<commit_message>
Updates Chapter 4 & business objects
</commit_message>
<xml_diff>
--- a/Projekt1/2 Anforderungs-specs/Anforderungsspezifikation BLS Sitzplatzreservation.docx
+++ b/Projekt1/2 Anforderungs-specs/Anforderungsspezifikation BLS Sitzplatzreservation.docx
@@ -413,7 +413,7 @@
       <w:r>
         <w:fldChar w:fldCharType="separate"/>
       </w:r>
-      <w:hyperlink w:anchor="_Toc20946771" w:history="1">
+      <w:hyperlink w:anchor="_Toc21547299" w:history="1">
         <w:r>
           <w:rPr>
             <w:rStyle w:val="Hyperlink"/>
@@ -457,7 +457,7 @@
             <w:noProof/>
             <w:webHidden/>
           </w:rPr>
-          <w:instrText xml:space="preserve"> PAGEREF _Toc20946771 \h </w:instrText>
+          <w:instrText xml:space="preserve"> PAGEREF _Toc21547299 \h </w:instrText>
         </w:r>
         <w:r>
           <w:rPr>
@@ -499,7 +499,7 @@
           <w:lang w:val="de-CH" w:eastAsia="de-DE"/>
         </w:rPr>
       </w:pPr>
-      <w:hyperlink w:anchor="_Toc20946772" w:history="1">
+      <w:hyperlink w:anchor="_Toc21547300" w:history="1">
         <w:r>
           <w:rPr>
             <w:rStyle w:val="Hyperlink"/>
@@ -543,7 +543,7 @@
             <w:noProof/>
             <w:webHidden/>
           </w:rPr>
-          <w:instrText xml:space="preserve"> PAGEREF _Toc20946772 \h </w:instrText>
+          <w:instrText xml:space="preserve"> PAGEREF _Toc21547300 \h </w:instrText>
         </w:r>
         <w:r>
           <w:rPr>
@@ -585,7 +585,7 @@
           <w:lang w:val="de-CH" w:eastAsia="de-DE"/>
         </w:rPr>
       </w:pPr>
-      <w:hyperlink w:anchor="_Toc20946773" w:history="1">
+      <w:hyperlink w:anchor="_Toc21547301" w:history="1">
         <w:r>
           <w:rPr>
             <w:rStyle w:val="Hyperlink"/>
@@ -629,7 +629,7 @@
             <w:noProof/>
             <w:webHidden/>
           </w:rPr>
-          <w:instrText xml:space="preserve"> PAGEREF _Toc20946773 \h </w:instrText>
+          <w:instrText xml:space="preserve"> PAGEREF _Toc21547301 \h </w:instrText>
         </w:r>
         <w:r>
           <w:rPr>
@@ -671,7 +671,7 @@
           <w:lang w:eastAsia="de-DE"/>
         </w:rPr>
       </w:pPr>
-      <w:hyperlink w:anchor="_Toc20946774" w:history="1">
+      <w:hyperlink w:anchor="_Toc21547302" w:history="1">
         <w:r>
           <w:rPr>
             <w:rStyle w:val="Hyperlink"/>
@@ -698,7 +698,7 @@
             <w:noProof/>
             <w:webHidden/>
           </w:rPr>
-          <w:instrText xml:space="preserve"> PAGEREF _Toc20946774 \h </w:instrText>
+          <w:instrText xml:space="preserve"> PAGEREF _Toc21547302 \h </w:instrText>
         </w:r>
         <w:r>
           <w:rPr>
@@ -740,7 +740,7 @@
           <w:lang w:eastAsia="de-DE"/>
         </w:rPr>
       </w:pPr>
-      <w:hyperlink w:anchor="_Toc20946775" w:history="1">
+      <w:hyperlink w:anchor="_Toc21547303" w:history="1">
         <w:r>
           <w:rPr>
             <w:rStyle w:val="Hyperlink"/>
@@ -767,7 +767,7 @@
             <w:noProof/>
             <w:webHidden/>
           </w:rPr>
-          <w:instrText xml:space="preserve"> PAGEREF _Toc20946775 \h </w:instrText>
+          <w:instrText xml:space="preserve"> PAGEREF _Toc21547303 \h </w:instrText>
         </w:r>
         <w:r>
           <w:rPr>
@@ -809,7 +809,7 @@
           <w:lang w:eastAsia="de-DE"/>
         </w:rPr>
       </w:pPr>
-      <w:hyperlink w:anchor="_Toc20946776" w:history="1">
+      <w:hyperlink w:anchor="_Toc21547304" w:history="1">
         <w:r>
           <w:rPr>
             <w:rStyle w:val="Hyperlink"/>
@@ -836,7 +836,7 @@
             <w:noProof/>
             <w:webHidden/>
           </w:rPr>
-          <w:instrText xml:space="preserve"> PAGEREF _Toc20946776 \h </w:instrText>
+          <w:instrText xml:space="preserve"> PAGEREF _Toc21547304 \h </w:instrText>
         </w:r>
         <w:r>
           <w:rPr>
@@ -878,7 +878,7 @@
           <w:lang w:eastAsia="de-DE"/>
         </w:rPr>
       </w:pPr>
-      <w:hyperlink w:anchor="_Toc20946777" w:history="1">
+      <w:hyperlink w:anchor="_Toc21547305" w:history="1">
         <w:r>
           <w:rPr>
             <w:rStyle w:val="Hyperlink"/>
@@ -905,7 +905,7 @@
             <w:noProof/>
             <w:webHidden/>
           </w:rPr>
-          <w:instrText xml:space="preserve"> PAGEREF _Toc20946777 \h </w:instrText>
+          <w:instrText xml:space="preserve"> PAGEREF _Toc21547305 \h </w:instrText>
         </w:r>
         <w:r>
           <w:rPr>
@@ -950,7 +950,7 @@
           <w:lang w:eastAsia="de-DE"/>
         </w:rPr>
       </w:pPr>
-      <w:hyperlink w:anchor="_Toc20946778" w:history="1">
+      <w:hyperlink w:anchor="_Toc21547306" w:history="1">
         <w:r>
           <w:rPr>
             <w:rStyle w:val="Hyperlink"/>
@@ -977,7 +977,79 @@
             <w:noProof/>
             <w:webHidden/>
           </w:rPr>
-          <w:instrText xml:space="preserve"> PAGEREF _Toc20946778 \h </w:instrText>
+          <w:instrText xml:space="preserve"> PAGEREF _Toc21547306 \h </w:instrText>
+        </w:r>
+        <w:r>
+          <w:rPr>
+            <w:noProof/>
+            <w:webHidden/>
+          </w:rPr>
+        </w:r>
+        <w:r>
+          <w:rPr>
+            <w:noProof/>
+            <w:webHidden/>
+          </w:rPr>
+          <w:fldChar w:fldCharType="separate"/>
+        </w:r>
+        <w:r>
+          <w:rPr>
+            <w:noProof/>
+            <w:webHidden/>
+          </w:rPr>
+          <w:t>4</w:t>
+        </w:r>
+        <w:r>
+          <w:rPr>
+            <w:noProof/>
+            <w:webHidden/>
+          </w:rPr>
+          <w:fldChar w:fldCharType="end"/>
+        </w:r>
+      </w:hyperlink>
+    </w:p>
+    <w:p>
+      <w:pPr>
+        <w:pStyle w:val="Verzeichnis3"/>
+        <w:tabs>
+          <w:tab w:val="right" w:pos="9457"/>
+        </w:tabs>
+        <w:rPr>
+          <w:rFonts w:asciiTheme="minorHAnsi" w:eastAsiaTheme="minorEastAsia" w:hAnsiTheme="minorHAnsi" w:cstheme="minorBidi"/>
+          <w:noProof/>
+          <w:sz w:val="24"/>
+          <w:szCs w:val="24"/>
+          <w:lang w:eastAsia="de-DE"/>
+        </w:rPr>
+      </w:pPr>
+      <w:hyperlink w:anchor="_Toc21547307" w:history="1">
+        <w:r>
+          <w:rPr>
+            <w:rStyle w:val="Hyperlink"/>
+            <w:noProof/>
+          </w:rPr>
+          <w:t>3.4.2 Beantwortete Fragen</w:t>
+        </w:r>
+        <w:r>
+          <w:rPr>
+            <w:noProof/>
+            <w:webHidden/>
+          </w:rPr>
+          <w:tab/>
+        </w:r>
+        <w:r>
+          <w:rPr>
+            <w:noProof/>
+            <w:webHidden/>
+          </w:rPr>
+          <w:fldChar w:fldCharType="begin"/>
+        </w:r>
+        <w:r>
+          <w:rPr>
+            <w:noProof/>
+            <w:webHidden/>
+          </w:rPr>
+          <w:instrText xml:space="preserve"> PAGEREF _Toc21547307 \h </w:instrText>
         </w:r>
         <w:r>
           <w:rPr>
@@ -1019,12 +1091,11 @@
           <w:lang w:val="de-CH" w:eastAsia="de-DE"/>
         </w:rPr>
       </w:pPr>
-      <w:hyperlink w:anchor="_Toc20946779" w:history="1">
+      <w:hyperlink w:anchor="_Toc21547308" w:history="1">
         <w:r>
           <w:rPr>
             <w:rStyle w:val="Hyperlink"/>
             <w:noProof/>
-            <w:highlight w:val="yellow"/>
           </w:rPr>
           <w:t>4</w:t>
         </w:r>
@@ -1042,7 +1113,6 @@
           <w:rPr>
             <w:rStyle w:val="Hyperlink"/>
             <w:noProof/>
-            <w:highlight w:val="yellow"/>
           </w:rPr>
           <w:t>Systemabgrenzung</w:t>
         </w:r>
@@ -1065,7 +1135,7 @@
             <w:noProof/>
             <w:webHidden/>
           </w:rPr>
-          <w:instrText xml:space="preserve"> PAGEREF _Toc20946779 \h </w:instrText>
+          <w:instrText xml:space="preserve"> PAGEREF _Toc21547308 \h </w:instrText>
         </w:r>
         <w:r>
           <w:rPr>
@@ -1107,12 +1177,11 @@
           <w:lang w:eastAsia="de-DE"/>
         </w:rPr>
       </w:pPr>
-      <w:hyperlink w:anchor="_Toc20946780" w:history="1">
+      <w:hyperlink w:anchor="_Toc21547309" w:history="1">
         <w:r>
           <w:rPr>
             <w:rStyle w:val="Hyperlink"/>
             <w:noProof/>
-            <w:highlight w:val="yellow"/>
           </w:rPr>
           <w:t>4.1 Prozessumfeld</w:t>
         </w:r>
@@ -1135,7 +1204,7 @@
             <w:noProof/>
             <w:webHidden/>
           </w:rPr>
-          <w:instrText xml:space="preserve"> PAGEREF _Toc20946780 \h </w:instrText>
+          <w:instrText xml:space="preserve"> PAGEREF _Toc21547309 \h </w:instrText>
         </w:r>
         <w:r>
           <w:rPr>
@@ -1177,12 +1246,11 @@
           <w:lang w:eastAsia="de-DE"/>
         </w:rPr>
       </w:pPr>
-      <w:hyperlink w:anchor="_Toc20946781" w:history="1">
+      <w:hyperlink w:anchor="_Toc21547310" w:history="1">
         <w:r>
           <w:rPr>
             <w:rStyle w:val="Hyperlink"/>
             <w:noProof/>
-            <w:highlight w:val="yellow"/>
           </w:rPr>
           <w:t>4.2 Systemumfeld</w:t>
         </w:r>
@@ -1205,7 +1273,7 @@
             <w:noProof/>
             <w:webHidden/>
           </w:rPr>
-          <w:instrText xml:space="preserve"> PAGEREF _Toc20946781 \h </w:instrText>
+          <w:instrText xml:space="preserve"> PAGEREF _Toc21547310 \h </w:instrText>
         </w:r>
         <w:r>
           <w:rPr>
@@ -1225,7 +1293,7 @@
             <w:noProof/>
             <w:webHidden/>
           </w:rPr>
-          <w:t>5</w:t>
+          <w:t>4</w:t>
         </w:r>
         <w:r>
           <w:rPr>
@@ -1247,12 +1315,11 @@
           <w:lang w:eastAsia="de-DE"/>
         </w:rPr>
       </w:pPr>
-      <w:hyperlink w:anchor="_Toc20946782" w:history="1">
+      <w:hyperlink w:anchor="_Toc21547311" w:history="1">
         <w:r>
           <w:rPr>
             <w:rStyle w:val="Hyperlink"/>
             <w:noProof/>
-            <w:highlight w:val="yellow"/>
           </w:rPr>
           <w:t>4.3 Nicht unterstützte Projektziele</w:t>
         </w:r>
@@ -1275,7 +1342,7 @@
             <w:noProof/>
             <w:webHidden/>
           </w:rPr>
-          <w:instrText xml:space="preserve"> PAGEREF _Toc20946782 \h </w:instrText>
+          <w:instrText xml:space="preserve"> PAGEREF _Toc21547311 \h </w:instrText>
         </w:r>
         <w:r>
           <w:rPr>
@@ -1317,7 +1384,7 @@
           <w:lang w:val="de-CH" w:eastAsia="de-DE"/>
         </w:rPr>
       </w:pPr>
-      <w:hyperlink w:anchor="_Toc20946783" w:history="1">
+      <w:hyperlink w:anchor="_Toc21547312" w:history="1">
         <w:r>
           <w:rPr>
             <w:rStyle w:val="Hyperlink"/>
@@ -1363,7 +1430,7 @@
             <w:noProof/>
             <w:webHidden/>
           </w:rPr>
-          <w:instrText xml:space="preserve"> PAGEREF _Toc20946783 \h </w:instrText>
+          <w:instrText xml:space="preserve"> PAGEREF _Toc21547312 \h </w:instrText>
         </w:r>
         <w:r>
           <w:rPr>
@@ -1405,7 +1472,7 @@
           <w:lang w:eastAsia="de-DE"/>
         </w:rPr>
       </w:pPr>
-      <w:hyperlink w:anchor="_Toc20946784" w:history="1">
+      <w:hyperlink w:anchor="_Toc21547313" w:history="1">
         <w:r>
           <w:rPr>
             <w:rStyle w:val="Hyperlink"/>
@@ -1433,7 +1500,7 @@
             <w:noProof/>
             <w:webHidden/>
           </w:rPr>
-          <w:instrText xml:space="preserve"> PAGEREF _Toc20946784 \h </w:instrText>
+          <w:instrText xml:space="preserve"> PAGEREF _Toc21547313 \h </w:instrText>
         </w:r>
         <w:r>
           <w:rPr>
@@ -1475,7 +1542,7 @@
           <w:lang w:eastAsia="de-DE"/>
         </w:rPr>
       </w:pPr>
-      <w:hyperlink w:anchor="_Toc20946785" w:history="1">
+      <w:hyperlink w:anchor="_Toc21547314" w:history="1">
         <w:r>
           <w:rPr>
             <w:rStyle w:val="Hyperlink"/>
@@ -1503,7 +1570,7 @@
             <w:noProof/>
             <w:webHidden/>
           </w:rPr>
-          <w:instrText xml:space="preserve"> PAGEREF _Toc20946785 \h </w:instrText>
+          <w:instrText xml:space="preserve"> PAGEREF _Toc21547314 \h </w:instrText>
         </w:r>
         <w:r>
           <w:rPr>
@@ -1548,7 +1615,7 @@
           <w:lang w:eastAsia="de-DE"/>
         </w:rPr>
       </w:pPr>
-      <w:hyperlink w:anchor="_Toc20946786" w:history="1">
+      <w:hyperlink w:anchor="_Toc21547315" w:history="1">
         <w:r>
           <w:rPr>
             <w:rStyle w:val="Hyperlink"/>
@@ -1575,7 +1642,7 @@
             <w:noProof/>
             <w:webHidden/>
           </w:rPr>
-          <w:instrText xml:space="preserve"> PAGEREF _Toc20946786 \h </w:instrText>
+          <w:instrText xml:space="preserve"> PAGEREF _Toc21547315 \h </w:instrText>
         </w:r>
         <w:r>
           <w:rPr>
@@ -1620,14 +1687,13 @@
           <w:lang w:eastAsia="de-DE"/>
         </w:rPr>
       </w:pPr>
-      <w:hyperlink w:anchor="_Toc20946787" w:history="1">
+      <w:hyperlink w:anchor="_Toc21547316" w:history="1">
         <w:r>
           <w:rPr>
             <w:rStyle w:val="Hyperlink"/>
             <w:noProof/>
-            <w:highlight w:val="yellow"/>
-          </w:rPr>
-          <w:t>5.2.2 Detaillierte Anforderungen</w:t>
+          </w:rPr>
+          <w:t>5.2.2 Admin Use Cases</w:t>
         </w:r>
         <w:r>
           <w:rPr>
@@ -1648,7 +1714,7 @@
             <w:noProof/>
             <w:webHidden/>
           </w:rPr>
-          <w:instrText xml:space="preserve"> PAGEREF _Toc20946787 \h </w:instrText>
+          <w:instrText xml:space="preserve"> PAGEREF _Toc21547316 \h </w:instrText>
         </w:r>
         <w:r>
           <w:rPr>
@@ -1681,7 +1747,10 @@
     </w:p>
     <w:p>
       <w:pPr>
-        <w:pStyle w:val="Verzeichnis2"/>
+        <w:pStyle w:val="Verzeichnis3"/>
+        <w:tabs>
+          <w:tab w:val="right" w:pos="9457"/>
+        </w:tabs>
         <w:rPr>
           <w:rFonts w:asciiTheme="minorHAnsi" w:eastAsiaTheme="minorEastAsia" w:hAnsiTheme="minorHAnsi" w:cstheme="minorBidi"/>
           <w:noProof/>
@@ -1690,14 +1759,14 @@
           <w:lang w:eastAsia="de-DE"/>
         </w:rPr>
       </w:pPr>
-      <w:hyperlink w:anchor="_Toc20946788" w:history="1">
+      <w:hyperlink w:anchor="_Toc21547317" w:history="1">
         <w:r>
           <w:rPr>
             <w:rStyle w:val="Hyperlink"/>
             <w:noProof/>
             <w:highlight w:val="yellow"/>
           </w:rPr>
-          <w:t>5.3 Qualitätsanforderungen</w:t>
+          <w:t>5.2.3 Detaillierte Anforderungen</w:t>
         </w:r>
         <w:r>
           <w:rPr>
@@ -1718,7 +1787,7 @@
             <w:noProof/>
             <w:webHidden/>
           </w:rPr>
-          <w:instrText xml:space="preserve"> PAGEREF _Toc20946788 \h </w:instrText>
+          <w:instrText xml:space="preserve"> PAGEREF _Toc21547317 \h </w:instrText>
         </w:r>
         <w:r>
           <w:rPr>
@@ -1760,14 +1829,14 @@
           <w:lang w:eastAsia="de-DE"/>
         </w:rPr>
       </w:pPr>
-      <w:hyperlink w:anchor="_Toc20946789" w:history="1">
+      <w:hyperlink w:anchor="_Toc21547318" w:history="1">
         <w:r>
           <w:rPr>
             <w:rStyle w:val="Hyperlink"/>
             <w:noProof/>
             <w:highlight w:val="yellow"/>
           </w:rPr>
-          <w:t>5.4 Randbedingungen</w:t>
+          <w:t>5.3 Qualitätsanforderungen</w:t>
         </w:r>
         <w:r>
           <w:rPr>
@@ -1788,7 +1857,7 @@
             <w:noProof/>
             <w:webHidden/>
           </w:rPr>
-          <w:instrText xml:space="preserve"> PAGEREF _Toc20946789 \h </w:instrText>
+          <w:instrText xml:space="preserve"> PAGEREF _Toc21547318 \h </w:instrText>
         </w:r>
         <w:r>
           <w:rPr>
@@ -1830,14 +1899,14 @@
           <w:lang w:eastAsia="de-DE"/>
         </w:rPr>
       </w:pPr>
-      <w:hyperlink w:anchor="_Toc20946790" w:history="1">
+      <w:hyperlink w:anchor="_Toc21547319" w:history="1">
         <w:r>
           <w:rPr>
             <w:rStyle w:val="Hyperlink"/>
             <w:noProof/>
             <w:highlight w:val="yellow"/>
           </w:rPr>
-          <w:t>5.5 Datenmodell</w:t>
+          <w:t>5.4 Randbedingungen</w:t>
         </w:r>
         <w:r>
           <w:rPr>
@@ -1858,7 +1927,7 @@
             <w:noProof/>
             <w:webHidden/>
           </w:rPr>
-          <w:instrText xml:space="preserve"> PAGEREF _Toc20946790 \h </w:instrText>
+          <w:instrText xml:space="preserve"> PAGEREF _Toc21547319 \h </w:instrText>
         </w:r>
         <w:r>
           <w:rPr>
@@ -1879,6 +1948,92 @@
             <w:webHidden/>
           </w:rPr>
           <w:t>6</w:t>
+        </w:r>
+        <w:r>
+          <w:rPr>
+            <w:noProof/>
+            <w:webHidden/>
+          </w:rPr>
+          <w:fldChar w:fldCharType="end"/>
+        </w:r>
+      </w:hyperlink>
+    </w:p>
+    <w:p>
+      <w:pPr>
+        <w:pStyle w:val="Verzeichnis2"/>
+        <w:rPr>
+          <w:rFonts w:asciiTheme="minorHAnsi" w:eastAsiaTheme="minorEastAsia" w:hAnsiTheme="minorHAnsi" w:cstheme="minorBidi"/>
+          <w:noProof/>
+          <w:sz w:val="24"/>
+          <w:szCs w:val="24"/>
+          <w:lang w:eastAsia="de-DE"/>
+        </w:rPr>
+      </w:pPr>
+      <w:hyperlink w:anchor="_Toc21547320" w:history="1">
+        <w:r>
+          <w:rPr>
+            <w:rStyle w:val="Hyperlink"/>
+            <w:noProof/>
+            <w:highlight w:val="yellow"/>
+          </w:rPr>
+          <w:t>5.5 Date</w:t>
+        </w:r>
+        <w:r>
+          <w:rPr>
+            <w:rStyle w:val="Hyperlink"/>
+            <w:noProof/>
+            <w:highlight w:val="yellow"/>
+          </w:rPr>
+          <w:t>n</w:t>
+        </w:r>
+        <w:r>
+          <w:rPr>
+            <w:rStyle w:val="Hyperlink"/>
+            <w:noProof/>
+            <w:highlight w:val="yellow"/>
+          </w:rPr>
+          <w:t>modell</w:t>
+        </w:r>
+        <w:r>
+          <w:rPr>
+            <w:noProof/>
+            <w:webHidden/>
+          </w:rPr>
+          <w:tab/>
+        </w:r>
+        <w:r>
+          <w:rPr>
+            <w:noProof/>
+            <w:webHidden/>
+          </w:rPr>
+          <w:fldChar w:fldCharType="begin"/>
+        </w:r>
+        <w:r>
+          <w:rPr>
+            <w:noProof/>
+            <w:webHidden/>
+          </w:rPr>
+          <w:instrText xml:space="preserve"> PAGEREF _Toc21547320 \h </w:instrText>
+        </w:r>
+        <w:r>
+          <w:rPr>
+            <w:noProof/>
+            <w:webHidden/>
+          </w:rPr>
+        </w:r>
+        <w:r>
+          <w:rPr>
+            <w:noProof/>
+            <w:webHidden/>
+          </w:rPr>
+          <w:fldChar w:fldCharType="separate"/>
+        </w:r>
+        <w:r>
+          <w:rPr>
+            <w:noProof/>
+            <w:webHidden/>
+          </w:rPr>
+          <w:t>7</w:t>
         </w:r>
         <w:r>
           <w:rPr>
@@ -1900,7 +2055,7 @@
           <w:lang w:val="de-CH" w:eastAsia="de-DE"/>
         </w:rPr>
       </w:pPr>
-      <w:hyperlink w:anchor="_Toc20946791" w:history="1">
+      <w:hyperlink w:anchor="_Toc21547321" w:history="1">
         <w:r>
           <w:rPr>
             <w:rStyle w:val="Hyperlink"/>
@@ -1944,7 +2099,7 @@
             <w:noProof/>
             <w:webHidden/>
           </w:rPr>
-          <w:instrText xml:space="preserve"> PAGEREF _Toc20946791 \h </w:instrText>
+          <w:instrText xml:space="preserve"> PAGEREF _Toc21547321 \h </w:instrText>
         </w:r>
         <w:r>
           <w:rPr>
@@ -1964,7 +2119,7 @@
             <w:noProof/>
             <w:webHidden/>
           </w:rPr>
-          <w:t>6</w:t>
+          <w:t>7</w:t>
         </w:r>
         <w:r>
           <w:rPr>
@@ -1986,7 +2141,7 @@
           <w:lang w:val="de-CH" w:eastAsia="de-DE"/>
         </w:rPr>
       </w:pPr>
-      <w:hyperlink w:anchor="_Toc20946792" w:history="1">
+      <w:hyperlink w:anchor="_Toc21547322" w:history="1">
         <w:r>
           <w:rPr>
             <w:rStyle w:val="Hyperlink"/>
@@ -2032,7 +2187,7 @@
             <w:noProof/>
             <w:webHidden/>
           </w:rPr>
-          <w:instrText xml:space="preserve"> PAGEREF _Toc20946792 \h </w:instrText>
+          <w:instrText xml:space="preserve"> PAGEREF _Toc21547322 \h </w:instrText>
         </w:r>
         <w:r>
           <w:rPr>
@@ -2074,7 +2229,7 @@
           <w:lang w:val="de-CH" w:eastAsia="de-DE"/>
         </w:rPr>
       </w:pPr>
-      <w:hyperlink w:anchor="_Toc20946793" w:history="1">
+      <w:hyperlink w:anchor="_Toc21547323" w:history="1">
         <w:r>
           <w:rPr>
             <w:rStyle w:val="Hyperlink"/>
@@ -2120,7 +2275,7 @@
             <w:noProof/>
             <w:webHidden/>
           </w:rPr>
-          <w:instrText xml:space="preserve"> PAGEREF _Toc20946793 \h </w:instrText>
+          <w:instrText xml:space="preserve"> PAGEREF _Toc21547323 \h </w:instrText>
         </w:r>
         <w:r>
           <w:rPr>
@@ -2162,7 +2317,7 @@
           <w:lang w:eastAsia="de-DE"/>
         </w:rPr>
       </w:pPr>
-      <w:hyperlink w:anchor="_Toc20946794" w:history="1">
+      <w:hyperlink w:anchor="_Toc21547324" w:history="1">
         <w:r>
           <w:rPr>
             <w:rStyle w:val="Hyperlink"/>
@@ -2190,7 +2345,7 @@
             <w:noProof/>
             <w:webHidden/>
           </w:rPr>
-          <w:instrText xml:space="preserve"> PAGEREF _Toc20946794 \h </w:instrText>
+          <w:instrText xml:space="preserve"> PAGEREF _Toc21547324 \h </w:instrText>
         </w:r>
         <w:r>
           <w:rPr>
@@ -2232,7 +2387,7 @@
           <w:lang w:eastAsia="de-DE"/>
         </w:rPr>
       </w:pPr>
-      <w:hyperlink w:anchor="_Toc20946795" w:history="1">
+      <w:hyperlink w:anchor="_Toc21547325" w:history="1">
         <w:r>
           <w:rPr>
             <w:rStyle w:val="Hyperlink"/>
@@ -2260,7 +2415,7 @@
             <w:noProof/>
             <w:webHidden/>
           </w:rPr>
-          <w:instrText xml:space="preserve"> PAGEREF _Toc20946795 \h </w:instrText>
+          <w:instrText xml:space="preserve"> PAGEREF _Toc21547325 \h </w:instrText>
         </w:r>
         <w:r>
           <w:rPr>
@@ -2302,7 +2457,7 @@
           <w:lang w:val="de-CH" w:eastAsia="de-DE"/>
         </w:rPr>
       </w:pPr>
-      <w:hyperlink w:anchor="_Toc20946796" w:history="1">
+      <w:hyperlink w:anchor="_Toc21547326" w:history="1">
         <w:r>
           <w:rPr>
             <w:rStyle w:val="Hyperlink"/>
@@ -2346,7 +2501,7 @@
             <w:noProof/>
             <w:webHidden/>
           </w:rPr>
-          <w:instrText xml:space="preserve"> PAGEREF _Toc20946796 \h </w:instrText>
+          <w:instrText xml:space="preserve"> PAGEREF _Toc21547326 \h </w:instrText>
         </w:r>
         <w:r>
           <w:rPr>
@@ -2389,7 +2544,7 @@
       <w:r>
         <w:br w:type="page"/>
       </w:r>
-      <w:bookmarkStart w:id="1" w:name="_Toc20946771"/>
+      <w:bookmarkStart w:id="1" w:name="_Toc21547299"/>
       <w:r>
         <w:lastRenderedPageBreak/>
         <w:t>Zweck des Dokuments</w:t>
@@ -2480,7 +2635,7 @@
       <w:pPr>
         <w:pStyle w:val="berschrift1"/>
       </w:pPr>
-      <w:bookmarkStart w:id="2" w:name="_Toc20946772"/>
+      <w:bookmarkStart w:id="2" w:name="_Toc21547300"/>
       <w:r>
         <w:t>V</w:t>
       </w:r>
@@ -2503,7 +2658,7 @@
       <w:pPr>
         <w:pStyle w:val="berschrift1"/>
       </w:pPr>
-      <w:bookmarkStart w:id="3" w:name="_Toc20946773"/>
+      <w:bookmarkStart w:id="3" w:name="_Toc21547301"/>
       <w:r>
         <w:t>Projektziel</w:t>
       </w:r>
@@ -2516,7 +2671,7 @@
       <w:pPr>
         <w:pStyle w:val="berschrift2"/>
       </w:pPr>
-      <w:bookmarkStart w:id="4" w:name="_Toc20946774"/>
+      <w:bookmarkStart w:id="4" w:name="_Toc21547302"/>
       <w:r>
         <w:t>Ausgangslage</w:t>
       </w:r>
@@ -2531,7 +2686,7 @@
       <w:pPr>
         <w:pStyle w:val="berschrift2"/>
       </w:pPr>
-      <w:bookmarkStart w:id="5" w:name="_Toc20946775"/>
+      <w:bookmarkStart w:id="5" w:name="_Toc21547303"/>
       <w:r>
         <w:t>Stakeholder</w:t>
       </w:r>
@@ -2680,7 +2835,7 @@
       <w:pPr>
         <w:pStyle w:val="berschrift2"/>
       </w:pPr>
-      <w:bookmarkStart w:id="6" w:name="_Toc20946776"/>
+      <w:bookmarkStart w:id="6" w:name="_Toc21547304"/>
       <w:r>
         <w:t>Projektziele</w:t>
       </w:r>
@@ -2891,7 +3046,7 @@
       <w:pPr>
         <w:pStyle w:val="berschrift2"/>
       </w:pPr>
-      <w:bookmarkStart w:id="7" w:name="_Toc20946777"/>
+      <w:bookmarkStart w:id="7" w:name="_Toc21547305"/>
       <w:r>
         <w:t>Weiterführende Gedanken</w:t>
       </w:r>
@@ -2914,35 +3069,93 @@
     </w:p>
     <w:p>
       <w:r>
-        <w:t>Es könnte aber auch sein, dass eine Sitzplatzreservation Konflikte vermeidet, da klar ist, wer den Sitzplatz reserviert hat</w:t>
-      </w:r>
-      <w:bookmarkStart w:id="8" w:name="_GoBack"/>
+        <w:t xml:space="preserve">Es könnte aber auch sein, dass eine Sitzplatzreservation Konflikte vermeidet, da klar ist, wer den Sitzplatz reserviert hat. </w:t>
+      </w:r>
+    </w:p>
+    <w:p>
+      <w:r>
+        <w:t>(Siehe auch Punkt "</w:t>
+      </w:r>
+      <w:r>
+        <w:t>offene Fragen</w:t>
+      </w:r>
+      <w:r>
+        <w:t>" weiter unten...)</w:t>
+      </w:r>
+    </w:p>
+    <w:p/>
+    <w:p>
+      <w:pPr>
+        <w:pStyle w:val="berschrift3"/>
+      </w:pPr>
+      <w:bookmarkStart w:id="8" w:name="_Toc21547306"/>
+      <w:r>
+        <w:t>Offene Fragen</w:t>
+      </w:r>
       <w:bookmarkEnd w:id="8"/>
-      <w:r>
-        <w:t xml:space="preserve">. </w:t>
-      </w:r>
-    </w:p>
-    <w:p>
-      <w:r>
-        <w:t>(Siehe auch Punkt "</w:t>
-      </w:r>
-      <w:r>
-        <w:t>offene Fragen</w:t>
-      </w:r>
-      <w:r>
-        <w:t>" weiter unten...)</w:t>
-      </w:r>
-    </w:p>
-    <w:p/>
-    <w:p>
-      <w:pPr>
-        <w:pStyle w:val="berschrift3"/>
-      </w:pPr>
-      <w:bookmarkStart w:id="9" w:name="_Toc20946778"/>
-      <w:r>
-        <w:t>Offene Fragen</w:t>
-      </w:r>
-      <w:bookmarkEnd w:id="9"/>
+    </w:p>
+    <w:p>
+      <w:pPr>
+        <w:pStyle w:val="Listenabsatz"/>
+        <w:numPr>
+          <w:ilvl w:val="0"/>
+          <w:numId w:val="46"/>
+        </w:numPr>
+      </w:pPr>
+      <w:r>
+        <w:t>Zugservice/-komposition: muss eine Lokomotive in der Zugkomposition abgebildet werden?</w:t>
+      </w:r>
+    </w:p>
+    <w:p>
+      <w:pPr>
+        <w:pStyle w:val="Listenabsatz"/>
+        <w:numPr>
+          <w:ilvl w:val="0"/>
+          <w:numId w:val="46"/>
+        </w:numPr>
+      </w:pPr>
+      <w:r>
+        <w:t>Wie soll eine Strecke am besten mit An- &amp; Abfahrtszeiten abgebildet werden: Zeitangaben oder Dauerangaben (Dauerangaben ermöglichen eine schnellere Anpassung der Zeiten sowohl für die Erstellung der Zugservices wie auch bei Verspätungen)</w:t>
+      </w:r>
+      <w:r>
+        <w:t>?</w:t>
+      </w:r>
+    </w:p>
+    <w:p>
+      <w:pPr>
+        <w:pStyle w:val="Listenabsatz"/>
+        <w:numPr>
+          <w:ilvl w:val="0"/>
+          <w:numId w:val="46"/>
+        </w:numPr>
+      </w:pPr>
+      <w:r>
+        <w:t>Sind Vorgaben für die Platznummerierung vorhangen (à la BLS)?</w:t>
+      </w:r>
+    </w:p>
+    <w:p>
+      <w:pPr>
+        <w:pStyle w:val="Listenabsatz"/>
+        <w:numPr>
+          <w:ilvl w:val="0"/>
+          <w:numId w:val="46"/>
+        </w:numPr>
+      </w:pPr>
+      <w:r>
+        <w:t>Soll die Applikation für z.B. 3 zu reservierende Plätze Vorschläge unterbreiten?</w:t>
+      </w:r>
+    </w:p>
+    <w:p>
+      <w:pPr>
+        <w:pStyle w:val="Listenabsatz"/>
+        <w:numPr>
+          <w:ilvl w:val="0"/>
+          <w:numId w:val="46"/>
+        </w:numPr>
+      </w:pPr>
+      <w:r>
+        <w:t>Besteht ein Wagen aus Abteilen? Oder ist diese Differenzierung nicht notwendig?</w:t>
+      </w:r>
     </w:p>
     <w:p/>
     <w:p/>
@@ -2950,9 +3163,11 @@
       <w:pPr>
         <w:pStyle w:val="berschrift3"/>
       </w:pPr>
+      <w:bookmarkStart w:id="9" w:name="_Toc21547307"/>
       <w:r>
         <w:t>Beantwortete Fragen</w:t>
       </w:r>
+      <w:bookmarkEnd w:id="9"/>
     </w:p>
     <w:p>
       <w:r>
@@ -2975,257 +3190,332 @@
     <w:p>
       <w:pPr>
         <w:pStyle w:val="berschrift1"/>
+      </w:pPr>
+      <w:bookmarkStart w:id="10" w:name="_Toc21547308"/>
+      <w:r>
+        <w:t>Systemabgrenzung</w:t>
+      </w:r>
+      <w:bookmarkEnd w:id="10"/>
+    </w:p>
+    <w:p>
+      <w:pPr>
+        <w:pStyle w:val="berschrift2"/>
+      </w:pPr>
+      <w:bookmarkStart w:id="11" w:name="_Toc21547309"/>
+      <w:r>
+        <w:t>Prozessumfeld</w:t>
+      </w:r>
+      <w:bookmarkEnd w:id="11"/>
+    </w:p>
+    <w:p>
+      <w:r>
+        <w:t xml:space="preserve">Die Sitzplatzreservation könnte in das System «Ticketkauf» eingebunden werden. </w:t>
+      </w:r>
+      <w:r>
+        <w:t xml:space="preserve">Für das Projekt wird sie aber als </w:t>
+      </w:r>
+      <w:proofErr w:type="spellStart"/>
+      <w:r>
+        <w:t>standalone</w:t>
+      </w:r>
+      <w:proofErr w:type="spellEnd"/>
+      <w:r>
+        <w:t xml:space="preserve"> Applikation erarbeitet. Siehe auch Punkt 4.2 Systemumfeld.</w:t>
+      </w:r>
+    </w:p>
+    <w:p>
+      <w:r>
+        <w:t>Fazit: es werden keine Geschäftsprozesse durch das System unterstützt?</w:t>
+      </w:r>
+    </w:p>
+    <w:p>
+      <w:pPr>
+        <w:pStyle w:val="berschrift2"/>
+      </w:pPr>
+      <w:bookmarkStart w:id="12" w:name="_Toc21547310"/>
+      <w:r>
+        <w:t>Systemumfeld</w:t>
+      </w:r>
+      <w:bookmarkEnd w:id="12"/>
+    </w:p>
+    <w:p>
+      <w:pPr>
         <w:rPr>
           <w:highlight w:val="yellow"/>
         </w:rPr>
       </w:pPr>
-      <w:bookmarkStart w:id="10" w:name="_Toc20946779"/>
       <w:r>
         <w:rPr>
           <w:highlight w:val="yellow"/>
         </w:rPr>
-        <w:t>Systemabgrenzung</w:t>
-      </w:r>
-      <w:bookmarkEnd w:id="10"/>
+        <w:t xml:space="preserve">Zusammenspiel mit anderen Systemen / Lösungen kurz dargestellt </w:t>
+      </w:r>
+    </w:p>
+    <w:p>
+      <w:pPr>
+        <w:rPr>
+          <w:highlight w:val="yellow"/>
+        </w:rPr>
+      </w:pPr>
+      <w:r>
+        <w:rPr>
+          <w:highlight w:val="yellow"/>
+        </w:rPr>
+        <w:t>- Kontextdiagramm</w:t>
+      </w:r>
+    </w:p>
+    <w:p>
+      <w:pPr>
+        <w:rPr>
+          <w:highlight w:val="yellow"/>
+        </w:rPr>
+      </w:pPr>
+      <w:r>
+        <w:rPr>
+          <w:highlight w:val="yellow"/>
+        </w:rPr>
+        <w:t>- Datenflussdiagramm</w:t>
+      </w:r>
+    </w:p>
+    <w:p>
+      <w:r>
+        <w:t>Idealerweise</w:t>
+      </w:r>
+      <w:r>
+        <w:t xml:space="preserve"> würde die Applikation «Sitzplatzreservation» </w:t>
+      </w:r>
+      <w:r>
+        <w:t xml:space="preserve">Anfragen zu einem Zugservice an eine zentrale Stelle (SBB? BLS?) </w:t>
+      </w:r>
+      <w:r>
+        <w:t>schicken</w:t>
+      </w:r>
+      <w:r>
+        <w:t xml:space="preserve">. Diese zentrale Stelle einzubinden würde aber den Rahmen dieses Projektes gemäss Aussagen von P. Lange sprengen. Darum ist entschieden worden, das Systemumfeld </w:t>
+      </w:r>
+      <w:r>
+        <w:lastRenderedPageBreak/>
+        <w:t xml:space="preserve">künstlich zu simulieren. Als Folge davon sind neue «Admin» </w:t>
+      </w:r>
+      <w:proofErr w:type="spellStart"/>
+      <w:r>
+        <w:t>Use</w:t>
+      </w:r>
+      <w:proofErr w:type="spellEnd"/>
+      <w:r>
+        <w:t xml:space="preserve"> Cases zu erarbeiten, die verschiedene Situationen der Zugservice-Anfragen simulieren können.</w:t>
+      </w:r>
+    </w:p>
+    <w:p>
+      <w:r>
+        <w:t xml:space="preserve">Das </w:t>
+      </w:r>
+      <w:proofErr w:type="spellStart"/>
+      <w:r>
+        <w:t>Umsystem</w:t>
+      </w:r>
+      <w:proofErr w:type="spellEnd"/>
+      <w:r>
+        <w:t xml:space="preserve"> «Zugservices» </w:t>
+      </w:r>
+    </w:p>
+    <w:p>
+      <w:pPr>
+        <w:pStyle w:val="Listenabsatz"/>
+        <w:numPr>
+          <w:ilvl w:val="0"/>
+          <w:numId w:val="47"/>
+        </w:numPr>
+      </w:pPr>
+      <w:r>
+        <w:t>gibt auf Reiseanfragen die Zugservices heraus. Bsp.: auf die 8h30 Anfrage einer Verbindung von Bern nach Thun erfolgt die Antwort:</w:t>
+      </w:r>
+    </w:p>
+    <w:p>
+      <w:pPr>
+        <w:pStyle w:val="Listenabsatz"/>
+        <w:numPr>
+          <w:ilvl w:val="1"/>
+          <w:numId w:val="47"/>
+        </w:numPr>
+      </w:pPr>
+      <w:r>
+        <w:t>8h35 Bern ab – 9h05 Thun an</w:t>
+      </w:r>
+    </w:p>
+    <w:p>
+      <w:pPr>
+        <w:pStyle w:val="Listenabsatz"/>
+        <w:numPr>
+          <w:ilvl w:val="1"/>
+          <w:numId w:val="47"/>
+        </w:numPr>
+      </w:pPr>
+      <w:r>
+        <w:t>8h55 Bern ab – 8h25 Thun an</w:t>
+      </w:r>
+    </w:p>
+    <w:p>
+      <w:pPr>
+        <w:pStyle w:val="Listenabsatz"/>
+        <w:numPr>
+          <w:ilvl w:val="1"/>
+          <w:numId w:val="47"/>
+        </w:numPr>
+      </w:pPr>
+      <w:r>
+        <w:t>9h20 Bern ab – 9h50 Thun an.</w:t>
+      </w:r>
+    </w:p>
+    <w:p>
+      <w:pPr>
+        <w:pStyle w:val="Listenabsatz"/>
+        <w:numPr>
+          <w:ilvl w:val="0"/>
+          <w:numId w:val="47"/>
+        </w:numPr>
+      </w:pPr>
+      <w:r>
+        <w:t>Gibt auf Reservationsanfragen entweder eine Reservationsbestätigung oder eine «schon reserviert» Nachricht heraus.</w:t>
+      </w:r>
+    </w:p>
+    <w:p>
+      <w:r>
+        <w:t>Siehe auch folgende Grafik. Dies visualisiert auch grob den Reservationsablauf.</w:t>
+      </w:r>
+    </w:p>
+    <w:p>
+      <w:pPr>
+        <w:rPr>
+          <w:highlight w:val="yellow"/>
+        </w:rPr>
+      </w:pPr>
     </w:p>
     <w:p>
       <w:pPr>
         <w:pStyle w:val="berschrift2"/>
-        <w:rPr>
-          <w:highlight w:val="yellow"/>
-        </w:rPr>
-      </w:pPr>
-      <w:bookmarkStart w:id="11" w:name="_Toc20946780"/>
-      <w:r>
-        <w:rPr>
-          <w:highlight w:val="yellow"/>
-        </w:rPr>
-        <w:t>Prozessumfeld</w:t>
-      </w:r>
-      <w:bookmarkEnd w:id="11"/>
-    </w:p>
-    <w:p>
-      <w:pPr>
-        <w:rPr>
-          <w:highlight w:val="yellow"/>
-        </w:rPr>
-      </w:pPr>
-      <w:r>
-        <w:rPr>
-          <w:highlight w:val="yellow"/>
-        </w:rPr>
-        <w:t>Geschäftsprozesse, die bei dem Einsatz der Lösung relevant sind</w:t>
-      </w:r>
-    </w:p>
-    <w:p>
-      <w:pPr>
-        <w:rPr>
-          <w:highlight w:val="yellow"/>
-        </w:rPr>
-      </w:pPr>
-      <w:r>
-        <w:rPr>
-          <w:highlight w:val="yellow"/>
-        </w:rPr>
-        <w:t>Welche davon werden durch das System unterstützt?</w:t>
-      </w:r>
-    </w:p>
-    <w:p>
-      <w:r>
-        <w:t xml:space="preserve">Die Sitzplatzreservation könnte in das System «Ticketkauf» eingebunden werden. </w:t>
-      </w:r>
-      <w:r>
-        <w:t xml:space="preserve">Für das Projekt wird sie aber als </w:t>
-      </w:r>
-      <w:proofErr w:type="spellStart"/>
-      <w:r>
-        <w:t>standalone</w:t>
-      </w:r>
-      <w:proofErr w:type="spellEnd"/>
-      <w:r>
-        <w:t xml:space="preserve"> Applikation erarbeitet. Siehe auch Punkt 4.2 Systemumfeld.</w:t>
-      </w:r>
-    </w:p>
-    <w:p>
-      <w:pPr>
-        <w:pStyle w:val="berschrift2"/>
-        <w:rPr>
-          <w:highlight w:val="yellow"/>
-        </w:rPr>
-      </w:pPr>
-      <w:bookmarkStart w:id="12" w:name="_Toc20946781"/>
-      <w:r>
-        <w:rPr>
-          <w:highlight w:val="yellow"/>
-        </w:rPr>
-        <w:t>Systemumfeld</w:t>
-      </w:r>
-      <w:bookmarkEnd w:id="12"/>
-    </w:p>
-    <w:p>
-      <w:pPr>
-        <w:rPr>
-          <w:highlight w:val="yellow"/>
-        </w:rPr>
-      </w:pPr>
-      <w:r>
-        <w:rPr>
-          <w:highlight w:val="yellow"/>
-        </w:rPr>
-        <w:t xml:space="preserve">Zusammenspiel mit anderen Systemen / Lösungen kurz dargestellt </w:t>
-      </w:r>
-    </w:p>
-    <w:p>
-      <w:pPr>
-        <w:rPr>
-          <w:highlight w:val="yellow"/>
-        </w:rPr>
-      </w:pPr>
-      <w:r>
-        <w:rPr>
-          <w:highlight w:val="yellow"/>
-        </w:rPr>
-        <w:t>- Kontextdiagramm</w:t>
-      </w:r>
-    </w:p>
-    <w:p>
-      <w:pPr>
-        <w:rPr>
-          <w:highlight w:val="yellow"/>
-        </w:rPr>
-      </w:pPr>
-      <w:r>
-        <w:rPr>
-          <w:highlight w:val="yellow"/>
-        </w:rPr>
-        <w:t>- Datenflussdiagramm</w:t>
-      </w:r>
-    </w:p>
-    <w:p>
-      <w:r>
-        <w:t>Idealerweise</w:t>
-      </w:r>
-      <w:r>
-        <w:t xml:space="preserve"> würde die Applikation «Sitzplatzreservation» </w:t>
-      </w:r>
-      <w:r>
-        <w:t xml:space="preserve">Anfragen zu einem Zugservice an eine zentrale Stelle (SBB? BLS?) stellen. Diese zentrale Stelle einzubinden würde aber den Rahmen dieses Projektes gemäss </w:t>
-      </w:r>
-      <w:proofErr w:type="gramStart"/>
-      <w:r>
-        <w:t>Aussangen</w:t>
-      </w:r>
-      <w:proofErr w:type="gramEnd"/>
-      <w:r>
-        <w:t xml:space="preserve"> von P. Lange sprengen. Darum ist entschieden worden, das Systemumfeld künstlich zu simulieren. Als Folge davon sind neue «Admin» </w:t>
-      </w:r>
-      <w:proofErr w:type="spellStart"/>
-      <w:r>
-        <w:t>Use</w:t>
-      </w:r>
-      <w:proofErr w:type="spellEnd"/>
-      <w:r>
-        <w:t xml:space="preserve"> Cases zu erarbeiten, die verschiedene Situationen der Zugservice-Anfragen simulieren können.</w:t>
-      </w:r>
-    </w:p>
-    <w:p>
-      <w:pPr>
-        <w:rPr>
-          <w:highlight w:val="yellow"/>
-        </w:rPr>
-      </w:pPr>
-    </w:p>
-    <w:p>
-      <w:pPr>
-        <w:pStyle w:val="berschrift2"/>
-        <w:rPr>
-          <w:highlight w:val="yellow"/>
-        </w:rPr>
       </w:pPr>
       <w:bookmarkStart w:id="13" w:name="_Toc526070082"/>
-      <w:bookmarkStart w:id="14" w:name="_Toc20946782"/>
-      <w:r>
-        <w:rPr>
-          <w:highlight w:val="yellow"/>
-        </w:rPr>
-        <w:lastRenderedPageBreak/>
+      <w:bookmarkStart w:id="14" w:name="_Toc21547311"/>
+      <w:r>
         <w:t>Nicht unterstützte Projektziele</w:t>
       </w:r>
       <w:bookmarkEnd w:id="13"/>
       <w:bookmarkEnd w:id="14"/>
     </w:p>
     <w:p>
+      <w:r>
+        <w:t>Nicht unterstützte Projektziele:</w:t>
+      </w:r>
+    </w:p>
+    <w:p>
+      <w:r>
+        <w:t>Die geobasierte Sitzplatzreservation wird nicht unterstützt.</w:t>
+      </w:r>
+      <w:r>
+        <w:t xml:space="preserve"> Siehe </w:t>
+      </w:r>
+      <w:proofErr w:type="spellStart"/>
+      <w:r>
+        <w:t>Use</w:t>
+      </w:r>
+      <w:proofErr w:type="spellEnd"/>
+      <w:r>
+        <w:t xml:space="preserve"> Cases 4 &amp; 5. Aufgrund von Zeit und </w:t>
+      </w:r>
+      <w:proofErr w:type="spellStart"/>
+      <w:r>
+        <w:t>Geolocation</w:t>
+      </w:r>
+      <w:proofErr w:type="spellEnd"/>
+      <w:r>
+        <w:t xml:space="preserve"> herauszufinden, in welchem Zug bzw. auf welchem Sitzplatz eine Person sich befindet, ist zurzeit technisch eine zu grosse Herausforderung. Diese </w:t>
+      </w:r>
+      <w:proofErr w:type="spellStart"/>
+      <w:r>
+        <w:t>Use</w:t>
+      </w:r>
+      <w:proofErr w:type="spellEnd"/>
+      <w:r>
+        <w:t xml:space="preserve"> Cases müssen adaptiert werden.</w:t>
+      </w:r>
+    </w:p>
+    <w:p>
       <w:pPr>
         <w:rPr>
           <w:highlight w:val="yellow"/>
         </w:rPr>
       </w:pPr>
-      <w:r>
+    </w:p>
+    <w:p>
+      <w:pPr>
+        <w:pStyle w:val="berschrift1"/>
         <w:rPr>
           <w:highlight w:val="yellow"/>
         </w:rPr>
-        <w:t>Hier wird explizit darauf hingewiesen, wenn in Kap. 2 formulierte Projektziele nicht durch das System unterstützt werden.</w:t>
-      </w:r>
-    </w:p>
-    <w:p>
-      <w:r>
-        <w:t>Nicht unterstützte Projektziele:</w:t>
-      </w:r>
-    </w:p>
-    <w:p>
-      <w:r>
-        <w:t>Die geobasierte Sitzplatzreservation wird nicht unterstützt.</w:t>
-      </w:r>
-      <w:r>
-        <w:t xml:space="preserve"> Siehe </w:t>
-      </w:r>
-      <w:proofErr w:type="spellStart"/>
-      <w:r>
-        <w:t>Use</w:t>
-      </w:r>
-      <w:proofErr w:type="spellEnd"/>
-      <w:r>
-        <w:t xml:space="preserve"> Cases 4 &amp; 5. Aufgrund von Zeit und </w:t>
-      </w:r>
-      <w:proofErr w:type="spellStart"/>
-      <w:r>
-        <w:t>Geolocation</w:t>
-      </w:r>
-      <w:proofErr w:type="spellEnd"/>
-      <w:r>
-        <w:t xml:space="preserve"> herauszufinden, in welchem Zug bzw. auf welchem Sitzplatz eine Person sich befindet, ist zurzeit technisch eine zu grosse Herausforderung. Diese </w:t>
-      </w:r>
-      <w:proofErr w:type="spellStart"/>
-      <w:r>
-        <w:t>Use</w:t>
-      </w:r>
-      <w:proofErr w:type="spellEnd"/>
-      <w:r>
-        <w:t xml:space="preserve"> Cases müssen adaptiert werden.</w:t>
-      </w:r>
-    </w:p>
-    <w:p>
-      <w:pPr>
+      </w:pPr>
+      <w:bookmarkStart w:id="15" w:name="_Toc21547312"/>
+      <w:r>
         <w:rPr>
           <w:highlight w:val="yellow"/>
         </w:rPr>
-      </w:pPr>
-    </w:p>
-    <w:p>
-      <w:pPr>
-        <w:pStyle w:val="berschrift1"/>
+        <w:t>Anforderungen</w:t>
+      </w:r>
+      <w:bookmarkEnd w:id="15"/>
+    </w:p>
+    <w:p>
+      <w:pPr>
+        <w:pStyle w:val="berschrift2"/>
         <w:rPr>
           <w:highlight w:val="yellow"/>
         </w:rPr>
       </w:pPr>
-      <w:bookmarkStart w:id="15" w:name="_Toc20946783"/>
+      <w:bookmarkStart w:id="16" w:name="_Toc21547313"/>
       <w:r>
         <w:rPr>
           <w:highlight w:val="yellow"/>
         </w:rPr>
-        <w:t>Anforderungen</w:t>
-      </w:r>
-      <w:bookmarkEnd w:id="15"/>
+        <w:t>Quellen und Vorgehen</w:t>
+      </w:r>
+      <w:bookmarkEnd w:id="16"/>
+      <w:r>
+        <w:rPr>
+          <w:highlight w:val="yellow"/>
+        </w:rPr>
+        <w:t xml:space="preserve"> </w:t>
+      </w:r>
+    </w:p>
+    <w:p>
+      <w:pPr>
+        <w:rPr>
+          <w:highlight w:val="yellow"/>
+        </w:rPr>
+      </w:pPr>
+      <w:r>
+        <w:rPr>
+          <w:highlight w:val="yellow"/>
+        </w:rPr>
+        <w:t xml:space="preserve">Die verwendeten Quellen und genutzten Techniken </w:t>
+      </w:r>
+      <w:r>
+        <w:rPr>
+          <w:highlight w:val="yellow"/>
+        </w:rPr>
+        <w:t xml:space="preserve">(Interviews, Literaturstudium etc.) </w:t>
+      </w:r>
+      <w:r>
+        <w:rPr>
+          <w:highlight w:val="yellow"/>
+        </w:rPr>
+        <w:t>zur Ermittlung der Anforderungen werden aufgeführt</w:t>
+      </w:r>
+    </w:p>
+    <w:p>
+      <w:pPr>
+        <w:rPr>
+          <w:highlight w:val="yellow"/>
+        </w:rPr>
+      </w:pPr>
     </w:p>
     <w:p>
       <w:pPr>
@@ -3234,71 +3524,17 @@
           <w:highlight w:val="yellow"/>
         </w:rPr>
       </w:pPr>
-      <w:bookmarkStart w:id="16" w:name="_Toc20946784"/>
+      <w:bookmarkStart w:id="17" w:name="_Toc21547314"/>
       <w:r>
         <w:rPr>
           <w:highlight w:val="yellow"/>
         </w:rPr>
-        <w:t>Quellen und Vorgehen</w:t>
-      </w:r>
-      <w:bookmarkEnd w:id="16"/>
+        <w:t>F</w:t>
+      </w:r>
       <w:r>
         <w:rPr>
           <w:highlight w:val="yellow"/>
         </w:rPr>
-        <w:t xml:space="preserve"> </w:t>
-      </w:r>
-    </w:p>
-    <w:p>
-      <w:pPr>
-        <w:rPr>
-          <w:highlight w:val="yellow"/>
-        </w:rPr>
-      </w:pPr>
-      <w:r>
-        <w:rPr>
-          <w:highlight w:val="yellow"/>
-        </w:rPr>
-        <w:t xml:space="preserve">Die verwendeten Quellen und genutzten Techniken </w:t>
-      </w:r>
-      <w:r>
-        <w:rPr>
-          <w:highlight w:val="yellow"/>
-        </w:rPr>
-        <w:t xml:space="preserve">(Interviews, Literaturstudium etc.) </w:t>
-      </w:r>
-      <w:r>
-        <w:rPr>
-          <w:highlight w:val="yellow"/>
-        </w:rPr>
-        <w:t>zur Ermittlung der Anforderungen werden aufgeführt</w:t>
-      </w:r>
-    </w:p>
-    <w:p>
-      <w:pPr>
-        <w:rPr>
-          <w:highlight w:val="yellow"/>
-        </w:rPr>
-      </w:pPr>
-    </w:p>
-    <w:p>
-      <w:pPr>
-        <w:pStyle w:val="berschrift2"/>
-        <w:rPr>
-          <w:highlight w:val="yellow"/>
-        </w:rPr>
-      </w:pPr>
-      <w:bookmarkStart w:id="17" w:name="_Toc20946785"/>
-      <w:r>
-        <w:rPr>
-          <w:highlight w:val="yellow"/>
-        </w:rPr>
-        <w:t>F</w:t>
-      </w:r>
-      <w:r>
-        <w:rPr>
-          <w:highlight w:val="yellow"/>
-        </w:rPr>
         <w:t>unktionale Anforderungen</w:t>
       </w:r>
       <w:bookmarkEnd w:id="17"/>
@@ -3307,7 +3543,7 @@
       <w:pPr>
         <w:pStyle w:val="berschrift3"/>
       </w:pPr>
-      <w:bookmarkStart w:id="18" w:name="_Toc20946786"/>
+      <w:bookmarkStart w:id="18" w:name="_Toc21547315"/>
       <w:proofErr w:type="spellStart"/>
       <w:r>
         <w:t>Use</w:t>
@@ -3532,6 +3768,7 @@
           <w:i/>
           <w:iCs/>
         </w:rPr>
+        <w:lastRenderedPageBreak/>
         <w:t>Ausgangslage</w:t>
       </w:r>
       <w:r>
@@ -3623,6 +3860,7 @@
       <w:pPr>
         <w:pStyle w:val="berschrift3"/>
       </w:pPr>
+      <w:bookmarkStart w:id="19" w:name="_Toc21547316"/>
       <w:r>
         <w:t xml:space="preserve">Admin </w:t>
       </w:r>
@@ -3634,18 +3872,37 @@
       <w:r>
         <w:t xml:space="preserve"> Cases</w:t>
       </w:r>
+      <w:bookmarkEnd w:id="19"/>
     </w:p>
     <w:p>
       <w:r>
         <w:t xml:space="preserve">Um das Systemumfeld simulieren zu können, sind folgende </w:t>
       </w:r>
+      <w:r>
+        <w:rPr>
+          <w:i/>
+          <w:iCs/>
+        </w:rPr>
+        <w:t xml:space="preserve">Admin </w:t>
+      </w:r>
       <w:proofErr w:type="spellStart"/>
       <w:r>
+        <w:rPr>
+          <w:i/>
+          <w:iCs/>
+        </w:rPr>
         <w:t>Use</w:t>
       </w:r>
       <w:proofErr w:type="spellEnd"/>
       <w:r>
-        <w:t xml:space="preserve"> Cases umzusetzen.</w:t>
+        <w:rPr>
+          <w:i/>
+          <w:iCs/>
+        </w:rPr>
+        <w:t xml:space="preserve"> Cases </w:t>
+      </w:r>
+      <w:r>
+        <w:t>umzusetzen.</w:t>
       </w:r>
     </w:p>
     <w:p>
@@ -3670,42 +3927,93 @@
         <w:t xml:space="preserve"> Case 1</w:t>
       </w:r>
       <w:r>
-        <w:t>: Rollmaterial zusammenstellen</w:t>
-      </w:r>
-    </w:p>
-    <w:p>
-      <w:pPr>
-        <w:rPr>
-          <w:lang w:val="en-US"/>
-        </w:rPr>
-      </w:pPr>
-      <w:r>
+        <w:t>: Sitzplatz erstellen (</w:t>
+      </w:r>
+      <w:r>
+        <w:t xml:space="preserve">Nummer, </w:t>
+      </w:r>
+      <w:r>
+        <w:t xml:space="preserve">1./2. Klasse, 220V </w:t>
+      </w:r>
+      <w:proofErr w:type="gramStart"/>
+      <w:r>
+        <w:t>Anschluss,…</w:t>
+      </w:r>
+      <w:proofErr w:type="gramEnd"/>
+      <w:r>
+        <w:t>.)</w:t>
+      </w:r>
+    </w:p>
+    <w:p>
+      <w:r>
+        <w:rPr>
+          <w:u w:val="single"/>
+        </w:rPr>
+        <w:t xml:space="preserve">Admin </w:t>
+      </w:r>
+      <w:proofErr w:type="spellStart"/>
+      <w:r>
+        <w:rPr>
+          <w:u w:val="single"/>
+        </w:rPr>
+        <w:t>Use</w:t>
+      </w:r>
+      <w:proofErr w:type="spellEnd"/>
+      <w:r>
+        <w:rPr>
+          <w:u w:val="single"/>
+        </w:rPr>
+        <w:t xml:space="preserve"> Case 2</w:t>
+      </w:r>
+      <w:r>
+        <w:t>: Sitzplan erstellen (einen kompletten Sitzplan erstellen, der einem Wagen</w:t>
+      </w:r>
+      <w:r>
+        <w:t xml:space="preserve"> zugeordnet werden kann</w:t>
+      </w:r>
+      <w:r>
+        <w:t>)</w:t>
+      </w:r>
+    </w:p>
+    <w:p>
+      <w:pPr>
         <w:rPr>
           <w:u w:val="single"/>
           <w:lang w:val="en-US"/>
         </w:rPr>
-        <w:lastRenderedPageBreak/>
-        <w:t xml:space="preserve">Admin Use Case </w:t>
-      </w:r>
+      </w:pPr>
       <w:r>
         <w:rPr>
           <w:u w:val="single"/>
           <w:lang w:val="en-US"/>
         </w:rPr>
-        <w:t>2</w:t>
-      </w:r>
-      <w:r>
-        <w:rPr>
+        <w:t xml:space="preserve">Admin Use Case </w:t>
+      </w:r>
+      <w:r>
+        <w:rPr>
+          <w:u w:val="single"/>
           <w:lang w:val="en-US"/>
         </w:rPr>
-        <w:t xml:space="preserve">: </w:t>
+        <w:t>3</w:t>
+      </w:r>
+      <w:r>
+        <w:rPr>
+          <w:lang w:val="en-US"/>
+        </w:rPr>
+        <w:t>:</w:t>
+      </w:r>
+      <w:r>
+        <w:rPr>
+          <w:lang w:val="en-US"/>
+        </w:rPr>
+        <w:t xml:space="preserve"> </w:t>
       </w:r>
       <w:proofErr w:type="spellStart"/>
       <w:r>
         <w:rPr>
           <w:lang w:val="en-US"/>
         </w:rPr>
-        <w:t>Zugservice</w:t>
+        <w:t>Sitzplan</w:t>
       </w:r>
       <w:proofErr w:type="spellEnd"/>
       <w:r>
@@ -3719,9 +4027,37 @@
         <w:rPr>
           <w:lang w:val="en-US"/>
         </w:rPr>
-        <w:t>erstellen</w:t>
+        <w:t>einem</w:t>
       </w:r>
       <w:proofErr w:type="spellEnd"/>
+      <w:r>
+        <w:rPr>
+          <w:lang w:val="en-US"/>
+        </w:rPr>
+        <w:t xml:space="preserve"> </w:t>
+      </w:r>
+      <w:proofErr w:type="spellStart"/>
+      <w:r>
+        <w:rPr>
+          <w:lang w:val="en-US"/>
+        </w:rPr>
+        <w:t>Wagen</w:t>
+      </w:r>
+      <w:proofErr w:type="spellEnd"/>
+      <w:r>
+        <w:rPr>
+          <w:lang w:val="en-US"/>
+        </w:rPr>
+        <w:t xml:space="preserve"> </w:t>
+      </w:r>
+      <w:proofErr w:type="spellStart"/>
+      <w:r>
+        <w:rPr>
+          <w:lang w:val="en-US"/>
+        </w:rPr>
+        <w:t>zuordnen</w:t>
+      </w:r>
+      <w:proofErr w:type="spellEnd"/>
     </w:p>
     <w:p>
       <w:r>
@@ -3742,19 +4078,170 @@
         <w:rPr>
           <w:u w:val="single"/>
         </w:rPr>
-        <w:t xml:space="preserve"> Case</w:t>
+        <w:t xml:space="preserve"> Case </w:t>
       </w:r>
       <w:r>
         <w:rPr>
           <w:u w:val="single"/>
         </w:rPr>
-        <w:t xml:space="preserve"> 3</w:t>
+        <w:t>4</w:t>
+      </w:r>
+      <w:r>
+        <w:t>: Rollmaterial zusammenstellen</w:t>
+      </w:r>
+      <w:r>
+        <w:t xml:space="preserve"> (ve</w:t>
+      </w:r>
+      <w:r>
+        <w:t>rschiedene Wägen in eine Reihenfolge bringen, so dass eine Zugkomposition entsteht)</w:t>
+      </w:r>
+    </w:p>
+    <w:p>
+      <w:r>
+        <w:rPr>
+          <w:u w:val="single"/>
+        </w:rPr>
+        <w:t xml:space="preserve">Admin </w:t>
+      </w:r>
+      <w:proofErr w:type="spellStart"/>
+      <w:r>
+        <w:rPr>
+          <w:u w:val="single"/>
+        </w:rPr>
+        <w:t>Use</w:t>
+      </w:r>
+      <w:proofErr w:type="spellEnd"/>
+      <w:r>
+        <w:rPr>
+          <w:u w:val="single"/>
+        </w:rPr>
+        <w:t xml:space="preserve"> Case </w:t>
+      </w:r>
+      <w:r>
+        <w:rPr>
+          <w:u w:val="single"/>
+        </w:rPr>
+        <w:t>5</w:t>
+      </w:r>
+      <w:r>
+        <w:t xml:space="preserve">: Strecke erstellen </w:t>
+      </w:r>
+      <w:r>
+        <w:t xml:space="preserve">/ ändern </w:t>
+      </w:r>
+      <w:r>
+        <w:t xml:space="preserve">(Start – Zwischenhalte – Ende, Startzeit, </w:t>
+      </w:r>
+      <w:r>
+        <w:t>Fahrtzeiten, Bahnhofsstehzeiten</w:t>
+      </w:r>
+      <w:r>
+        <w:t>)</w:t>
+      </w:r>
+    </w:p>
+    <w:p>
+      <w:r>
+        <w:rPr>
+          <w:u w:val="single"/>
+        </w:rPr>
+        <w:t xml:space="preserve">Admin </w:t>
+      </w:r>
+      <w:proofErr w:type="spellStart"/>
+      <w:r>
+        <w:rPr>
+          <w:u w:val="single"/>
+        </w:rPr>
+        <w:t>Use</w:t>
+      </w:r>
+      <w:proofErr w:type="spellEnd"/>
+      <w:r>
+        <w:rPr>
+          <w:u w:val="single"/>
+        </w:rPr>
+        <w:t xml:space="preserve"> Case </w:t>
+      </w:r>
+      <w:r>
+        <w:rPr>
+          <w:u w:val="single"/>
+        </w:rPr>
+        <w:t>6</w:t>
+      </w:r>
+      <w:r>
+        <w:t>: Zugservice erstellen</w:t>
+      </w:r>
+      <w:r>
+        <w:t xml:space="preserve"> </w:t>
+      </w:r>
+      <w:r>
+        <w:t xml:space="preserve">/ändern </w:t>
+      </w:r>
+      <w:r>
+        <w:t>(besteht aus Rollmaterial, Startzeit, Strecke)</w:t>
+      </w:r>
+    </w:p>
+    <w:p>
+      <w:r>
+        <w:rPr>
+          <w:u w:val="single"/>
+        </w:rPr>
+        <w:t xml:space="preserve">Admin </w:t>
+      </w:r>
+      <w:proofErr w:type="spellStart"/>
+      <w:r>
+        <w:rPr>
+          <w:u w:val="single"/>
+        </w:rPr>
+        <w:t>Use</w:t>
+      </w:r>
+      <w:proofErr w:type="spellEnd"/>
+      <w:r>
+        <w:rPr>
+          <w:u w:val="single"/>
+        </w:rPr>
+        <w:t xml:space="preserve"> Case </w:t>
+      </w:r>
+      <w:r>
+        <w:rPr>
+          <w:u w:val="single"/>
+        </w:rPr>
+        <w:t>7</w:t>
       </w:r>
       <w:r>
         <w:t>: in bestehendem Zugservice schon reservierte Sitzplätze simulieren.</w:t>
       </w:r>
     </w:p>
     <w:p>
+      <w:r>
+        <w:rPr>
+          <w:u w:val="single"/>
+        </w:rPr>
+        <w:t xml:space="preserve">Admin </w:t>
+      </w:r>
+      <w:proofErr w:type="spellStart"/>
+      <w:r>
+        <w:rPr>
+          <w:u w:val="single"/>
+        </w:rPr>
+        <w:t>Use</w:t>
+      </w:r>
+      <w:proofErr w:type="spellEnd"/>
+      <w:r>
+        <w:rPr>
+          <w:u w:val="single"/>
+        </w:rPr>
+        <w:t xml:space="preserve"> Case </w:t>
+      </w:r>
+      <w:r>
+        <w:rPr>
+          <w:u w:val="single"/>
+        </w:rPr>
+        <w:t>8</w:t>
+      </w:r>
+      <w:r>
+        <w:t>: Verspätung bei einem Zugservice simulieren.</w:t>
+      </w:r>
+    </w:p>
+    <w:p>
       <w:pPr>
         <w:rPr>
           <w:highlight w:val="yellow"/>
@@ -3768,14 +4255,14 @@
           <w:highlight w:val="yellow"/>
         </w:rPr>
       </w:pPr>
-      <w:bookmarkStart w:id="19" w:name="_Toc20946787"/>
+      <w:bookmarkStart w:id="20" w:name="_Toc21547317"/>
       <w:r>
         <w:rPr>
           <w:highlight w:val="yellow"/>
         </w:rPr>
         <w:t>Detaillierte Anforderungen</w:t>
       </w:r>
-      <w:bookmarkEnd w:id="19"/>
+      <w:bookmarkEnd w:id="20"/>
     </w:p>
     <w:p>
       <w:pPr>
@@ -4240,14 +4727,14 @@
           <w:highlight w:val="yellow"/>
         </w:rPr>
       </w:pPr>
-      <w:bookmarkStart w:id="20" w:name="_Toc20946788"/>
+      <w:bookmarkStart w:id="21" w:name="_Toc21547318"/>
       <w:r>
         <w:rPr>
           <w:highlight w:val="yellow"/>
         </w:rPr>
         <w:t>Qualitätsanforderungen</w:t>
       </w:r>
-      <w:bookmarkEnd w:id="20"/>
+      <w:bookmarkEnd w:id="21"/>
     </w:p>
     <w:p>
       <w:pPr>
@@ -4550,14 +5037,14 @@
           <w:highlight w:val="yellow"/>
         </w:rPr>
       </w:pPr>
-      <w:bookmarkStart w:id="21" w:name="_Toc20946789"/>
+      <w:bookmarkStart w:id="22" w:name="_Toc21547319"/>
       <w:r>
         <w:rPr>
           <w:highlight w:val="yellow"/>
         </w:rPr>
         <w:t>Randbedingungen</w:t>
       </w:r>
-      <w:bookmarkEnd w:id="21"/>
+      <w:bookmarkEnd w:id="22"/>
     </w:p>
     <w:tbl>
       <w:tblPr>
@@ -5004,14 +5491,14 @@
           <w:highlight w:val="yellow"/>
         </w:rPr>
       </w:pPr>
-      <w:bookmarkStart w:id="22" w:name="_Toc20946790"/>
+      <w:bookmarkStart w:id="23" w:name="_Toc21547320"/>
       <w:r>
         <w:rPr>
           <w:highlight w:val="yellow"/>
         </w:rPr>
         <w:t>Datenmodell</w:t>
       </w:r>
-      <w:bookmarkEnd w:id="22"/>
+      <w:bookmarkEnd w:id="23"/>
     </w:p>
     <w:p>
       <w:pPr>
@@ -5035,85 +5522,406 @@
     </w:p>
     <w:p>
       <w:pPr>
+        <w:pStyle w:val="berschrift2"/>
+      </w:pPr>
+      <w:r>
+        <w:t xml:space="preserve"> </w:t>
+      </w:r>
+      <w:r>
+        <w:t>Business Obje</w:t>
+      </w:r>
+      <w:r>
+        <w:t>kte</w:t>
+      </w:r>
+    </w:p>
+    <w:p>
+      <w:r>
+        <w:t>Folgende Business Objekte erachten wir als sinnvoll für eine effiziente Modellierung der Realität.</w:t>
+      </w:r>
+    </w:p>
+    <w:tbl>
+      <w:tblPr>
+        <w:tblStyle w:val="Tabellenraster"/>
+        <w:tblW w:w="0" w:type="auto"/>
+        <w:tblBorders>
+          <w:top w:val="single" w:sz="4" w:space="0" w:color="auto"/>
+          <w:left w:val="single" w:sz="4" w:space="0" w:color="auto"/>
+          <w:bottom w:val="single" w:sz="4" w:space="0" w:color="auto"/>
+          <w:right w:val="single" w:sz="4" w:space="0" w:color="auto"/>
+          <w:insideH w:val="single" w:sz="4" w:space="0" w:color="auto"/>
+          <w:insideV w:val="single" w:sz="4" w:space="0" w:color="auto"/>
+        </w:tblBorders>
+        <w:tblLook w:val="04A0" w:firstRow="1" w:lastRow="0" w:firstColumn="1" w:lastColumn="0" w:noHBand="0" w:noVBand="1"/>
+      </w:tblPr>
+      <w:tblGrid>
+        <w:gridCol w:w="2547"/>
+        <w:gridCol w:w="6910"/>
+      </w:tblGrid>
+      <w:tr>
+        <w:tc>
+          <w:tcPr>
+            <w:tcW w:w="2547" w:type="dxa"/>
+          </w:tcPr>
+          <w:p>
+            <w:pPr>
+              <w:rPr>
+                <w:b/>
+                <w:bCs/>
+              </w:rPr>
+            </w:pPr>
+            <w:r>
+              <w:rPr>
+                <w:b/>
+                <w:bCs/>
+              </w:rPr>
+              <w:t>Objekt</w:t>
+            </w:r>
+          </w:p>
+        </w:tc>
+        <w:tc>
+          <w:tcPr>
+            <w:tcW w:w="6910" w:type="dxa"/>
+          </w:tcPr>
+          <w:p>
+            <w:pPr>
+              <w:rPr>
+                <w:b/>
+                <w:bCs/>
+              </w:rPr>
+            </w:pPr>
+            <w:r>
+              <w:rPr>
+                <w:b/>
+                <w:bCs/>
+              </w:rPr>
+              <w:t>Eigenschaften</w:t>
+            </w:r>
+          </w:p>
+        </w:tc>
+      </w:tr>
+      <w:tr>
+        <w:tc>
+          <w:tcPr>
+            <w:tcW w:w="2547" w:type="dxa"/>
+          </w:tcPr>
+          <w:p>
+            <w:r>
+              <w:t>Sitzplatz</w:t>
+            </w:r>
+          </w:p>
+        </w:tc>
+        <w:tc>
+          <w:tcPr>
+            <w:tcW w:w="6910" w:type="dxa"/>
+          </w:tcPr>
+          <w:p>
+            <w:r>
+              <w:t xml:space="preserve">Nummer, 220V-Anschluss, 1./2. </w:t>
+            </w:r>
+            <w:proofErr w:type="gramStart"/>
+            <w:r>
+              <w:t>Klasse,…</w:t>
+            </w:r>
+            <w:proofErr w:type="gramEnd"/>
+          </w:p>
+        </w:tc>
+      </w:tr>
+      <w:tr>
+        <w:tc>
+          <w:tcPr>
+            <w:tcW w:w="2547" w:type="dxa"/>
+          </w:tcPr>
+          <w:p>
+            <w:r>
+              <w:t>Sitzplan</w:t>
+            </w:r>
+          </w:p>
+        </w:tc>
+        <w:tc>
+          <w:tcPr>
+            <w:tcW w:w="6910" w:type="dxa"/>
+          </w:tcPr>
+          <w:p>
+            <w:r>
+              <w:t xml:space="preserve">ID, </w:t>
+            </w:r>
+            <w:r>
+              <w:t>«</w:t>
+            </w:r>
+            <w:proofErr w:type="spellStart"/>
+            <w:r>
+              <w:t>Blueprint</w:t>
+            </w:r>
+            <w:proofErr w:type="spellEnd"/>
+            <w:r>
+              <w:t>» eines Wagen</w:t>
+            </w:r>
+            <w:r>
+              <w:t>s</w:t>
+            </w:r>
+            <w:r>
+              <w:t>: wo sind welche Plätze situiert</w:t>
+            </w:r>
+            <w:r>
+              <w:t>?</w:t>
+            </w:r>
+          </w:p>
+        </w:tc>
+      </w:tr>
+      <w:tr>
+        <w:tc>
+          <w:tcPr>
+            <w:tcW w:w="2547" w:type="dxa"/>
+          </w:tcPr>
+          <w:p>
+            <w:r>
+              <w:t>Wagen</w:t>
+            </w:r>
+          </w:p>
+        </w:tc>
+        <w:tc>
+          <w:tcPr>
+            <w:tcW w:w="6910" w:type="dxa"/>
+          </w:tcPr>
+          <w:p>
+            <w:r>
+              <w:t xml:space="preserve">Nummer, Wagentyp (Restaurant, Ruhe, …), Sitzplan </w:t>
+            </w:r>
+          </w:p>
+        </w:tc>
+      </w:tr>
+      <w:tr>
+        <w:tc>
+          <w:tcPr>
+            <w:tcW w:w="2547" w:type="dxa"/>
+          </w:tcPr>
+          <w:p>
+            <w:r>
+              <w:t>Zugkomposition</w:t>
+            </w:r>
+          </w:p>
+        </w:tc>
+        <w:tc>
+          <w:tcPr>
+            <w:tcW w:w="6910" w:type="dxa"/>
+          </w:tcPr>
+          <w:p>
+            <w:r>
+              <w:t>Welche Wagen werden in welcher Reihenfolge in eine Zugkomposition gestellt?</w:t>
+            </w:r>
+          </w:p>
+        </w:tc>
+      </w:tr>
+      <w:tr>
+        <w:tc>
+          <w:tcPr>
+            <w:tcW w:w="2547" w:type="dxa"/>
+          </w:tcPr>
+          <w:p>
+            <w:r>
+              <w:t>Strecke</w:t>
+            </w:r>
+          </w:p>
+        </w:tc>
+        <w:tc>
+          <w:tcPr>
+            <w:tcW w:w="6910" w:type="dxa"/>
+          </w:tcPr>
+          <w:p>
+            <w:r>
+              <w:t xml:space="preserve">Startort, Zielort, </w:t>
+            </w:r>
+            <w:proofErr w:type="spellStart"/>
+            <w:r>
+              <w:t>Zwischenstops</w:t>
+            </w:r>
+            <w:proofErr w:type="spellEnd"/>
+            <w:r>
+              <w:t xml:space="preserve">, Fahrtzeiten, </w:t>
+            </w:r>
+            <w:proofErr w:type="spellStart"/>
+            <w:r>
+              <w:t>Stopzeiten</w:t>
+            </w:r>
+            <w:proofErr w:type="spellEnd"/>
+          </w:p>
+        </w:tc>
+      </w:tr>
+      <w:tr>
+        <w:tc>
+          <w:tcPr>
+            <w:tcW w:w="2547" w:type="dxa"/>
+          </w:tcPr>
+          <w:p>
+            <w:r>
+              <w:t>Zugservice</w:t>
+            </w:r>
+          </w:p>
+        </w:tc>
+        <w:tc>
+          <w:tcPr>
+            <w:tcW w:w="6910" w:type="dxa"/>
+          </w:tcPr>
+          <w:p>
+            <w:r>
+              <w:t>Strecke, Startzeit, Zugkomposition, Reservationen</w:t>
+            </w:r>
+          </w:p>
+        </w:tc>
+      </w:tr>
+      <w:tr>
+        <w:tc>
+          <w:tcPr>
+            <w:tcW w:w="2547" w:type="dxa"/>
+          </w:tcPr>
+          <w:p>
+            <w:r>
+              <w:t>Reservation</w:t>
+            </w:r>
+          </w:p>
+        </w:tc>
+        <w:tc>
+          <w:tcPr>
+            <w:tcW w:w="6910" w:type="dxa"/>
+          </w:tcPr>
+          <w:p>
+            <w:r>
+              <w:t>User: Name, Vorname, Geburtsdatum</w:t>
+            </w:r>
+          </w:p>
+          <w:p>
+            <w:r>
+              <w:t xml:space="preserve">Sitzplatz-Identifikation: </w:t>
+            </w:r>
+            <w:r>
+              <w:t>Zugservice, Wage</w:t>
+            </w:r>
+            <w:r>
+              <w:t>n</w:t>
+            </w:r>
+            <w:r>
+              <w:t>, Sitz</w:t>
+            </w:r>
+            <w:r>
+              <w:t>platz</w:t>
+            </w:r>
+            <w:bookmarkStart w:id="24" w:name="_GoBack"/>
+            <w:bookmarkEnd w:id="24"/>
+            <w:r>
+              <w:t xml:space="preserve">, </w:t>
+            </w:r>
+            <w:r>
+              <w:t xml:space="preserve">reservierte </w:t>
+            </w:r>
+            <w:r>
+              <w:t>Teils</w:t>
+            </w:r>
+            <w:r>
+              <w:t>trecke</w:t>
+            </w:r>
+          </w:p>
+        </w:tc>
+      </w:tr>
+      <w:tr>
+        <w:tc>
+          <w:tcPr>
+            <w:tcW w:w="2547" w:type="dxa"/>
+          </w:tcPr>
+          <w:p/>
+        </w:tc>
+        <w:tc>
+          <w:tcPr>
+            <w:tcW w:w="6910" w:type="dxa"/>
+          </w:tcPr>
+          <w:p/>
+        </w:tc>
+      </w:tr>
+      <w:tr>
+        <w:tc>
+          <w:tcPr>
+            <w:tcW w:w="2547" w:type="dxa"/>
+          </w:tcPr>
+          <w:p/>
+        </w:tc>
+        <w:tc>
+          <w:tcPr>
+            <w:tcW w:w="6910" w:type="dxa"/>
+          </w:tcPr>
+          <w:p/>
+        </w:tc>
+      </w:tr>
+    </w:tbl>
+    <w:p/>
+    <w:p>
+      <w:pPr>
+        <w:pStyle w:val="berschrift1"/>
+      </w:pPr>
+      <w:bookmarkStart w:id="25" w:name="_Toc21547321"/>
+      <w:r>
+        <w:t>Glossar</w:t>
+      </w:r>
+      <w:bookmarkEnd w:id="25"/>
+    </w:p>
+    <w:p>
+      <w:pPr>
+        <w:ind w:left="1418" w:hanging="1418"/>
+      </w:pPr>
+      <w:r>
+        <w:t>BLS</w:t>
+      </w:r>
+      <w:r>
+        <w:tab/>
+        <w:t>Bern</w:t>
+      </w:r>
+      <w:r>
+        <w:t>-</w:t>
+      </w:r>
+      <w:proofErr w:type="spellStart"/>
+      <w:r>
+        <w:t>Lötschberg</w:t>
+      </w:r>
+      <w:proofErr w:type="spellEnd"/>
+      <w:r>
+        <w:t>-</w:t>
+      </w:r>
+      <w:proofErr w:type="spellStart"/>
+      <w:r>
+        <w:t>Simplon</w:t>
+      </w:r>
+      <w:proofErr w:type="spellEnd"/>
+      <w:r>
+        <w:t>: Schweizerische Bahngesellschaft, mehrheitlich im Kanton Bern tätig.</w:t>
+      </w:r>
+    </w:p>
+    <w:p>
+      <w:pPr>
         <w:rPr>
           <w:highlight w:val="yellow"/>
         </w:rPr>
       </w:pPr>
-      <w:r>
+    </w:p>
+    <w:p>
+      <w:pPr>
         <w:rPr>
           <w:highlight w:val="yellow"/>
         </w:rPr>
-        <w:t xml:space="preserve"> </w:t>
-      </w:r>
+      </w:pPr>
     </w:p>
     <w:p>
       <w:pPr>
         <w:pStyle w:val="berschrift1"/>
-      </w:pPr>
-      <w:bookmarkStart w:id="23" w:name="_Toc20946791"/>
-      <w:r>
-        <w:t>Glossar</w:t>
-      </w:r>
-      <w:bookmarkEnd w:id="23"/>
-    </w:p>
-    <w:p>
-      <w:pPr>
-        <w:ind w:left="1418" w:hanging="1418"/>
-      </w:pPr>
-      <w:r>
-        <w:t>BLS</w:t>
-      </w:r>
-      <w:r>
-        <w:tab/>
-        <w:t xml:space="preserve">Bern </w:t>
-      </w:r>
-      <w:proofErr w:type="spellStart"/>
-      <w:r>
-        <w:t>Lötschberg</w:t>
-      </w:r>
-      <w:proofErr w:type="spellEnd"/>
-      <w:r>
-        <w:t xml:space="preserve"> </w:t>
-      </w:r>
-      <w:proofErr w:type="spellStart"/>
-      <w:r>
-        <w:t>Simplon</w:t>
-      </w:r>
-      <w:proofErr w:type="spellEnd"/>
-      <w:r>
-        <w:t>: Schweizerische Bahngesellschaft, mehrheitlich im Kanton Bern tätig.</w:t>
-      </w:r>
-    </w:p>
-    <w:p>
-      <w:pPr>
         <w:rPr>
           <w:highlight w:val="yellow"/>
         </w:rPr>
       </w:pPr>
-    </w:p>
-    <w:p>
-      <w:pPr>
+      <w:bookmarkStart w:id="26" w:name="_Toc21547322"/>
+      <w:r>
         <w:rPr>
           <w:highlight w:val="yellow"/>
         </w:rPr>
-      </w:pPr>
-    </w:p>
-    <w:p>
-      <w:pPr>
-        <w:pStyle w:val="berschrift1"/>
-        <w:rPr>
-          <w:highlight w:val="yellow"/>
-        </w:rPr>
-      </w:pPr>
-      <w:bookmarkStart w:id="24" w:name="_Toc20946792"/>
-      <w:r>
-        <w:rPr>
-          <w:highlight w:val="yellow"/>
-        </w:rPr>
-        <w:lastRenderedPageBreak/>
         <w:t>Literaturverzeichnis</w:t>
       </w:r>
-      <w:bookmarkEnd w:id="24"/>
+      <w:bookmarkEnd w:id="26"/>
     </w:p>
     <w:p>
       <w:pPr>
@@ -5238,14 +6046,14 @@
           <w:highlight w:val="yellow"/>
         </w:rPr>
       </w:pPr>
-      <w:bookmarkStart w:id="25" w:name="_Toc20946793"/>
+      <w:bookmarkStart w:id="27" w:name="_Toc21547323"/>
       <w:r>
         <w:rPr>
           <w:highlight w:val="yellow"/>
         </w:rPr>
         <w:t>Anhang</w:t>
       </w:r>
-      <w:bookmarkEnd w:id="25"/>
+      <w:bookmarkEnd w:id="27"/>
     </w:p>
     <w:p>
       <w:pPr>
@@ -5254,14 +6062,14 @@
           <w:highlight w:val="yellow"/>
         </w:rPr>
       </w:pPr>
-      <w:bookmarkStart w:id="26" w:name="_Toc20946794"/>
+      <w:bookmarkStart w:id="28" w:name="_Toc21547324"/>
       <w:r>
         <w:rPr>
           <w:highlight w:val="yellow"/>
         </w:rPr>
         <w:t>Abstimmung der Anforderungen</w:t>
       </w:r>
-      <w:bookmarkEnd w:id="26"/>
+      <w:bookmarkEnd w:id="28"/>
     </w:p>
     <w:p>
       <w:pPr>
@@ -5290,11 +6098,12 @@
           <w:highlight w:val="yellow"/>
         </w:rPr>
       </w:pPr>
-      <w:bookmarkStart w:id="27" w:name="_Toc20946795"/>
+      <w:bookmarkStart w:id="29" w:name="_Toc21547325"/>
       <w:r>
         <w:rPr>
           <w:highlight w:val="yellow"/>
         </w:rPr>
+        <w:lastRenderedPageBreak/>
         <w:t xml:space="preserve">Definition </w:t>
       </w:r>
       <w:proofErr w:type="spellStart"/>
@@ -5337,7 +6146,7 @@
         </w:rPr>
         <w:t xml:space="preserve"> Checklist</w:t>
       </w:r>
-      <w:bookmarkEnd w:id="27"/>
+      <w:bookmarkEnd w:id="29"/>
     </w:p>
     <w:p>
       <w:r>
@@ -5352,11 +6161,11 @@
       <w:pPr>
         <w:pStyle w:val="berschrift1"/>
       </w:pPr>
-      <w:bookmarkStart w:id="28" w:name="_Toc20946796"/>
+      <w:bookmarkStart w:id="30" w:name="_Toc21547326"/>
       <w:r>
         <w:t>Versionskontrolle</w:t>
       </w:r>
-      <w:bookmarkEnd w:id="28"/>
+      <w:bookmarkEnd w:id="30"/>
     </w:p>
     <w:tbl>
       <w:tblPr>
@@ -5881,14 +6690,7 @@
         <w:color w:val="697D91"/>
         <w:lang w:val="fr-CH"/>
       </w:rPr>
-      <w:t xml:space="preserve"> | </w:t>
-    </w:r>
-    <w:r>
-      <w:rPr>
-        <w:color w:val="697D91"/>
-        <w:lang w:val="fr-CH"/>
-      </w:rPr>
-      <w:t xml:space="preserve">Haute école spécialisée bernoise | Bern </w:t>
+      <w:t xml:space="preserve"> | Haute école spécialisée bernoise | Bern </w:t>
     </w:r>
     <w:proofErr w:type="spellStart"/>
     <w:r>
@@ -9164,6 +9966,205 @@
     </w:lvl>
   </w:abstractNum>
   <w:abstractNum w:abstractNumId="33" w15:restartNumberingAfterBreak="0">
+    <w:nsid w:val="50A46B27"/>
+    <w:multiLevelType w:val="hybridMultilevel"/>
+    <w:tmpl w:val="0FD82854"/>
+    <w:lvl w:ilvl="0" w:tplc="0407000F">
+      <w:start w:val="1"/>
+      <w:numFmt w:val="decimal"/>
+      <w:lvlText w:val="%1."/>
+      <w:lvlJc w:val="left"/>
+      <w:pPr>
+        <w:ind w:left="720" w:hanging="360"/>
+      </w:pPr>
+    </w:lvl>
+    <w:lvl w:ilvl="1" w:tplc="04070019" w:tentative="1">
+      <w:start w:val="1"/>
+      <w:numFmt w:val="lowerLetter"/>
+      <w:lvlText w:val="%2."/>
+      <w:lvlJc w:val="left"/>
+      <w:pPr>
+        <w:ind w:left="1440" w:hanging="360"/>
+      </w:pPr>
+    </w:lvl>
+    <w:lvl w:ilvl="2" w:tplc="0407001B" w:tentative="1">
+      <w:start w:val="1"/>
+      <w:numFmt w:val="lowerRoman"/>
+      <w:lvlText w:val="%3."/>
+      <w:lvlJc w:val="right"/>
+      <w:pPr>
+        <w:ind w:left="2160" w:hanging="180"/>
+      </w:pPr>
+    </w:lvl>
+    <w:lvl w:ilvl="3" w:tplc="0407000F" w:tentative="1">
+      <w:start w:val="1"/>
+      <w:numFmt w:val="decimal"/>
+      <w:lvlText w:val="%4."/>
+      <w:lvlJc w:val="left"/>
+      <w:pPr>
+        <w:ind w:left="2880" w:hanging="360"/>
+      </w:pPr>
+    </w:lvl>
+    <w:lvl w:ilvl="4" w:tplc="04070019" w:tentative="1">
+      <w:start w:val="1"/>
+      <w:numFmt w:val="lowerLetter"/>
+      <w:lvlText w:val="%5."/>
+      <w:lvlJc w:val="left"/>
+      <w:pPr>
+        <w:ind w:left="3600" w:hanging="360"/>
+      </w:pPr>
+    </w:lvl>
+    <w:lvl w:ilvl="5" w:tplc="0407001B" w:tentative="1">
+      <w:start w:val="1"/>
+      <w:numFmt w:val="lowerRoman"/>
+      <w:lvlText w:val="%6."/>
+      <w:lvlJc w:val="right"/>
+      <w:pPr>
+        <w:ind w:left="4320" w:hanging="180"/>
+      </w:pPr>
+    </w:lvl>
+    <w:lvl w:ilvl="6" w:tplc="0407000F" w:tentative="1">
+      <w:start w:val="1"/>
+      <w:numFmt w:val="decimal"/>
+      <w:lvlText w:val="%7."/>
+      <w:lvlJc w:val="left"/>
+      <w:pPr>
+        <w:ind w:left="5040" w:hanging="360"/>
+      </w:pPr>
+    </w:lvl>
+    <w:lvl w:ilvl="7" w:tplc="04070019" w:tentative="1">
+      <w:start w:val="1"/>
+      <w:numFmt w:val="lowerLetter"/>
+      <w:lvlText w:val="%8."/>
+      <w:lvlJc w:val="left"/>
+      <w:pPr>
+        <w:ind w:left="5760" w:hanging="360"/>
+      </w:pPr>
+    </w:lvl>
+    <w:lvl w:ilvl="8" w:tplc="0407001B" w:tentative="1">
+      <w:start w:val="1"/>
+      <w:numFmt w:val="lowerRoman"/>
+      <w:lvlText w:val="%9."/>
+      <w:lvlJc w:val="right"/>
+      <w:pPr>
+        <w:ind w:left="6480" w:hanging="180"/>
+      </w:pPr>
+    </w:lvl>
+  </w:abstractNum>
+  <w:abstractNum w:abstractNumId="34" w15:restartNumberingAfterBreak="0">
+    <w:nsid w:val="52CE6721"/>
+    <w:multiLevelType w:val="hybridMultilevel"/>
+    <w:tmpl w:val="509A814E"/>
+    <w:lvl w:ilvl="0" w:tplc="04070001">
+      <w:start w:val="1"/>
+      <w:numFmt w:val="bullet"/>
+      <w:lvlText w:val=""/>
+      <w:lvlJc w:val="left"/>
+      <w:pPr>
+        <w:ind w:left="360" w:hanging="360"/>
+      </w:pPr>
+      <w:rPr>
+        <w:rFonts w:ascii="Symbol" w:hAnsi="Symbol" w:hint="default"/>
+      </w:rPr>
+    </w:lvl>
+    <w:lvl w:ilvl="1" w:tplc="04070003" w:tentative="1">
+      <w:start w:val="1"/>
+      <w:numFmt w:val="bullet"/>
+      <w:lvlText w:val="o"/>
+      <w:lvlJc w:val="left"/>
+      <w:pPr>
+        <w:ind w:left="1080" w:hanging="360"/>
+      </w:pPr>
+      <w:rPr>
+        <w:rFonts w:ascii="Courier New" w:hAnsi="Courier New" w:cs="Courier New" w:hint="default"/>
+      </w:rPr>
+    </w:lvl>
+    <w:lvl w:ilvl="2" w:tplc="04070005" w:tentative="1">
+      <w:start w:val="1"/>
+      <w:numFmt w:val="bullet"/>
+      <w:lvlText w:val=""/>
+      <w:lvlJc w:val="left"/>
+      <w:pPr>
+        <w:ind w:left="1800" w:hanging="360"/>
+      </w:pPr>
+      <w:rPr>
+        <w:rFonts w:ascii="Wingdings" w:hAnsi="Wingdings" w:hint="default"/>
+      </w:rPr>
+    </w:lvl>
+    <w:lvl w:ilvl="3" w:tplc="04070001" w:tentative="1">
+      <w:start w:val="1"/>
+      <w:numFmt w:val="bullet"/>
+      <w:lvlText w:val=""/>
+      <w:lvlJc w:val="left"/>
+      <w:pPr>
+        <w:ind w:left="2520" w:hanging="360"/>
+      </w:pPr>
+      <w:rPr>
+        <w:rFonts w:ascii="Symbol" w:hAnsi="Symbol" w:hint="default"/>
+      </w:rPr>
+    </w:lvl>
+    <w:lvl w:ilvl="4" w:tplc="04070003" w:tentative="1">
+      <w:start w:val="1"/>
+      <w:numFmt w:val="bullet"/>
+      <w:lvlText w:val="o"/>
+      <w:lvlJc w:val="left"/>
+      <w:pPr>
+        <w:ind w:left="3240" w:hanging="360"/>
+      </w:pPr>
+      <w:rPr>
+        <w:rFonts w:ascii="Courier New" w:hAnsi="Courier New" w:cs="Courier New" w:hint="default"/>
+      </w:rPr>
+    </w:lvl>
+    <w:lvl w:ilvl="5" w:tplc="04070005" w:tentative="1">
+      <w:start w:val="1"/>
+      <w:numFmt w:val="bullet"/>
+      <w:lvlText w:val=""/>
+      <w:lvlJc w:val="left"/>
+      <w:pPr>
+        <w:ind w:left="3960" w:hanging="360"/>
+      </w:pPr>
+      <w:rPr>
+        <w:rFonts w:ascii="Wingdings" w:hAnsi="Wingdings" w:hint="default"/>
+      </w:rPr>
+    </w:lvl>
+    <w:lvl w:ilvl="6" w:tplc="04070001" w:tentative="1">
+      <w:start w:val="1"/>
+      <w:numFmt w:val="bullet"/>
+      <w:lvlText w:val=""/>
+      <w:lvlJc w:val="left"/>
+      <w:pPr>
+        <w:ind w:left="4680" w:hanging="360"/>
+      </w:pPr>
+      <w:rPr>
+        <w:rFonts w:ascii="Symbol" w:hAnsi="Symbol" w:hint="default"/>
+      </w:rPr>
+    </w:lvl>
+    <w:lvl w:ilvl="7" w:tplc="04070003" w:tentative="1">
+      <w:start w:val="1"/>
+      <w:numFmt w:val="bullet"/>
+      <w:lvlText w:val="o"/>
+      <w:lvlJc w:val="left"/>
+      <w:pPr>
+        <w:ind w:left="5400" w:hanging="360"/>
+      </w:pPr>
+      <w:rPr>
+        <w:rFonts w:ascii="Courier New" w:hAnsi="Courier New" w:cs="Courier New" w:hint="default"/>
+      </w:rPr>
+    </w:lvl>
+    <w:lvl w:ilvl="8" w:tplc="04070005" w:tentative="1">
+      <w:start w:val="1"/>
+      <w:numFmt w:val="bullet"/>
+      <w:lvlText w:val=""/>
+      <w:lvlJc w:val="left"/>
+      <w:pPr>
+        <w:ind w:left="6120" w:hanging="360"/>
+      </w:pPr>
+      <w:rPr>
+        <w:rFonts w:ascii="Wingdings" w:hAnsi="Wingdings" w:hint="default"/>
+      </w:rPr>
+    </w:lvl>
+  </w:abstractNum>
+  <w:abstractNum w:abstractNumId="35" w15:restartNumberingAfterBreak="0">
     <w:nsid w:val="5C880FAA"/>
     <w:multiLevelType w:val="hybridMultilevel"/>
     <w:tmpl w:val="4EAC8E9E"/>
@@ -9275,7 +10276,7 @@
       </w:rPr>
     </w:lvl>
   </w:abstractNum>
-  <w:abstractNum w:abstractNumId="34" w15:restartNumberingAfterBreak="0">
+  <w:abstractNum w:abstractNumId="36" w15:restartNumberingAfterBreak="0">
     <w:nsid w:val="5C921071"/>
     <w:multiLevelType w:val="hybridMultilevel"/>
     <w:tmpl w:val="E7AC531C"/>
@@ -9367,7 +10368,7 @@
       </w:pPr>
     </w:lvl>
   </w:abstractNum>
-  <w:abstractNum w:abstractNumId="35" w15:restartNumberingAfterBreak="0">
+  <w:abstractNum w:abstractNumId="37" w15:restartNumberingAfterBreak="0">
     <w:nsid w:val="617E5CEA"/>
     <w:multiLevelType w:val="multilevel"/>
     <w:tmpl w:val="C4928BA0"/>
@@ -9507,7 +10508,7 @@
       </w:rPr>
     </w:lvl>
   </w:abstractNum>
-  <w:abstractNum w:abstractNumId="36" w15:restartNumberingAfterBreak="0">
+  <w:abstractNum w:abstractNumId="38" w15:restartNumberingAfterBreak="0">
     <w:nsid w:val="63FE647F"/>
     <w:multiLevelType w:val="multilevel"/>
     <w:tmpl w:val="B8F2C990"/>
@@ -9628,7 +10629,7 @@
       </w:pPr>
     </w:lvl>
   </w:abstractNum>
-  <w:abstractNum w:abstractNumId="37" w15:restartNumberingAfterBreak="0">
+  <w:abstractNum w:abstractNumId="39" w15:restartNumberingAfterBreak="0">
     <w:nsid w:val="68282258"/>
     <w:multiLevelType w:val="multilevel"/>
     <w:tmpl w:val="0807001F"/>
@@ -9741,7 +10742,120 @@
       </w:pPr>
     </w:lvl>
   </w:abstractNum>
-  <w:abstractNum w:abstractNumId="38" w15:restartNumberingAfterBreak="0">
+  <w:abstractNum w:abstractNumId="40" w15:restartNumberingAfterBreak="0">
+    <w:nsid w:val="6D0B0B26"/>
+    <w:multiLevelType w:val="hybridMultilevel"/>
+    <w:tmpl w:val="E0D4B7B8"/>
+    <w:lvl w:ilvl="0" w:tplc="04070001">
+      <w:start w:val="1"/>
+      <w:numFmt w:val="bullet"/>
+      <w:lvlText w:val=""/>
+      <w:lvlJc w:val="left"/>
+      <w:pPr>
+        <w:ind w:left="720" w:hanging="360"/>
+      </w:pPr>
+      <w:rPr>
+        <w:rFonts w:ascii="Symbol" w:hAnsi="Symbol" w:hint="default"/>
+      </w:rPr>
+    </w:lvl>
+    <w:lvl w:ilvl="1" w:tplc="04070003" w:tentative="1">
+      <w:start w:val="1"/>
+      <w:numFmt w:val="bullet"/>
+      <w:lvlText w:val="o"/>
+      <w:lvlJc w:val="left"/>
+      <w:pPr>
+        <w:ind w:left="1440" w:hanging="360"/>
+      </w:pPr>
+      <w:rPr>
+        <w:rFonts w:ascii="Courier New" w:hAnsi="Courier New" w:cs="Courier New" w:hint="default"/>
+      </w:rPr>
+    </w:lvl>
+    <w:lvl w:ilvl="2" w:tplc="04070005" w:tentative="1">
+      <w:start w:val="1"/>
+      <w:numFmt w:val="bullet"/>
+      <w:lvlText w:val=""/>
+      <w:lvlJc w:val="left"/>
+      <w:pPr>
+        <w:ind w:left="2160" w:hanging="360"/>
+      </w:pPr>
+      <w:rPr>
+        <w:rFonts w:ascii="Wingdings" w:hAnsi="Wingdings" w:hint="default"/>
+      </w:rPr>
+    </w:lvl>
+    <w:lvl w:ilvl="3" w:tplc="04070001" w:tentative="1">
+      <w:start w:val="1"/>
+      <w:numFmt w:val="bullet"/>
+      <w:lvlText w:val=""/>
+      <w:lvlJc w:val="left"/>
+      <w:pPr>
+        <w:ind w:left="2880" w:hanging="360"/>
+      </w:pPr>
+      <w:rPr>
+        <w:rFonts w:ascii="Symbol" w:hAnsi="Symbol" w:hint="default"/>
+      </w:rPr>
+    </w:lvl>
+    <w:lvl w:ilvl="4" w:tplc="04070003" w:tentative="1">
+      <w:start w:val="1"/>
+      <w:numFmt w:val="bullet"/>
+      <w:lvlText w:val="o"/>
+      <w:lvlJc w:val="left"/>
+      <w:pPr>
+        <w:ind w:left="3600" w:hanging="360"/>
+      </w:pPr>
+      <w:rPr>
+        <w:rFonts w:ascii="Courier New" w:hAnsi="Courier New" w:cs="Courier New" w:hint="default"/>
+      </w:rPr>
+    </w:lvl>
+    <w:lvl w:ilvl="5" w:tplc="04070005" w:tentative="1">
+      <w:start w:val="1"/>
+      <w:numFmt w:val="bullet"/>
+      <w:lvlText w:val=""/>
+      <w:lvlJc w:val="left"/>
+      <w:pPr>
+        <w:ind w:left="4320" w:hanging="360"/>
+      </w:pPr>
+      <w:rPr>
+        <w:rFonts w:ascii="Wingdings" w:hAnsi="Wingdings" w:hint="default"/>
+      </w:rPr>
+    </w:lvl>
+    <w:lvl w:ilvl="6" w:tplc="04070001" w:tentative="1">
+      <w:start w:val="1"/>
+      <w:numFmt w:val="bullet"/>
+      <w:lvlText w:val=""/>
+      <w:lvlJc w:val="left"/>
+      <w:pPr>
+        <w:ind w:left="5040" w:hanging="360"/>
+      </w:pPr>
+      <w:rPr>
+        <w:rFonts w:ascii="Symbol" w:hAnsi="Symbol" w:hint="default"/>
+      </w:rPr>
+    </w:lvl>
+    <w:lvl w:ilvl="7" w:tplc="04070003" w:tentative="1">
+      <w:start w:val="1"/>
+      <w:numFmt w:val="bullet"/>
+      <w:lvlText w:val="o"/>
+      <w:lvlJc w:val="left"/>
+      <w:pPr>
+        <w:ind w:left="5760" w:hanging="360"/>
+      </w:pPr>
+      <w:rPr>
+        <w:rFonts w:ascii="Courier New" w:hAnsi="Courier New" w:cs="Courier New" w:hint="default"/>
+      </w:rPr>
+    </w:lvl>
+    <w:lvl w:ilvl="8" w:tplc="04070005" w:tentative="1">
+      <w:start w:val="1"/>
+      <w:numFmt w:val="bullet"/>
+      <w:lvlText w:val=""/>
+      <w:lvlJc w:val="left"/>
+      <w:pPr>
+        <w:ind w:left="6480" w:hanging="360"/>
+      </w:pPr>
+      <w:rPr>
+        <w:rFonts w:ascii="Wingdings" w:hAnsi="Wingdings" w:hint="default"/>
+      </w:rPr>
+    </w:lvl>
+  </w:abstractNum>
+  <w:abstractNum w:abstractNumId="41" w15:restartNumberingAfterBreak="0">
     <w:nsid w:val="748B3C52"/>
     <w:multiLevelType w:val="hybridMultilevel"/>
     <w:tmpl w:val="AF2CD874"/>
@@ -9854,7 +10968,120 @@
       </w:rPr>
     </w:lvl>
   </w:abstractNum>
-  <w:abstractNum w:abstractNumId="39" w15:restartNumberingAfterBreak="0">
+  <w:abstractNum w:abstractNumId="42" w15:restartNumberingAfterBreak="0">
+    <w:nsid w:val="78484774"/>
+    <w:multiLevelType w:val="hybridMultilevel"/>
+    <w:tmpl w:val="F8E2A0C2"/>
+    <w:lvl w:ilvl="0" w:tplc="04070001">
+      <w:start w:val="1"/>
+      <w:numFmt w:val="bullet"/>
+      <w:lvlText w:val=""/>
+      <w:lvlJc w:val="left"/>
+      <w:pPr>
+        <w:ind w:left="720" w:hanging="360"/>
+      </w:pPr>
+      <w:rPr>
+        <w:rFonts w:ascii="Symbol" w:hAnsi="Symbol" w:hint="default"/>
+      </w:rPr>
+    </w:lvl>
+    <w:lvl w:ilvl="1" w:tplc="04070003">
+      <w:start w:val="1"/>
+      <w:numFmt w:val="bullet"/>
+      <w:lvlText w:val="o"/>
+      <w:lvlJc w:val="left"/>
+      <w:pPr>
+        <w:ind w:left="1440" w:hanging="360"/>
+      </w:pPr>
+      <w:rPr>
+        <w:rFonts w:ascii="Courier New" w:hAnsi="Courier New" w:cs="Courier New" w:hint="default"/>
+      </w:rPr>
+    </w:lvl>
+    <w:lvl w:ilvl="2" w:tplc="04070005" w:tentative="1">
+      <w:start w:val="1"/>
+      <w:numFmt w:val="bullet"/>
+      <w:lvlText w:val=""/>
+      <w:lvlJc w:val="left"/>
+      <w:pPr>
+        <w:ind w:left="2160" w:hanging="360"/>
+      </w:pPr>
+      <w:rPr>
+        <w:rFonts w:ascii="Wingdings" w:hAnsi="Wingdings" w:hint="default"/>
+      </w:rPr>
+    </w:lvl>
+    <w:lvl w:ilvl="3" w:tplc="04070001" w:tentative="1">
+      <w:start w:val="1"/>
+      <w:numFmt w:val="bullet"/>
+      <w:lvlText w:val=""/>
+      <w:lvlJc w:val="left"/>
+      <w:pPr>
+        <w:ind w:left="2880" w:hanging="360"/>
+      </w:pPr>
+      <w:rPr>
+        <w:rFonts w:ascii="Symbol" w:hAnsi="Symbol" w:hint="default"/>
+      </w:rPr>
+    </w:lvl>
+    <w:lvl w:ilvl="4" w:tplc="04070003" w:tentative="1">
+      <w:start w:val="1"/>
+      <w:numFmt w:val="bullet"/>
+      <w:lvlText w:val="o"/>
+      <w:lvlJc w:val="left"/>
+      <w:pPr>
+        <w:ind w:left="3600" w:hanging="360"/>
+      </w:pPr>
+      <w:rPr>
+        <w:rFonts w:ascii="Courier New" w:hAnsi="Courier New" w:cs="Courier New" w:hint="default"/>
+      </w:rPr>
+    </w:lvl>
+    <w:lvl w:ilvl="5" w:tplc="04070005" w:tentative="1">
+      <w:start w:val="1"/>
+      <w:numFmt w:val="bullet"/>
+      <w:lvlText w:val=""/>
+      <w:lvlJc w:val="left"/>
+      <w:pPr>
+        <w:ind w:left="4320" w:hanging="360"/>
+      </w:pPr>
+      <w:rPr>
+        <w:rFonts w:ascii="Wingdings" w:hAnsi="Wingdings" w:hint="default"/>
+      </w:rPr>
+    </w:lvl>
+    <w:lvl w:ilvl="6" w:tplc="04070001" w:tentative="1">
+      <w:start w:val="1"/>
+      <w:numFmt w:val="bullet"/>
+      <w:lvlText w:val=""/>
+      <w:lvlJc w:val="left"/>
+      <w:pPr>
+        <w:ind w:left="5040" w:hanging="360"/>
+      </w:pPr>
+      <w:rPr>
+        <w:rFonts w:ascii="Symbol" w:hAnsi="Symbol" w:hint="default"/>
+      </w:rPr>
+    </w:lvl>
+    <w:lvl w:ilvl="7" w:tplc="04070003" w:tentative="1">
+      <w:start w:val="1"/>
+      <w:numFmt w:val="bullet"/>
+      <w:lvlText w:val="o"/>
+      <w:lvlJc w:val="left"/>
+      <w:pPr>
+        <w:ind w:left="5760" w:hanging="360"/>
+      </w:pPr>
+      <w:rPr>
+        <w:rFonts w:ascii="Courier New" w:hAnsi="Courier New" w:cs="Courier New" w:hint="default"/>
+      </w:rPr>
+    </w:lvl>
+    <w:lvl w:ilvl="8" w:tplc="04070005" w:tentative="1">
+      <w:start w:val="1"/>
+      <w:numFmt w:val="bullet"/>
+      <w:lvlText w:val=""/>
+      <w:lvlJc w:val="left"/>
+      <w:pPr>
+        <w:ind w:left="6480" w:hanging="360"/>
+      </w:pPr>
+      <w:rPr>
+        <w:rFonts w:ascii="Wingdings" w:hAnsi="Wingdings" w:hint="default"/>
+      </w:rPr>
+    </w:lvl>
+  </w:abstractNum>
+  <w:abstractNum w:abstractNumId="43" w15:restartNumberingAfterBreak="0">
     <w:nsid w:val="7BA82AF0"/>
     <w:multiLevelType w:val="multilevel"/>
     <w:tmpl w:val="0807001D"/>
@@ -9967,7 +11194,7 @@
       </w:pPr>
     </w:lvl>
   </w:abstractNum>
-  <w:abstractNum w:abstractNumId="40" w15:restartNumberingAfterBreak="0">
+  <w:abstractNum w:abstractNumId="44" w15:restartNumberingAfterBreak="0">
     <w:nsid w:val="7FBD4339"/>
     <w:multiLevelType w:val="multilevel"/>
     <w:tmpl w:val="0807001D"/>
@@ -10132,16 +11359,16 @@
     <w:abstractNumId w:val="11"/>
   </w:num>
   <w:num w:numId="18">
-    <w:abstractNumId w:val="36"/>
+    <w:abstractNumId w:val="38"/>
   </w:num>
   <w:num w:numId="19">
     <w:abstractNumId w:val="25"/>
   </w:num>
   <w:num w:numId="20">
-    <w:abstractNumId w:val="37"/>
+    <w:abstractNumId w:val="39"/>
   </w:num>
   <w:num w:numId="21">
-    <w:abstractNumId w:val="40"/>
+    <w:abstractNumId w:val="44"/>
   </w:num>
   <w:num w:numId="22">
     <w:abstractNumId w:val="18"/>
@@ -10162,7 +11389,7 @@
     <w:abstractNumId w:val="23"/>
   </w:num>
   <w:num w:numId="28">
-    <w:abstractNumId w:val="35"/>
+    <w:abstractNumId w:val="37"/>
   </w:num>
   <w:num w:numId="29">
     <w:abstractNumId w:val="27"/>
@@ -10171,10 +11398,10 @@
     <w:abstractNumId w:val="14"/>
   </w:num>
   <w:num w:numId="31">
-    <w:abstractNumId w:val="39"/>
+    <w:abstractNumId w:val="43"/>
   </w:num>
   <w:num w:numId="32">
-    <w:abstractNumId w:val="34"/>
+    <w:abstractNumId w:val="36"/>
   </w:num>
   <w:num w:numId="33">
     <w:abstractNumId w:val="29"/>
@@ -10201,10 +11428,10 @@
     <w:abstractNumId w:val="22"/>
   </w:num>
   <w:num w:numId="41">
-    <w:abstractNumId w:val="38"/>
+    <w:abstractNumId w:val="41"/>
   </w:num>
   <w:num w:numId="42">
-    <w:abstractNumId w:val="33"/>
+    <w:abstractNumId w:val="35"/>
   </w:num>
   <w:num w:numId="43">
     <w:abstractNumId w:val="10"/>
@@ -10214,6 +11441,21 @@
   </w:num>
   <w:num w:numId="45">
     <w:abstractNumId w:val="22"/>
+  </w:num>
+  <w:num w:numId="46">
+    <w:abstractNumId w:val="40"/>
+  </w:num>
+  <w:num w:numId="47">
+    <w:abstractNumId w:val="42"/>
+  </w:num>
+  <w:num w:numId="48">
+    <w:abstractNumId w:val="22"/>
+  </w:num>
+  <w:num w:numId="49">
+    <w:abstractNumId w:val="33"/>
+  </w:num>
+  <w:num w:numId="50">
+    <w:abstractNumId w:val="34"/>
   </w:num>
 </w:numbering>
 </file>

</xml_diff>

<commit_message>
adds Reservationsablauf als Bild.
</commit_message>
<xml_diff>
--- a/Projekt1/2 Anforderungs-specs/Anforderungsspezifikation BLS Sitzplatzreservation.docx
+++ b/Projekt1/2 Anforderungs-specs/Anforderungsspezifikation BLS Sitzplatzreservation.docx
@@ -385,6 +385,8 @@
     </w:p>
     <w:p/>
     <w:p/>
+    <w:bookmarkStart w:id="1" w:name="_GoBack"/>
+    <w:bookmarkEnd w:id="1"/>
     <w:p>
       <w:pPr>
         <w:pStyle w:val="Verzeichnis1"/>
@@ -405,7 +407,7 @@
       <w:r>
         <w:fldChar w:fldCharType="separate"/>
       </w:r>
-      <w:hyperlink w:anchor="_Toc21549293" w:history="1">
+      <w:hyperlink w:anchor="_Toc21549868" w:history="1">
         <w:r>
           <w:rPr>
             <w:rStyle w:val="Hyperlink"/>
@@ -449,7 +451,7 @@
             <w:noProof/>
             <w:webHidden/>
           </w:rPr>
-          <w:instrText xml:space="preserve"> PAGEREF _Toc21549293 \h </w:instrText>
+          <w:instrText xml:space="preserve"> PAGEREF _Toc21549868 \h </w:instrText>
         </w:r>
         <w:r>
           <w:rPr>
@@ -491,7 +493,7 @@
           <w:lang w:val="de-CH" w:eastAsia="de-DE"/>
         </w:rPr>
       </w:pPr>
-      <w:hyperlink w:anchor="_Toc21549294" w:history="1">
+      <w:hyperlink w:anchor="_Toc21549869" w:history="1">
         <w:r>
           <w:rPr>
             <w:rStyle w:val="Hyperlink"/>
@@ -535,7 +537,7 @@
             <w:noProof/>
             <w:webHidden/>
           </w:rPr>
-          <w:instrText xml:space="preserve"> PAGEREF _Toc21549294 \h </w:instrText>
+          <w:instrText xml:space="preserve"> PAGEREF _Toc21549869 \h </w:instrText>
         </w:r>
         <w:r>
           <w:rPr>
@@ -577,7 +579,7 @@
           <w:lang w:val="de-CH" w:eastAsia="de-DE"/>
         </w:rPr>
       </w:pPr>
-      <w:hyperlink w:anchor="_Toc21549295" w:history="1">
+      <w:hyperlink w:anchor="_Toc21549870" w:history="1">
         <w:r>
           <w:rPr>
             <w:rStyle w:val="Hyperlink"/>
@@ -621,7 +623,7 @@
             <w:noProof/>
             <w:webHidden/>
           </w:rPr>
-          <w:instrText xml:space="preserve"> PAGEREF _Toc21549295 \h </w:instrText>
+          <w:instrText xml:space="preserve"> PAGEREF _Toc21549870 \h </w:instrText>
         </w:r>
         <w:r>
           <w:rPr>
@@ -663,7 +665,7 @@
           <w:lang w:eastAsia="de-DE"/>
         </w:rPr>
       </w:pPr>
-      <w:hyperlink w:anchor="_Toc21549296" w:history="1">
+      <w:hyperlink w:anchor="_Toc21549871" w:history="1">
         <w:r>
           <w:rPr>
             <w:rStyle w:val="Hyperlink"/>
@@ -690,7 +692,7 @@
             <w:noProof/>
             <w:webHidden/>
           </w:rPr>
-          <w:instrText xml:space="preserve"> PAGEREF _Toc21549296 \h </w:instrText>
+          <w:instrText xml:space="preserve"> PAGEREF _Toc21549871 \h </w:instrText>
         </w:r>
         <w:r>
           <w:rPr>
@@ -732,7 +734,7 @@
           <w:lang w:eastAsia="de-DE"/>
         </w:rPr>
       </w:pPr>
-      <w:hyperlink w:anchor="_Toc21549297" w:history="1">
+      <w:hyperlink w:anchor="_Toc21549872" w:history="1">
         <w:r>
           <w:rPr>
             <w:rStyle w:val="Hyperlink"/>
@@ -759,7 +761,7 @@
             <w:noProof/>
             <w:webHidden/>
           </w:rPr>
-          <w:instrText xml:space="preserve"> PAGEREF _Toc21549297 \h </w:instrText>
+          <w:instrText xml:space="preserve"> PAGEREF _Toc21549872 \h </w:instrText>
         </w:r>
         <w:r>
           <w:rPr>
@@ -801,7 +803,7 @@
           <w:lang w:eastAsia="de-DE"/>
         </w:rPr>
       </w:pPr>
-      <w:hyperlink w:anchor="_Toc21549298" w:history="1">
+      <w:hyperlink w:anchor="_Toc21549873" w:history="1">
         <w:r>
           <w:rPr>
             <w:rStyle w:val="Hyperlink"/>
@@ -828,7 +830,7 @@
             <w:noProof/>
             <w:webHidden/>
           </w:rPr>
-          <w:instrText xml:space="preserve"> PAGEREF _Toc21549298 \h </w:instrText>
+          <w:instrText xml:space="preserve"> PAGEREF _Toc21549873 \h </w:instrText>
         </w:r>
         <w:r>
           <w:rPr>
@@ -870,7 +872,7 @@
           <w:lang w:eastAsia="de-DE"/>
         </w:rPr>
       </w:pPr>
-      <w:hyperlink w:anchor="_Toc21549299" w:history="1">
+      <w:hyperlink w:anchor="_Toc21549874" w:history="1">
         <w:r>
           <w:rPr>
             <w:rStyle w:val="Hyperlink"/>
@@ -897,7 +899,7 @@
             <w:noProof/>
             <w:webHidden/>
           </w:rPr>
-          <w:instrText xml:space="preserve"> PAGEREF _Toc21549299 \h </w:instrText>
+          <w:instrText xml:space="preserve"> PAGEREF _Toc21549874 \h </w:instrText>
         </w:r>
         <w:r>
           <w:rPr>
@@ -942,7 +944,7 @@
           <w:lang w:eastAsia="de-DE"/>
         </w:rPr>
       </w:pPr>
-      <w:hyperlink w:anchor="_Toc21549300" w:history="1">
+      <w:hyperlink w:anchor="_Toc21549875" w:history="1">
         <w:r>
           <w:rPr>
             <w:rStyle w:val="Hyperlink"/>
@@ -969,7 +971,7 @@
             <w:noProof/>
             <w:webHidden/>
           </w:rPr>
-          <w:instrText xml:space="preserve"> PAGEREF _Toc21549300 \h </w:instrText>
+          <w:instrText xml:space="preserve"> PAGEREF _Toc21549875 \h </w:instrText>
         </w:r>
         <w:r>
           <w:rPr>
@@ -1014,7 +1016,7 @@
           <w:lang w:eastAsia="de-DE"/>
         </w:rPr>
       </w:pPr>
-      <w:hyperlink w:anchor="_Toc21549301" w:history="1">
+      <w:hyperlink w:anchor="_Toc21549876" w:history="1">
         <w:r>
           <w:rPr>
             <w:rStyle w:val="Hyperlink"/>
@@ -1041,7 +1043,7 @@
             <w:noProof/>
             <w:webHidden/>
           </w:rPr>
-          <w:instrText xml:space="preserve"> PAGEREF _Toc21549301 \h </w:instrText>
+          <w:instrText xml:space="preserve"> PAGEREF _Toc21549876 \h </w:instrText>
         </w:r>
         <w:r>
           <w:rPr>
@@ -1083,7 +1085,7 @@
           <w:lang w:val="de-CH" w:eastAsia="de-DE"/>
         </w:rPr>
       </w:pPr>
-      <w:hyperlink w:anchor="_Toc21549302" w:history="1">
+      <w:hyperlink w:anchor="_Toc21549877" w:history="1">
         <w:r>
           <w:rPr>
             <w:rStyle w:val="Hyperlink"/>
@@ -1127,7 +1129,7 @@
             <w:noProof/>
             <w:webHidden/>
           </w:rPr>
-          <w:instrText xml:space="preserve"> PAGEREF _Toc21549302 \h </w:instrText>
+          <w:instrText xml:space="preserve"> PAGEREF _Toc21549877 \h </w:instrText>
         </w:r>
         <w:r>
           <w:rPr>
@@ -1169,7 +1171,7 @@
           <w:lang w:eastAsia="de-DE"/>
         </w:rPr>
       </w:pPr>
-      <w:hyperlink w:anchor="_Toc21549303" w:history="1">
+      <w:hyperlink w:anchor="_Toc21549878" w:history="1">
         <w:r>
           <w:rPr>
             <w:rStyle w:val="Hyperlink"/>
@@ -1196,7 +1198,7 @@
             <w:noProof/>
             <w:webHidden/>
           </w:rPr>
-          <w:instrText xml:space="preserve"> PAGEREF _Toc21549303 \h </w:instrText>
+          <w:instrText xml:space="preserve"> PAGEREF _Toc21549878 \h </w:instrText>
         </w:r>
         <w:r>
           <w:rPr>
@@ -1238,7 +1240,7 @@
           <w:lang w:eastAsia="de-DE"/>
         </w:rPr>
       </w:pPr>
-      <w:hyperlink w:anchor="_Toc21549304" w:history="1">
+      <w:hyperlink w:anchor="_Toc21549879" w:history="1">
         <w:r>
           <w:rPr>
             <w:rStyle w:val="Hyperlink"/>
@@ -1265,7 +1267,7 @@
             <w:noProof/>
             <w:webHidden/>
           </w:rPr>
-          <w:instrText xml:space="preserve"> PAGEREF _Toc21549304 \h </w:instrText>
+          <w:instrText xml:space="preserve"> PAGEREF _Toc21549879 \h </w:instrText>
         </w:r>
         <w:r>
           <w:rPr>
@@ -1307,7 +1309,7 @@
           <w:lang w:eastAsia="de-DE"/>
         </w:rPr>
       </w:pPr>
-      <w:hyperlink w:anchor="_Toc21549305" w:history="1">
+      <w:hyperlink w:anchor="_Toc21549880" w:history="1">
         <w:r>
           <w:rPr>
             <w:rStyle w:val="Hyperlink"/>
@@ -1334,7 +1336,7 @@
             <w:noProof/>
             <w:webHidden/>
           </w:rPr>
-          <w:instrText xml:space="preserve"> PAGEREF _Toc21549305 \h </w:instrText>
+          <w:instrText xml:space="preserve"> PAGEREF _Toc21549880 \h </w:instrText>
         </w:r>
         <w:r>
           <w:rPr>
@@ -1376,7 +1378,7 @@
           <w:lang w:val="de-CH" w:eastAsia="de-DE"/>
         </w:rPr>
       </w:pPr>
-      <w:hyperlink w:anchor="_Toc21549306" w:history="1">
+      <w:hyperlink w:anchor="_Toc21549881" w:history="1">
         <w:r>
           <w:rPr>
             <w:rStyle w:val="Hyperlink"/>
@@ -1422,7 +1424,7 @@
             <w:noProof/>
             <w:webHidden/>
           </w:rPr>
-          <w:instrText xml:space="preserve"> PAGEREF _Toc21549306 \h </w:instrText>
+          <w:instrText xml:space="preserve"> PAGEREF _Toc21549881 \h </w:instrText>
         </w:r>
         <w:r>
           <w:rPr>
@@ -1442,7 +1444,7 @@
             <w:noProof/>
             <w:webHidden/>
           </w:rPr>
-          <w:t>5</w:t>
+          <w:t>6</w:t>
         </w:r>
         <w:r>
           <w:rPr>
@@ -1464,7 +1466,7 @@
           <w:lang w:eastAsia="de-DE"/>
         </w:rPr>
       </w:pPr>
-      <w:hyperlink w:anchor="_Toc21549307" w:history="1">
+      <w:hyperlink w:anchor="_Toc21549882" w:history="1">
         <w:r>
           <w:rPr>
             <w:rStyle w:val="Hyperlink"/>
@@ -1492,7 +1494,7 @@
             <w:noProof/>
             <w:webHidden/>
           </w:rPr>
-          <w:instrText xml:space="preserve"> PAGEREF _Toc21549307 \h </w:instrText>
+          <w:instrText xml:space="preserve"> PAGEREF _Toc21549882 \h </w:instrText>
         </w:r>
         <w:r>
           <w:rPr>
@@ -1512,7 +1514,7 @@
             <w:noProof/>
             <w:webHidden/>
           </w:rPr>
-          <w:t>5</w:t>
+          <w:t>6</w:t>
         </w:r>
         <w:r>
           <w:rPr>
@@ -1534,7 +1536,7 @@
           <w:lang w:eastAsia="de-DE"/>
         </w:rPr>
       </w:pPr>
-      <w:hyperlink w:anchor="_Toc21549308" w:history="1">
+      <w:hyperlink w:anchor="_Toc21549883" w:history="1">
         <w:r>
           <w:rPr>
             <w:rStyle w:val="Hyperlink"/>
@@ -1562,7 +1564,7 @@
             <w:noProof/>
             <w:webHidden/>
           </w:rPr>
-          <w:instrText xml:space="preserve"> PAGEREF _Toc21549308 \h </w:instrText>
+          <w:instrText xml:space="preserve"> PAGEREF _Toc21549883 \h </w:instrText>
         </w:r>
         <w:r>
           <w:rPr>
@@ -1582,7 +1584,7 @@
             <w:noProof/>
             <w:webHidden/>
           </w:rPr>
-          <w:t>5</w:t>
+          <w:t>6</w:t>
         </w:r>
         <w:r>
           <w:rPr>
@@ -1607,7 +1609,7 @@
           <w:lang w:eastAsia="de-DE"/>
         </w:rPr>
       </w:pPr>
-      <w:hyperlink w:anchor="_Toc21549309" w:history="1">
+      <w:hyperlink w:anchor="_Toc21549884" w:history="1">
         <w:r>
           <w:rPr>
             <w:rStyle w:val="Hyperlink"/>
@@ -1634,7 +1636,7 @@
             <w:noProof/>
             <w:webHidden/>
           </w:rPr>
-          <w:instrText xml:space="preserve"> PAGEREF _Toc21549309 \h </w:instrText>
+          <w:instrText xml:space="preserve"> PAGEREF _Toc21549884 \h </w:instrText>
         </w:r>
         <w:r>
           <w:rPr>
@@ -1654,7 +1656,7 @@
             <w:noProof/>
             <w:webHidden/>
           </w:rPr>
-          <w:t>5</w:t>
+          <w:t>6</w:t>
         </w:r>
         <w:r>
           <w:rPr>
@@ -1679,7 +1681,7 @@
           <w:lang w:eastAsia="de-DE"/>
         </w:rPr>
       </w:pPr>
-      <w:hyperlink w:anchor="_Toc21549310" w:history="1">
+      <w:hyperlink w:anchor="_Toc21549885" w:history="1">
         <w:r>
           <w:rPr>
             <w:rStyle w:val="Hyperlink"/>
@@ -1706,7 +1708,7 @@
             <w:noProof/>
             <w:webHidden/>
           </w:rPr>
-          <w:instrText xml:space="preserve"> PAGEREF _Toc21549310 \h </w:instrText>
+          <w:instrText xml:space="preserve"> PAGEREF _Toc21549885 \h </w:instrText>
         </w:r>
         <w:r>
           <w:rPr>
@@ -1751,7 +1753,7 @@
           <w:lang w:eastAsia="de-DE"/>
         </w:rPr>
       </w:pPr>
-      <w:hyperlink w:anchor="_Toc21549311" w:history="1">
+      <w:hyperlink w:anchor="_Toc21549886" w:history="1">
         <w:r>
           <w:rPr>
             <w:rStyle w:val="Hyperlink"/>
@@ -1779,7 +1781,7 @@
             <w:noProof/>
             <w:webHidden/>
           </w:rPr>
-          <w:instrText xml:space="preserve"> PAGEREF _Toc21549311 \h </w:instrText>
+          <w:instrText xml:space="preserve"> PAGEREF _Toc21549886 \h </w:instrText>
         </w:r>
         <w:r>
           <w:rPr>
@@ -1799,7 +1801,7 @@
             <w:noProof/>
             <w:webHidden/>
           </w:rPr>
-          <w:t>6</w:t>
+          <w:t>7</w:t>
         </w:r>
         <w:r>
           <w:rPr>
@@ -1821,7 +1823,7 @@
           <w:lang w:eastAsia="de-DE"/>
         </w:rPr>
       </w:pPr>
-      <w:hyperlink w:anchor="_Toc21549312" w:history="1">
+      <w:hyperlink w:anchor="_Toc21549887" w:history="1">
         <w:r>
           <w:rPr>
             <w:rStyle w:val="Hyperlink"/>
@@ -1849,7 +1851,7 @@
             <w:noProof/>
             <w:webHidden/>
           </w:rPr>
-          <w:instrText xml:space="preserve"> PAGEREF _Toc21549312 \h </w:instrText>
+          <w:instrText xml:space="preserve"> PAGEREF _Toc21549887 \h </w:instrText>
         </w:r>
         <w:r>
           <w:rPr>
@@ -1869,7 +1871,7 @@
             <w:noProof/>
             <w:webHidden/>
           </w:rPr>
-          <w:t>6</w:t>
+          <w:t>7</w:t>
         </w:r>
         <w:r>
           <w:rPr>
@@ -1891,7 +1893,7 @@
           <w:lang w:eastAsia="de-DE"/>
         </w:rPr>
       </w:pPr>
-      <w:hyperlink w:anchor="_Toc21549313" w:history="1">
+      <w:hyperlink w:anchor="_Toc21549888" w:history="1">
         <w:r>
           <w:rPr>
             <w:rStyle w:val="Hyperlink"/>
@@ -1919,7 +1921,7 @@
             <w:noProof/>
             <w:webHidden/>
           </w:rPr>
-          <w:instrText xml:space="preserve"> PAGEREF _Toc21549313 \h </w:instrText>
+          <w:instrText xml:space="preserve"> PAGEREF _Toc21549888 \h </w:instrText>
         </w:r>
         <w:r>
           <w:rPr>
@@ -1939,7 +1941,7 @@
             <w:noProof/>
             <w:webHidden/>
           </w:rPr>
-          <w:t>6</w:t>
+          <w:t>7</w:t>
         </w:r>
         <w:r>
           <w:rPr>
@@ -1961,7 +1963,7 @@
           <w:lang w:eastAsia="de-DE"/>
         </w:rPr>
       </w:pPr>
-      <w:hyperlink w:anchor="_Toc21549314" w:history="1">
+      <w:hyperlink w:anchor="_Toc21549889" w:history="1">
         <w:r>
           <w:rPr>
             <w:rStyle w:val="Hyperlink"/>
@@ -1989,7 +1991,7 @@
             <w:noProof/>
             <w:webHidden/>
           </w:rPr>
-          <w:instrText xml:space="preserve"> PAGEREF _Toc21549314 \h </w:instrText>
+          <w:instrText xml:space="preserve"> PAGEREF _Toc21549889 \h </w:instrText>
         </w:r>
         <w:r>
           <w:rPr>
@@ -2031,7 +2033,7 @@
           <w:lang w:eastAsia="de-DE"/>
         </w:rPr>
       </w:pPr>
-      <w:hyperlink w:anchor="_Toc21549315" w:history="1">
+      <w:hyperlink w:anchor="_Toc21549890" w:history="1">
         <w:r>
           <w:rPr>
             <w:rStyle w:val="Hyperlink"/>
@@ -2058,7 +2060,7 @@
             <w:noProof/>
             <w:webHidden/>
           </w:rPr>
-          <w:instrText xml:space="preserve"> PAGEREF _Toc21549315 \h </w:instrText>
+          <w:instrText xml:space="preserve"> PAGEREF _Toc21549890 \h </w:instrText>
         </w:r>
         <w:r>
           <w:rPr>
@@ -2100,7 +2102,7 @@
           <w:lang w:val="de-CH" w:eastAsia="de-DE"/>
         </w:rPr>
       </w:pPr>
-      <w:hyperlink w:anchor="_Toc21549316" w:history="1">
+      <w:hyperlink w:anchor="_Toc21549891" w:history="1">
         <w:r>
           <w:rPr>
             <w:rStyle w:val="Hyperlink"/>
@@ -2144,7 +2146,7 @@
             <w:noProof/>
             <w:webHidden/>
           </w:rPr>
-          <w:instrText xml:space="preserve"> PAGEREF _Toc21549316 \h </w:instrText>
+          <w:instrText xml:space="preserve"> PAGEREF _Toc21549891 \h </w:instrText>
         </w:r>
         <w:r>
           <w:rPr>
@@ -2164,7 +2166,7 @@
             <w:noProof/>
             <w:webHidden/>
           </w:rPr>
-          <w:t>7</w:t>
+          <w:t>8</w:t>
         </w:r>
         <w:r>
           <w:rPr>
@@ -2186,7 +2188,7 @@
           <w:lang w:val="de-CH" w:eastAsia="de-DE"/>
         </w:rPr>
       </w:pPr>
-      <w:hyperlink w:anchor="_Toc21549317" w:history="1">
+      <w:hyperlink w:anchor="_Toc21549892" w:history="1">
         <w:r>
           <w:rPr>
             <w:rStyle w:val="Hyperlink"/>
@@ -2232,7 +2234,7 @@
             <w:noProof/>
             <w:webHidden/>
           </w:rPr>
-          <w:instrText xml:space="preserve"> PAGEREF _Toc21549317 \h </w:instrText>
+          <w:instrText xml:space="preserve"> PAGEREF _Toc21549892 \h </w:instrText>
         </w:r>
         <w:r>
           <w:rPr>
@@ -2252,7 +2254,7 @@
             <w:noProof/>
             <w:webHidden/>
           </w:rPr>
-          <w:t>7</w:t>
+          <w:t>8</w:t>
         </w:r>
         <w:r>
           <w:rPr>
@@ -2274,7 +2276,7 @@
           <w:lang w:val="de-CH" w:eastAsia="de-DE"/>
         </w:rPr>
       </w:pPr>
-      <w:hyperlink w:anchor="_Toc21549318" w:history="1">
+      <w:hyperlink w:anchor="_Toc21549893" w:history="1">
         <w:r>
           <w:rPr>
             <w:rStyle w:val="Hyperlink"/>
@@ -2320,7 +2322,7 @@
             <w:noProof/>
             <w:webHidden/>
           </w:rPr>
-          <w:instrText xml:space="preserve"> PAGEREF _Toc21549318 \h </w:instrText>
+          <w:instrText xml:space="preserve"> PAGEREF _Toc21549893 \h </w:instrText>
         </w:r>
         <w:r>
           <w:rPr>
@@ -2340,7 +2342,7 @@
             <w:noProof/>
             <w:webHidden/>
           </w:rPr>
-          <w:t>7</w:t>
+          <w:t>8</w:t>
         </w:r>
         <w:r>
           <w:rPr>
@@ -2362,7 +2364,7 @@
           <w:lang w:eastAsia="de-DE"/>
         </w:rPr>
       </w:pPr>
-      <w:hyperlink w:anchor="_Toc21549319" w:history="1">
+      <w:hyperlink w:anchor="_Toc21549894" w:history="1">
         <w:r>
           <w:rPr>
             <w:rStyle w:val="Hyperlink"/>
@@ -2390,7 +2392,7 @@
             <w:noProof/>
             <w:webHidden/>
           </w:rPr>
-          <w:instrText xml:space="preserve"> PAGEREF _Toc21549319 \h </w:instrText>
+          <w:instrText xml:space="preserve"> PAGEREF _Toc21549894 \h </w:instrText>
         </w:r>
         <w:r>
           <w:rPr>
@@ -2410,7 +2412,7 @@
             <w:noProof/>
             <w:webHidden/>
           </w:rPr>
-          <w:t>7</w:t>
+          <w:t>8</w:t>
         </w:r>
         <w:r>
           <w:rPr>
@@ -2432,7 +2434,7 @@
           <w:lang w:eastAsia="de-DE"/>
         </w:rPr>
       </w:pPr>
-      <w:hyperlink w:anchor="_Toc21549320" w:history="1">
+      <w:hyperlink w:anchor="_Toc21549895" w:history="1">
         <w:r>
           <w:rPr>
             <w:rStyle w:val="Hyperlink"/>
@@ -2460,7 +2462,7 @@
             <w:noProof/>
             <w:webHidden/>
           </w:rPr>
-          <w:instrText xml:space="preserve"> PAGEREF _Toc21549320 \h </w:instrText>
+          <w:instrText xml:space="preserve"> PAGEREF _Toc21549895 \h </w:instrText>
         </w:r>
         <w:r>
           <w:rPr>
@@ -2502,7 +2504,7 @@
           <w:lang w:val="de-CH" w:eastAsia="de-DE"/>
         </w:rPr>
       </w:pPr>
-      <w:hyperlink w:anchor="_Toc21549321" w:history="1">
+      <w:hyperlink w:anchor="_Toc21549896" w:history="1">
         <w:r>
           <w:rPr>
             <w:rStyle w:val="Hyperlink"/>
@@ -2546,7 +2548,7 @@
             <w:noProof/>
             <w:webHidden/>
           </w:rPr>
-          <w:instrText xml:space="preserve"> PAGEREF _Toc21549321 \h </w:instrText>
+          <w:instrText xml:space="preserve"> PAGEREF _Toc21549896 \h </w:instrText>
         </w:r>
         <w:r>
           <w:rPr>
@@ -2589,12 +2591,12 @@
       <w:r>
         <w:br w:type="page"/>
       </w:r>
-      <w:bookmarkStart w:id="1" w:name="_Toc21549293"/>
+      <w:bookmarkStart w:id="2" w:name="_Toc21549868"/>
       <w:r>
         <w:lastRenderedPageBreak/>
         <w:t>Zweck des Dokuments</w:t>
       </w:r>
-      <w:bookmarkEnd w:id="1"/>
+      <w:bookmarkEnd w:id="2"/>
     </w:p>
     <w:p>
       <w:r>
@@ -2672,14 +2674,14 @@
       <w:pPr>
         <w:pStyle w:val="berschrift1"/>
       </w:pPr>
-      <w:bookmarkStart w:id="2" w:name="_Toc21549294"/>
+      <w:bookmarkStart w:id="3" w:name="_Toc21549869"/>
       <w:r>
         <w:t>V</w:t>
       </w:r>
       <w:r>
         <w:t>ision</w:t>
       </w:r>
-      <w:bookmarkEnd w:id="2"/>
+      <w:bookmarkEnd w:id="3"/>
     </w:p>
     <w:p>
       <w:r>
@@ -2695,24 +2697,24 @@
       <w:pPr>
         <w:pStyle w:val="berschrift1"/>
       </w:pPr>
-      <w:bookmarkStart w:id="3" w:name="_Toc21549295"/>
+      <w:bookmarkStart w:id="4" w:name="_Toc21549870"/>
       <w:r>
         <w:t>Projektziel</w:t>
       </w:r>
       <w:r>
         <w:t>setzung</w:t>
       </w:r>
-      <w:bookmarkEnd w:id="3"/>
+      <w:bookmarkEnd w:id="4"/>
     </w:p>
     <w:p>
       <w:pPr>
         <w:pStyle w:val="berschrift2"/>
       </w:pPr>
-      <w:bookmarkStart w:id="4" w:name="_Toc21549296"/>
+      <w:bookmarkStart w:id="5" w:name="_Toc21549871"/>
       <w:r>
         <w:t>Ausgangslage</w:t>
       </w:r>
-      <w:bookmarkEnd w:id="4"/>
+      <w:bookmarkEnd w:id="5"/>
     </w:p>
     <w:p>
       <w:r>
@@ -2723,11 +2725,11 @@
       <w:pPr>
         <w:pStyle w:val="berschrift2"/>
       </w:pPr>
-      <w:bookmarkStart w:id="5" w:name="_Toc21549297"/>
+      <w:bookmarkStart w:id="6" w:name="_Toc21549872"/>
       <w:r>
         <w:t>Stakeholder</w:t>
       </w:r>
-      <w:bookmarkEnd w:id="5"/>
+      <w:bookmarkEnd w:id="6"/>
     </w:p>
     <w:p>
       <w:pPr>
@@ -2867,11 +2869,11 @@
       <w:pPr>
         <w:pStyle w:val="berschrift2"/>
       </w:pPr>
-      <w:bookmarkStart w:id="6" w:name="_Toc21549298"/>
+      <w:bookmarkStart w:id="7" w:name="_Toc21549873"/>
       <w:r>
         <w:t>Projektziele</w:t>
       </w:r>
-      <w:bookmarkEnd w:id="6"/>
+      <w:bookmarkEnd w:id="7"/>
     </w:p>
     <w:p>
       <w:r>
@@ -3078,11 +3080,11 @@
       <w:pPr>
         <w:pStyle w:val="berschrift2"/>
       </w:pPr>
-      <w:bookmarkStart w:id="7" w:name="_Toc21549299"/>
+      <w:bookmarkStart w:id="8" w:name="_Toc21549874"/>
       <w:r>
         <w:t>Weiterführende Gedanken</w:t>
       </w:r>
-      <w:bookmarkEnd w:id="7"/>
+      <w:bookmarkEnd w:id="8"/>
     </w:p>
     <w:p>
       <w:r>
@@ -3120,11 +3122,11 @@
       <w:pPr>
         <w:pStyle w:val="berschrift3"/>
       </w:pPr>
-      <w:bookmarkStart w:id="8" w:name="_Toc21549300"/>
+      <w:bookmarkStart w:id="9" w:name="_Toc21549875"/>
       <w:r>
         <w:t>Offene Fragen</w:t>
       </w:r>
-      <w:bookmarkEnd w:id="8"/>
+      <w:bookmarkEnd w:id="9"/>
     </w:p>
     <w:p>
       <w:pPr>
@@ -3195,11 +3197,11 @@
       <w:pPr>
         <w:pStyle w:val="berschrift3"/>
       </w:pPr>
-      <w:bookmarkStart w:id="9" w:name="_Toc21549301"/>
+      <w:bookmarkStart w:id="10" w:name="_Toc21549876"/>
       <w:r>
         <w:t>Beantwortete Fragen</w:t>
       </w:r>
-      <w:bookmarkEnd w:id="9"/>
+      <w:bookmarkEnd w:id="10"/>
     </w:p>
     <w:p>
       <w:r>
@@ -3223,21 +3225,21 @@
       <w:pPr>
         <w:pStyle w:val="berschrift1"/>
       </w:pPr>
-      <w:bookmarkStart w:id="10" w:name="_Toc21549302"/>
+      <w:bookmarkStart w:id="11" w:name="_Toc21549877"/>
       <w:r>
         <w:t>Systemabgrenzung</w:t>
       </w:r>
-      <w:bookmarkEnd w:id="10"/>
+      <w:bookmarkEnd w:id="11"/>
     </w:p>
     <w:p>
       <w:pPr>
         <w:pStyle w:val="berschrift2"/>
       </w:pPr>
-      <w:bookmarkStart w:id="11" w:name="_Toc21549303"/>
+      <w:bookmarkStart w:id="12" w:name="_Toc21549878"/>
       <w:r>
         <w:t>Prozessumfeld</w:t>
       </w:r>
-      <w:bookmarkEnd w:id="11"/>
+      <w:bookmarkEnd w:id="12"/>
     </w:p>
     <w:p>
       <w:r>
@@ -3267,15 +3269,13 @@
       <w:pPr>
         <w:pStyle w:val="berschrift2"/>
       </w:pPr>
-      <w:bookmarkStart w:id="12" w:name="_Toc21549304"/>
+      <w:bookmarkStart w:id="13" w:name="_Toc21549879"/>
       <w:r>
         <w:t>Systemumfeld</w:t>
       </w:r>
-      <w:bookmarkEnd w:id="12"/>
-    </w:p>
-    <w:p>
-      <w:bookmarkStart w:id="13" w:name="_GoBack"/>
       <w:bookmarkEnd w:id="13"/>
+    </w:p>
+    <w:p>
       <w:r>
         <w:t>Idealerweise</w:t>
       </w:r>
@@ -3376,7 +3376,13 @@
     </w:p>
     <w:p>
       <w:r>
-        <w:t>Siehe auch folgende Grafik. Dies visualisiert auch grob den Reservationsablauf.</w:t>
+        <w:t>Siehe auch folgende Grafik. Dies</w:t>
+      </w:r>
+      <w:r>
+        <w:t>e</w:t>
+      </w:r>
+      <w:r>
+        <w:t xml:space="preserve"> visualisiert auch grob den Reservationsablauf.</w:t>
       </w:r>
     </w:p>
     <w:p>
@@ -3385,13 +3391,59 @@
           <w:highlight w:val="yellow"/>
         </w:rPr>
       </w:pPr>
+      <w:r>
+        <w:rPr>
+          <w:noProof/>
+        </w:rPr>
+        <w:drawing>
+          <wp:inline distT="0" distB="0" distL="0" distR="0" wp14:anchorId="0F53EBFE" wp14:editId="474CB181">
+            <wp:extent cx="6011545" cy="5819775"/>
+            <wp:effectExtent l="0" t="0" r="0" b="0"/>
+            <wp:docPr id="3" name="Grafik 3"/>
+            <wp:cNvGraphicFramePr>
+              <a:graphicFrameLocks xmlns:a="http://schemas.openxmlformats.org/drawingml/2006/main" noChangeAspect="1"/>
+            </wp:cNvGraphicFramePr>
+            <a:graphic xmlns:a="http://schemas.openxmlformats.org/drawingml/2006/main">
+              <a:graphicData uri="http://schemas.openxmlformats.org/drawingml/2006/picture">
+                <pic:pic xmlns:pic="http://schemas.openxmlformats.org/drawingml/2006/picture">
+                  <pic:nvPicPr>
+                    <pic:cNvPr id="3" name="Datenflussdiagramm_Sitzplatzreservation (2).png"/>
+                    <pic:cNvPicPr/>
+                  </pic:nvPicPr>
+                  <pic:blipFill>
+                    <a:blip r:embed="rId14" cstate="print">
+                      <a:extLst>
+                        <a:ext uri="{28A0092B-C50C-407E-A947-70E740481C1C}">
+                          <a14:useLocalDpi xmlns:a14="http://schemas.microsoft.com/office/drawing/2010/main" val="0"/>
+                        </a:ext>
+                      </a:extLst>
+                    </a:blip>
+                    <a:stretch>
+                      <a:fillRect/>
+                    </a:stretch>
+                  </pic:blipFill>
+                  <pic:spPr>
+                    <a:xfrm>
+                      <a:off x="0" y="0"/>
+                      <a:ext cx="6011545" cy="5819775"/>
+                    </a:xfrm>
+                    <a:prstGeom prst="rect">
+                      <a:avLst/>
+                    </a:prstGeom>
+                  </pic:spPr>
+                </pic:pic>
+              </a:graphicData>
+            </a:graphic>
+          </wp:inline>
+        </w:drawing>
+      </w:r>
     </w:p>
     <w:p>
       <w:pPr>
         <w:pStyle w:val="berschrift2"/>
       </w:pPr>
       <w:bookmarkStart w:id="14" w:name="_Toc526070082"/>
-      <w:bookmarkStart w:id="15" w:name="_Toc21549305"/>
+      <w:bookmarkStart w:id="15" w:name="_Toc21549880"/>
       <w:r>
         <w:t>Nicht unterstützte Projektziele</w:t>
       </w:r>
@@ -3449,11 +3501,12 @@
           <w:highlight w:val="yellow"/>
         </w:rPr>
       </w:pPr>
-      <w:bookmarkStart w:id="16" w:name="_Toc21549306"/>
+      <w:bookmarkStart w:id="16" w:name="_Toc21549881"/>
       <w:r>
         <w:rPr>
           <w:highlight w:val="yellow"/>
         </w:rPr>
+        <w:lastRenderedPageBreak/>
         <w:t>Anforderungen</w:t>
       </w:r>
       <w:bookmarkEnd w:id="16"/>
@@ -3465,7 +3518,7 @@
           <w:highlight w:val="yellow"/>
         </w:rPr>
       </w:pPr>
-      <w:bookmarkStart w:id="17" w:name="_Toc21549307"/>
+      <w:bookmarkStart w:id="17" w:name="_Toc21549882"/>
       <w:r>
         <w:rPr>
           <w:highlight w:val="yellow"/>
@@ -3519,7 +3572,7 @@
           <w:highlight w:val="yellow"/>
         </w:rPr>
       </w:pPr>
-      <w:bookmarkStart w:id="18" w:name="_Toc21549308"/>
+      <w:bookmarkStart w:id="18" w:name="_Toc21549883"/>
       <w:r>
         <w:rPr>
           <w:highlight w:val="yellow"/>
@@ -3538,7 +3591,7 @@
       <w:pPr>
         <w:pStyle w:val="berschrift3"/>
       </w:pPr>
-      <w:bookmarkStart w:id="19" w:name="_Toc21549309"/>
+      <w:bookmarkStart w:id="19" w:name="_Toc21549884"/>
       <w:proofErr w:type="spellStart"/>
       <w:r>
         <w:t>Use</w:t>
@@ -3854,7 +3907,7 @@
       <w:pPr>
         <w:pStyle w:val="berschrift3"/>
       </w:pPr>
-      <w:bookmarkStart w:id="20" w:name="_Toc21549310"/>
+      <w:bookmarkStart w:id="20" w:name="_Toc21549885"/>
       <w:r>
         <w:t xml:space="preserve">Admin </w:t>
       </w:r>
@@ -4181,11 +4234,12 @@
           <w:highlight w:val="yellow"/>
         </w:rPr>
       </w:pPr>
-      <w:bookmarkStart w:id="21" w:name="_Toc21549311"/>
+      <w:bookmarkStart w:id="21" w:name="_Toc21549886"/>
       <w:r>
         <w:rPr>
           <w:highlight w:val="yellow"/>
         </w:rPr>
+        <w:lastRenderedPageBreak/>
         <w:t>Detaillierte Anforderungen</w:t>
       </w:r>
       <w:bookmarkEnd w:id="21"/>
@@ -4653,7 +4707,7 @@
           <w:highlight w:val="yellow"/>
         </w:rPr>
       </w:pPr>
-      <w:bookmarkStart w:id="22" w:name="_Toc21549312"/>
+      <w:bookmarkStart w:id="22" w:name="_Toc21549887"/>
       <w:r>
         <w:rPr>
           <w:highlight w:val="yellow"/>
@@ -4963,7 +5017,7 @@
           <w:highlight w:val="yellow"/>
         </w:rPr>
       </w:pPr>
-      <w:bookmarkStart w:id="23" w:name="_Toc21549313"/>
+      <w:bookmarkStart w:id="23" w:name="_Toc21549888"/>
       <w:r>
         <w:rPr>
           <w:highlight w:val="yellow"/>
@@ -5393,7 +5447,6 @@
         <w:rPr>
           <w:highlight w:val="yellow"/>
         </w:rPr>
-        <w:lastRenderedPageBreak/>
         <w:t>Projektziel(e) benennen, zu deren Erreichen die Anforderungen beitragen</w:t>
       </w:r>
     </w:p>
@@ -5418,7 +5471,7 @@
           <w:highlight w:val="yellow"/>
         </w:rPr>
       </w:pPr>
-      <w:bookmarkStart w:id="24" w:name="_Toc21549314"/>
+      <w:bookmarkStart w:id="24" w:name="_Toc21549889"/>
       <w:r>
         <w:rPr>
           <w:highlight w:val="yellow"/>
@@ -5454,7 +5507,7 @@
       <w:r>
         <w:t xml:space="preserve"> </w:t>
       </w:r>
-      <w:bookmarkStart w:id="25" w:name="_Toc21549315"/>
+      <w:bookmarkStart w:id="25" w:name="_Toc21549890"/>
       <w:r>
         <w:t>Business Obje</w:t>
       </w:r>
@@ -5683,6 +5736,7 @@
           </w:tcPr>
           <w:p>
             <w:r>
+              <w:lastRenderedPageBreak/>
               <w:t>Zugservice</w:t>
             </w:r>
           </w:p>
@@ -5780,7 +5834,7 @@
       <w:pPr>
         <w:pStyle w:val="berschrift1"/>
       </w:pPr>
-      <w:bookmarkStart w:id="26" w:name="_Toc21549316"/>
+      <w:bookmarkStart w:id="26" w:name="_Toc21549891"/>
       <w:r>
         <w:t>Glossar</w:t>
       </w:r>
@@ -5838,7 +5892,7 @@
           <w:highlight w:val="yellow"/>
         </w:rPr>
       </w:pPr>
-      <w:bookmarkStart w:id="27" w:name="_Toc21549317"/>
+      <w:bookmarkStart w:id="27" w:name="_Toc21549892"/>
       <w:r>
         <w:rPr>
           <w:highlight w:val="yellow"/>
@@ -5970,7 +6024,7 @@
           <w:highlight w:val="yellow"/>
         </w:rPr>
       </w:pPr>
-      <w:bookmarkStart w:id="28" w:name="_Toc21549318"/>
+      <w:bookmarkStart w:id="28" w:name="_Toc21549893"/>
       <w:r>
         <w:rPr>
           <w:highlight w:val="yellow"/>
@@ -5986,7 +6040,7 @@
           <w:highlight w:val="yellow"/>
         </w:rPr>
       </w:pPr>
-      <w:bookmarkStart w:id="29" w:name="_Toc21549319"/>
+      <w:bookmarkStart w:id="29" w:name="_Toc21549894"/>
       <w:r>
         <w:rPr>
           <w:highlight w:val="yellow"/>
@@ -6022,7 +6076,7 @@
           <w:highlight w:val="yellow"/>
         </w:rPr>
       </w:pPr>
-      <w:bookmarkStart w:id="30" w:name="_Toc21549320"/>
+      <w:bookmarkStart w:id="30" w:name="_Toc21549895"/>
       <w:r>
         <w:rPr>
           <w:highlight w:val="yellow"/>
@@ -6084,7 +6138,7 @@
       <w:pPr>
         <w:pStyle w:val="berschrift1"/>
       </w:pPr>
-      <w:bookmarkStart w:id="31" w:name="_Toc21549321"/>
+      <w:bookmarkStart w:id="31" w:name="_Toc21549896"/>
       <w:r>
         <w:t>Versionskontrolle</w:t>
       </w:r>

</xml_diff>

<commit_message>
Fragen-Antwort Katalog updated. Update Anforderungsspezifikationen gemäss 2. Besprechung mit Hr. Lange.
</commit_message>
<xml_diff>
--- a/Projekt1/2 Anforderungs-specs/Anforderungsspezifikation BLS Sitzplatzreservation.docx
+++ b/Projekt1/2 Anforderungs-specs/Anforderungsspezifikation BLS Sitzplatzreservation.docx
@@ -385,8 +385,6 @@
     </w:p>
     <w:p/>
     <w:p/>
-    <w:bookmarkStart w:id="1" w:name="_GoBack"/>
-    <w:bookmarkEnd w:id="1"/>
     <w:p>
       <w:pPr>
         <w:pStyle w:val="Verzeichnis1"/>
@@ -2591,145 +2589,145 @@
       <w:r>
         <w:br w:type="page"/>
       </w:r>
-      <w:bookmarkStart w:id="2" w:name="_Toc21549868"/>
+      <w:bookmarkStart w:id="1" w:name="_Toc21549868"/>
       <w:r>
         <w:lastRenderedPageBreak/>
         <w:t>Zweck des Dokuments</w:t>
       </w:r>
+      <w:bookmarkEnd w:id="1"/>
+    </w:p>
+    <w:p>
+      <w:r>
+        <w:t>Dieses Dokument beschreib</w:t>
+      </w:r>
+      <w:r>
+        <w:t xml:space="preserve">t die Ziele und Anforderungen für das Projekt </w:t>
+      </w:r>
+      <w:r>
+        <w:t>«BLS Sitzplatzreservation»</w:t>
+      </w:r>
+      <w:r>
+        <w:t>.</w:t>
+      </w:r>
+    </w:p>
+    <w:p>
+      <w:r>
+        <w:t xml:space="preserve">Auftraggeber des Projekts ist die </w:t>
+      </w:r>
+      <w:r>
+        <w:t>BLS</w:t>
+      </w:r>
+      <w:r>
+        <w:t xml:space="preserve">; Ansprechperson und fachlicher Begleiter ist </w:t>
+      </w:r>
+      <w:r>
+        <w:t>Peter Lange</w:t>
+      </w:r>
+      <w:r>
+        <w:t xml:space="preserve">. </w:t>
+      </w:r>
+    </w:p>
+    <w:p>
+      <w:r>
+        <w:t xml:space="preserve">Auftragnehmer sind </w:t>
+      </w:r>
+      <w:r>
+        <w:t>Aleksandar Andrejic und Yann Roth</w:t>
+      </w:r>
+      <w:r>
+        <w:t xml:space="preserve">. </w:t>
+      </w:r>
+    </w:p>
+    <w:p>
+      <w:r>
+        <w:t>Das Projekt wird im Rahmen des Moduls «BTI7301 Projekt 1» im Herbstsemester 201</w:t>
+      </w:r>
+      <w:r>
+        <w:t>9</w:t>
+      </w:r>
+      <w:r>
+        <w:t>/20</w:t>
+      </w:r>
+      <w:r>
+        <w:t>20</w:t>
+      </w:r>
+      <w:r>
+        <w:t xml:space="preserve"> an der Berner Fachhochschule durchgeführt und dabei methodisch von Gerhard Schwab</w:t>
+      </w:r>
+      <w:r>
+        <w:t xml:space="preserve"> </w:t>
+      </w:r>
+      <w:r>
+        <w:t xml:space="preserve">begleitet. </w:t>
+      </w:r>
+    </w:p>
+    <w:p>
+      <w:pPr>
+        <w:rPr>
+          <w:lang w:val="de-DE"/>
+        </w:rPr>
+      </w:pPr>
+    </w:p>
+    <w:p>
+      <w:pPr>
+        <w:pStyle w:val="berschrift1"/>
+      </w:pPr>
+      <w:bookmarkStart w:id="2" w:name="_Toc21549869"/>
+      <w:r>
+        <w:t>V</w:t>
+      </w:r>
+      <w:r>
+        <w:t>ision</w:t>
+      </w:r>
       <w:bookmarkEnd w:id="2"/>
     </w:p>
     <w:p>
       <w:r>
-        <w:t>Dieses Dokument beschreib</w:t>
-      </w:r>
-      <w:r>
-        <w:t xml:space="preserve">t die Ziele und Anforderungen für das Projekt </w:t>
-      </w:r>
-      <w:r>
-        <w:t>«BLS Sitzplatzreservation»</w:t>
-      </w:r>
-      <w:r>
-        <w:t>.</w:t>
-      </w:r>
-    </w:p>
-    <w:p>
-      <w:r>
-        <w:t xml:space="preserve">Auftraggeber des Projekts ist die </w:t>
-      </w:r>
-      <w:r>
-        <w:t>BLS</w:t>
-      </w:r>
-      <w:r>
-        <w:t xml:space="preserve">; Ansprechperson und fachlicher Begleiter ist </w:t>
-      </w:r>
-      <w:r>
-        <w:t>Peter Lange</w:t>
-      </w:r>
-      <w:r>
-        <w:t xml:space="preserve">. </w:t>
-      </w:r>
-    </w:p>
-    <w:p>
-      <w:r>
-        <w:t xml:space="preserve">Auftragnehmer sind </w:t>
-      </w:r>
-      <w:r>
-        <w:t>Aleksandar Andrejic und Yann Roth</w:t>
-      </w:r>
-      <w:r>
-        <w:t xml:space="preserve">. </w:t>
-      </w:r>
-    </w:p>
-    <w:p>
-      <w:r>
-        <w:t>Das Projekt wird im Rahmen des Moduls «BTI7301 Projekt 1» im Herbstsemester 201</w:t>
-      </w:r>
-      <w:r>
-        <w:t>9</w:t>
-      </w:r>
-      <w:r>
-        <w:t>/20</w:t>
-      </w:r>
-      <w:r>
-        <w:t>20</w:t>
-      </w:r>
-      <w:r>
-        <w:t xml:space="preserve"> an der Berner Fachhochschule durchgeführt und dabei methodisch von Gerhard Schwab</w:t>
-      </w:r>
-      <w:r>
-        <w:t xml:space="preserve"> </w:t>
-      </w:r>
-      <w:r>
-        <w:t xml:space="preserve">begleitet. </w:t>
-      </w:r>
-    </w:p>
-    <w:p>
-      <w:pPr>
-        <w:rPr>
-          <w:lang w:val="de-DE"/>
-        </w:rPr>
-      </w:pPr>
+        <w:t>Die BLS will mit einer Sitzplatzreservation ÖV-Reisenden ermöglichen, einfach einen Sitzplatz zu reservieren. Personen, die gerne sitzen, sollen dies im Voraus oder direkt im Zug tätigen können. Heutzutage bildet eine Sitzplatzreservation eher die Ausnahme. Evtl. würden mehr Personen die ÖV nehmen, wenn sie sicherstellen könnten, dass sie einen Sitzplatz haben: Schwangere, Familien mit Kindern, Personen mit Behinderungen, ältere Jahrgänge, ...</w:t>
+      </w:r>
+    </w:p>
+    <w:p>
+      <w:r>
+        <w:t>Es wird aller Wahrscheinlichkeit nach kein neues Geschäftsmodell geschaffen. Jedoch kann davon ausgegangen werden, dass der Komfort steigt und dies mehr Kunden anziehen könnte. Es besteht aber auch die Gefahr einer wer-zahlt-kann-sitzen-Mentalität, die das meist angenehme miteinander Reisen "vergiften" könnte.</w:t>
+      </w:r>
     </w:p>
     <w:p>
       <w:pPr>
         <w:pStyle w:val="berschrift1"/>
       </w:pPr>
-      <w:bookmarkStart w:id="3" w:name="_Toc21549869"/>
-      <w:r>
-        <w:t>V</w:t>
-      </w:r>
-      <w:r>
-        <w:t>ision</w:t>
+      <w:bookmarkStart w:id="3" w:name="_Toc21549870"/>
+      <w:r>
+        <w:t>Projektziel</w:t>
+      </w:r>
+      <w:r>
+        <w:t>setzung</w:t>
       </w:r>
       <w:bookmarkEnd w:id="3"/>
     </w:p>
     <w:p>
-      <w:r>
-        <w:t>Die BLS will mit einer Sitzplatzreservation ÖV-Reisenden ermöglichen, einfach einen Sitzplatz zu reservieren. Personen, die gerne sitzen, sollen dies im Voraus oder direkt im Zug tätigen können. Heutzutage bildet eine Sitzplatzreservation eher die Ausnahme. Evtl. würden mehr Personen die ÖV nehmen, wenn sie sicherstellen könnten, dass sie einen Sitzplatz haben: Schwangere, Familien mit Kindern, Personen mit Behinderungen, ältere Jahrgänge, ...</w:t>
-      </w:r>
-    </w:p>
-    <w:p>
-      <w:r>
-        <w:t>Es wird aller Wahrscheinlichkeit nach kein neues Geschäftsmodell geschaffen. Jedoch kann davon ausgegangen werden, dass der Komfort steigt und dies mehr Kunden anziehen könnte. Es besteht aber auch die Gefahr einer wer-zahlt-kann-sitzen-Mentalität, die das meist angenehme miteinander Reisen "vergiften" könnte.</w:t>
-      </w:r>
-    </w:p>
-    <w:p>
-      <w:pPr>
-        <w:pStyle w:val="berschrift1"/>
-      </w:pPr>
-      <w:bookmarkStart w:id="4" w:name="_Toc21549870"/>
-      <w:r>
-        <w:t>Projektziel</w:t>
-      </w:r>
-      <w:r>
-        <w:t>setzung</w:t>
+      <w:pPr>
+        <w:pStyle w:val="berschrift2"/>
+      </w:pPr>
+      <w:bookmarkStart w:id="4" w:name="_Toc21549871"/>
+      <w:r>
+        <w:t>Ausgangslage</w:t>
       </w:r>
       <w:bookmarkEnd w:id="4"/>
     </w:p>
     <w:p>
+      <w:r>
+        <w:t>Die BLS AG als Bahngesellschaft befördert jährlich eine grosse Anzahl von Passagieren. Viele Fahrgäste haben auch das Bedürfnis, einen Sitzplatz für Ihre Fahrt zu reservieren. Dies ist zurzeit nur am Schalter oder via SBB möglich. (stimmt das?) Die BLS will deshalb ihr Angebot erweitern, indem sie ihren Passagieren eine Möglichkeit anbietet, zusätzlich zur Fahrt einen Sitzplatz zu einem fixen Preis zu reservieren. Die Reservation soll einfach und schnell via Computer (Desktop oder Mobile) durchgeführt werden können. Eine Reservationsbestätigung soll nach erfolgter Bezahlung dem Kunden ausgehändigt werden.</w:t>
+      </w:r>
+    </w:p>
+    <w:p>
       <w:pPr>
         <w:pStyle w:val="berschrift2"/>
       </w:pPr>
-      <w:bookmarkStart w:id="5" w:name="_Toc21549871"/>
-      <w:r>
-        <w:t>Ausgangslage</w:t>
+      <w:bookmarkStart w:id="5" w:name="_Toc21549872"/>
+      <w:r>
+        <w:t>Stakeholder</w:t>
       </w:r>
       <w:bookmarkEnd w:id="5"/>
-    </w:p>
-    <w:p>
-      <w:r>
-        <w:t>Die BLS AG als Bahngesellschaft befördert jährlich eine grosse Anzahl von Passagieren. Viele Fahrgäste haben auch das Bedürfnis, einen Sitzplatz für Ihre Fahrt zu reservieren. Dies ist zurzeit nur am Schalter oder via SBB möglich. (stimmt das?) Die BLS will deshalb ihr Angebot erweitern, indem sie ihren Passagieren eine Möglichkeit anbietet, zusätzlich zur Fahrt einen Sitzplatz zu einem fixen Preis zu reservieren. Die Reservation soll einfach und schnell via Computer (Desktop oder Mobile) durchgeführt werden können. Eine Reservationsbestätigung soll nach erfolgter Bezahlung dem Kunden ausgehändigt werden.</w:t>
-      </w:r>
-    </w:p>
-    <w:p>
-      <w:pPr>
-        <w:pStyle w:val="berschrift2"/>
-      </w:pPr>
-      <w:bookmarkStart w:id="6" w:name="_Toc21549872"/>
-      <w:r>
-        <w:t>Stakeholder</w:t>
-      </w:r>
-      <w:bookmarkEnd w:id="6"/>
     </w:p>
     <w:p>
       <w:pPr>
@@ -2869,11 +2867,11 @@
       <w:pPr>
         <w:pStyle w:val="berschrift2"/>
       </w:pPr>
-      <w:bookmarkStart w:id="7" w:name="_Toc21549873"/>
+      <w:bookmarkStart w:id="6" w:name="_Toc21549873"/>
       <w:r>
         <w:t>Projektziele</w:t>
       </w:r>
-      <w:bookmarkEnd w:id="7"/>
+      <w:bookmarkEnd w:id="6"/>
     </w:p>
     <w:p>
       <w:r>
@@ -3080,116 +3078,53 @@
       <w:pPr>
         <w:pStyle w:val="berschrift2"/>
       </w:pPr>
-      <w:bookmarkStart w:id="8" w:name="_Toc21549874"/>
+      <w:bookmarkStart w:id="7" w:name="_Toc21549874"/>
       <w:r>
         <w:t>Weiterführende Gedanken</w:t>
       </w:r>
+      <w:bookmarkEnd w:id="7"/>
+    </w:p>
+    <w:p>
+      <w:r>
+        <w:t>Heute besteht meistens ein friedliches Miteinander beim Reisen in den Zügen. Man steht für Gebrechliche, Alte, Schwangere, Eltern mit Kleinkindern, ... auf und überlässt seinen Sitzplatz. Auch wenn dies nicht immer und überall problemlos passiert, so kann man doch sagen, dass das Zusammenreisen eher friedlich verläuft.</w:t>
+      </w:r>
+    </w:p>
+    <w:p>
+      <w:r>
+        <w:t xml:space="preserve">Mit der flächendeckenden Einführung eines Sitzplatzreservationssystem besteht die Gefahr, dass man vehementer auf seinem Recht beharrt, einen Sitzplatz "gekauft" zu haben. </w:t>
+      </w:r>
+    </w:p>
+    <w:p>
+      <w:r>
+        <w:t>Auch werden - je nach gewählter Applikationstechnologie - Leute diskriminiert, die keinen Zugang zum Reservationssystem haben oder dieses nicht zu benutzen wissen.</w:t>
+      </w:r>
+    </w:p>
+    <w:p>
+      <w:r>
+        <w:t xml:space="preserve">Es könnte aber auch sein, dass eine Sitzplatzreservation Konflikte vermeidet, da klar ist, wer den Sitzplatz reserviert hat. </w:t>
+      </w:r>
+    </w:p>
+    <w:p>
+      <w:r>
+        <w:t>(Siehe auch Punkt "</w:t>
+      </w:r>
+      <w:r>
+        <w:t>offene Fragen</w:t>
+      </w:r>
+      <w:r>
+        <w:t>" weiter unten...)</w:t>
+      </w:r>
+    </w:p>
+    <w:p/>
+    <w:p>
+      <w:pPr>
+        <w:pStyle w:val="berschrift3"/>
+      </w:pPr>
+      <w:bookmarkStart w:id="8" w:name="_Toc21549875"/>
+      <w:r>
+        <w:t>Offene Fragen</w:t>
+      </w:r>
       <w:bookmarkEnd w:id="8"/>
-    </w:p>
-    <w:p>
-      <w:r>
-        <w:t>Heute besteht meistens ein friedliches Miteinander beim Reisen in den Zügen. Man steht für Gebrechliche, Alte, Schwangere, Eltern mit Kleinkindern, ... auf und überlässt seinen Sitzplatz. Auch wenn dies nicht immer und überall problemlos passiert, so kann man doch sagen, dass das Zusammenreisen eher friedlich verläuft.</w:t>
-      </w:r>
-    </w:p>
-    <w:p>
-      <w:r>
-        <w:t xml:space="preserve">Mit der flächendeckenden Einführung eines Sitzplatzreservationssystem besteht die Gefahr, dass man vehementer auf seinem Recht beharrt, einen Sitzplatz "gekauft" zu haben. </w:t>
-      </w:r>
-    </w:p>
-    <w:p>
-      <w:r>
-        <w:t>Auch werden - je nach gewählter Applikationstechnologie - Leute diskriminiert, die keinen Zugang zum Reservationssystem haben oder dieses nicht zu benutzen wissen.</w:t>
-      </w:r>
-    </w:p>
-    <w:p>
-      <w:r>
-        <w:t xml:space="preserve">Es könnte aber auch sein, dass eine Sitzplatzreservation Konflikte vermeidet, da klar ist, wer den Sitzplatz reserviert hat. </w:t>
-      </w:r>
-    </w:p>
-    <w:p>
-      <w:r>
-        <w:t>(Siehe auch Punkt "</w:t>
-      </w:r>
-      <w:r>
-        <w:t>offene Fragen</w:t>
-      </w:r>
-      <w:r>
-        <w:t>" weiter unten...)</w:t>
-      </w:r>
-    </w:p>
-    <w:p/>
-    <w:p>
-      <w:pPr>
-        <w:pStyle w:val="berschrift3"/>
-      </w:pPr>
-      <w:bookmarkStart w:id="9" w:name="_Toc21549875"/>
-      <w:r>
-        <w:t>Offene Fragen</w:t>
-      </w:r>
-      <w:bookmarkEnd w:id="9"/>
-    </w:p>
-    <w:p>
-      <w:pPr>
-        <w:pStyle w:val="Listenabsatz"/>
-        <w:numPr>
-          <w:ilvl w:val="0"/>
-          <w:numId w:val="46"/>
-        </w:numPr>
-      </w:pPr>
-      <w:r>
-        <w:t>Zugservice/-komposition: muss eine Lokomotive in der Zugkomposition abgebildet werden?</w:t>
-      </w:r>
-    </w:p>
-    <w:p>
-      <w:pPr>
-        <w:pStyle w:val="Listenabsatz"/>
-        <w:numPr>
-          <w:ilvl w:val="0"/>
-          <w:numId w:val="46"/>
-        </w:numPr>
-      </w:pPr>
-      <w:r>
-        <w:t>Wie soll eine Strecke am besten mit An- &amp; Abfahrtszeiten abgebildet werden: Zeitangaben oder Dauerangaben (Dauerangaben ermöglichen eine schnellere Anpassung der Zeiten sowohl für die Erstellung der Zugservices wie auch bei Verspätungen)</w:t>
-      </w:r>
-      <w:r>
-        <w:t>?</w:t>
-      </w:r>
-    </w:p>
-    <w:p>
-      <w:pPr>
-        <w:pStyle w:val="Listenabsatz"/>
-        <w:numPr>
-          <w:ilvl w:val="0"/>
-          <w:numId w:val="46"/>
-        </w:numPr>
-      </w:pPr>
-      <w:r>
-        <w:t>Sind Vorgaben für die Platznummerierung vorhangen (à la BLS)?</w:t>
-      </w:r>
-    </w:p>
-    <w:p>
-      <w:pPr>
-        <w:pStyle w:val="Listenabsatz"/>
-        <w:numPr>
-          <w:ilvl w:val="0"/>
-          <w:numId w:val="46"/>
-        </w:numPr>
-      </w:pPr>
-      <w:r>
-        <w:t>Soll die Applikation für z.B. 3 zu reservierende Plätze Vorschläge unterbreiten?</w:t>
-      </w:r>
-    </w:p>
-    <w:p>
-      <w:pPr>
-        <w:pStyle w:val="Listenabsatz"/>
-        <w:numPr>
-          <w:ilvl w:val="0"/>
-          <w:numId w:val="46"/>
-        </w:numPr>
-      </w:pPr>
-      <w:r>
-        <w:t>Besteht ein Wagen aus Abteilen? Oder ist diese Differenzierung nicht notwendig?</w:t>
-      </w:r>
     </w:p>
     <w:p/>
     <w:p/>
@@ -3197,83 +3132,98 @@
       <w:pPr>
         <w:pStyle w:val="berschrift3"/>
       </w:pPr>
-      <w:bookmarkStart w:id="10" w:name="_Toc21549876"/>
+      <w:bookmarkStart w:id="9" w:name="_Toc21549876"/>
       <w:r>
         <w:t>Beantwortete Fragen</w:t>
       </w:r>
+      <w:bookmarkEnd w:id="9"/>
+    </w:p>
+    <w:p>
+      <w:r>
+        <w:t>Beantwortete Fragen sind ins</w:t>
+      </w:r>
+      <w:r>
+        <w:t xml:space="preserve"> File «Fragen-Antworten-Katalog» gezügelt</w:t>
+      </w:r>
+      <w:r>
+        <w:t xml:space="preserve"> worden</w:t>
+      </w:r>
+      <w:r>
+        <w:t xml:space="preserve">. Siehe GIT: </w:t>
+      </w:r>
+      <w:r>
+        <w:t>https://github.com/yaroth/bls/blob/master/Projekt1/Fragen-Antworten-Katalog.xlsx</w:t>
+      </w:r>
+    </w:p>
+    <w:p/>
+    <w:p>
+      <w:pPr>
+        <w:pStyle w:val="berschrift1"/>
+      </w:pPr>
+      <w:bookmarkStart w:id="10" w:name="_Toc21549877"/>
+      <w:r>
+        <w:t>Systemabgrenzung</w:t>
+      </w:r>
       <w:bookmarkEnd w:id="10"/>
     </w:p>
     <w:p>
-      <w:r>
-        <w:t>Beantwortete Fragen sind ins</w:t>
-      </w:r>
-      <w:r>
-        <w:t xml:space="preserve"> File «Fragen-Antworten-Katalog» gezügelt</w:t>
-      </w:r>
-      <w:r>
-        <w:t xml:space="preserve"> worden</w:t>
-      </w:r>
-      <w:r>
-        <w:t xml:space="preserve">. Siehe GIT: </w:t>
-      </w:r>
-      <w:r>
-        <w:t>https://github.com/yaroth/bls/blob/master/Projekt1/Fragen-Antworten-Katalog.xlsx</w:t>
-      </w:r>
-    </w:p>
-    <w:p/>
-    <w:p>
-      <w:pPr>
-        <w:pStyle w:val="berschrift1"/>
-      </w:pPr>
-      <w:bookmarkStart w:id="11" w:name="_Toc21549877"/>
-      <w:r>
-        <w:t>Systemabgrenzung</w:t>
+      <w:pPr>
+        <w:pStyle w:val="berschrift2"/>
+      </w:pPr>
+      <w:bookmarkStart w:id="11" w:name="_Toc21549878"/>
+      <w:r>
+        <w:t>Prozessumfeld</w:t>
       </w:r>
       <w:bookmarkEnd w:id="11"/>
     </w:p>
     <w:p>
+      <w:r>
+        <w:t xml:space="preserve">Die Sitzplatzreservation könnte in das System «Ticketkauf» eingebunden werden. </w:t>
+      </w:r>
+      <w:r>
+        <w:t xml:space="preserve">Für das Projekt wird sie aber als </w:t>
+      </w:r>
+      <w:proofErr w:type="spellStart"/>
+      <w:r>
+        <w:t>standalone</w:t>
+      </w:r>
+      <w:proofErr w:type="spellEnd"/>
+      <w:r>
+        <w:t xml:space="preserve"> Applikation erarbeitet. Siehe auch Punkt 4.2 Systemumfeld.</w:t>
+      </w:r>
+    </w:p>
+    <w:p>
+      <w:r>
+        <w:t xml:space="preserve">Fazit: </w:t>
+      </w:r>
+      <w:r>
+        <w:t xml:space="preserve">durch die Applikation wird der </w:t>
+      </w:r>
+      <w:r>
+        <w:t>Geschäftsprozess</w:t>
+      </w:r>
+      <w:r>
+        <w:t xml:space="preserve"> «</w:t>
+      </w:r>
+      <w:r>
+        <w:t>Sitzplatzreservation</w:t>
+      </w:r>
+      <w:r>
+        <w:t>» verbessert und vereinfacht</w:t>
+      </w:r>
+      <w:r>
+        <w:t>.</w:t>
+      </w:r>
+    </w:p>
+    <w:p>
       <w:pPr>
         <w:pStyle w:val="berschrift2"/>
       </w:pPr>
-      <w:bookmarkStart w:id="12" w:name="_Toc21549878"/>
-      <w:r>
-        <w:t>Prozessumfeld</w:t>
+      <w:bookmarkStart w:id="12" w:name="_Toc21549879"/>
+      <w:r>
+        <w:t>Systemumfeld</w:t>
       </w:r>
       <w:bookmarkEnd w:id="12"/>
-    </w:p>
-    <w:p>
-      <w:r>
-        <w:t xml:space="preserve">Die Sitzplatzreservation könnte in das System «Ticketkauf» eingebunden werden. </w:t>
-      </w:r>
-      <w:r>
-        <w:t xml:space="preserve">Für das Projekt wird sie aber als </w:t>
-      </w:r>
-      <w:proofErr w:type="spellStart"/>
-      <w:r>
-        <w:t>standalone</w:t>
-      </w:r>
-      <w:proofErr w:type="spellEnd"/>
-      <w:r>
-        <w:t xml:space="preserve"> Applikation erarbeitet. Siehe auch Punkt 4.2 Systemumfeld.</w:t>
-      </w:r>
-    </w:p>
-    <w:p>
-      <w:r>
-        <w:t>Fazit: es werden keine Geschäftsprozesse durch das System unterstützt</w:t>
-      </w:r>
-      <w:r>
-        <w:t>.</w:t>
-      </w:r>
-    </w:p>
-    <w:p>
-      <w:pPr>
-        <w:pStyle w:val="berschrift2"/>
-      </w:pPr>
-      <w:bookmarkStart w:id="13" w:name="_Toc21549879"/>
-      <w:r>
-        <w:t>Systemumfeld</w:t>
-      </w:r>
-      <w:bookmarkEnd w:id="13"/>
     </w:p>
     <w:p>
       <w:r>
@@ -3322,7 +3272,6 @@
         </w:numPr>
       </w:pPr>
       <w:r>
-        <w:lastRenderedPageBreak/>
         <w:t>gibt auf Reiseanfragen die Zugservices heraus. Bsp.: auf die 8h30 Anfrage einer Verbindung von Bern nach Thun erfolgt die Antwort:</w:t>
       </w:r>
     </w:p>
@@ -3376,6 +3325,7 @@
     </w:p>
     <w:p>
       <w:r>
+        <w:lastRenderedPageBreak/>
         <w:t>Siehe auch folgende Grafik. Dies</w:t>
       </w:r>
       <w:r>
@@ -3442,165 +3392,165 @@
       <w:pPr>
         <w:pStyle w:val="berschrift2"/>
       </w:pPr>
-      <w:bookmarkStart w:id="14" w:name="_Toc526070082"/>
-      <w:bookmarkStart w:id="15" w:name="_Toc21549880"/>
+      <w:bookmarkStart w:id="13" w:name="_Toc526070082"/>
+      <w:bookmarkStart w:id="14" w:name="_Toc21549880"/>
       <w:r>
         <w:t>Nicht unterstützte Projektziele</w:t>
       </w:r>
+      <w:bookmarkEnd w:id="13"/>
       <w:bookmarkEnd w:id="14"/>
+    </w:p>
+    <w:p>
+      <w:r>
+        <w:t>Nicht unterstützte Projektziele:</w:t>
+      </w:r>
+    </w:p>
+    <w:p>
+      <w:r>
+        <w:t>Die geobasierte Sitzplatzreservation wird nicht unterstützt.</w:t>
+      </w:r>
+      <w:r>
+        <w:t xml:space="preserve"> Siehe </w:t>
+      </w:r>
+      <w:proofErr w:type="spellStart"/>
+      <w:r>
+        <w:t>Use</w:t>
+      </w:r>
+      <w:proofErr w:type="spellEnd"/>
+      <w:r>
+        <w:t xml:space="preserve"> Cases 4 &amp; 5. Aufgrund von Zeit und </w:t>
+      </w:r>
+      <w:proofErr w:type="spellStart"/>
+      <w:r>
+        <w:t>Geolocation</w:t>
+      </w:r>
+      <w:proofErr w:type="spellEnd"/>
+      <w:r>
+        <w:t xml:space="preserve"> herauszufinden, in welchem Zug bzw. auf welchem Sitzplatz eine Person sich befindet, ist zurzeit technisch eine zu grosse Herausforderung. Diese </w:t>
+      </w:r>
+      <w:proofErr w:type="spellStart"/>
+      <w:r>
+        <w:t>Use</w:t>
+      </w:r>
+      <w:proofErr w:type="spellEnd"/>
+      <w:r>
+        <w:t xml:space="preserve"> Cases müssen adaptiert werden.</w:t>
+      </w:r>
+    </w:p>
+    <w:p>
+      <w:pPr>
+        <w:rPr>
+          <w:highlight w:val="yellow"/>
+        </w:rPr>
+      </w:pPr>
+    </w:p>
+    <w:p>
+      <w:pPr>
+        <w:pStyle w:val="berschrift1"/>
+        <w:rPr>
+          <w:highlight w:val="yellow"/>
+        </w:rPr>
+      </w:pPr>
+      <w:bookmarkStart w:id="15" w:name="_Toc21549881"/>
+      <w:r>
+        <w:rPr>
+          <w:highlight w:val="yellow"/>
+        </w:rPr>
+        <w:t>Anforderungen</w:t>
+      </w:r>
       <w:bookmarkEnd w:id="15"/>
     </w:p>
     <w:p>
-      <w:r>
-        <w:t>Nicht unterstützte Projektziele:</w:t>
-      </w:r>
-    </w:p>
-    <w:p>
-      <w:r>
-        <w:t>Die geobasierte Sitzplatzreservation wird nicht unterstützt.</w:t>
-      </w:r>
-      <w:r>
-        <w:t xml:space="preserve"> Siehe </w:t>
-      </w:r>
+      <w:pPr>
+        <w:pStyle w:val="berschrift2"/>
+        <w:rPr>
+          <w:highlight w:val="yellow"/>
+        </w:rPr>
+      </w:pPr>
+      <w:bookmarkStart w:id="16" w:name="_Toc21549882"/>
+      <w:r>
+        <w:rPr>
+          <w:highlight w:val="yellow"/>
+        </w:rPr>
+        <w:t>Quellen und Vorgehen</w:t>
+      </w:r>
+      <w:bookmarkEnd w:id="16"/>
+      <w:r>
+        <w:rPr>
+          <w:highlight w:val="yellow"/>
+        </w:rPr>
+        <w:t xml:space="preserve"> </w:t>
+      </w:r>
+    </w:p>
+    <w:p>
+      <w:pPr>
+        <w:rPr>
+          <w:highlight w:val="yellow"/>
+        </w:rPr>
+      </w:pPr>
+      <w:r>
+        <w:rPr>
+          <w:highlight w:val="yellow"/>
+        </w:rPr>
+        <w:t xml:space="preserve">Die verwendeten Quellen und genutzten Techniken </w:t>
+      </w:r>
+      <w:r>
+        <w:rPr>
+          <w:highlight w:val="yellow"/>
+        </w:rPr>
+        <w:t xml:space="preserve">(Interviews, Literaturstudium etc.) </w:t>
+      </w:r>
+      <w:r>
+        <w:rPr>
+          <w:highlight w:val="yellow"/>
+        </w:rPr>
+        <w:t>zur Ermittlung der Anforderungen werden aufgeführt</w:t>
+      </w:r>
+    </w:p>
+    <w:p>
+      <w:pPr>
+        <w:rPr>
+          <w:highlight w:val="yellow"/>
+        </w:rPr>
+      </w:pPr>
+    </w:p>
+    <w:p>
+      <w:pPr>
+        <w:pStyle w:val="berschrift2"/>
+        <w:rPr>
+          <w:highlight w:val="yellow"/>
+        </w:rPr>
+      </w:pPr>
+      <w:bookmarkStart w:id="17" w:name="_Toc21549883"/>
+      <w:r>
+        <w:rPr>
+          <w:highlight w:val="yellow"/>
+        </w:rPr>
+        <w:lastRenderedPageBreak/>
+        <w:t>F</w:t>
+      </w:r>
+      <w:r>
+        <w:rPr>
+          <w:highlight w:val="yellow"/>
+        </w:rPr>
+        <w:t>unktionale Anforderungen</w:t>
+      </w:r>
+      <w:bookmarkEnd w:id="17"/>
+    </w:p>
+    <w:p>
+      <w:pPr>
+        <w:pStyle w:val="berschrift3"/>
+      </w:pPr>
+      <w:bookmarkStart w:id="18" w:name="_Toc21549884"/>
       <w:proofErr w:type="spellStart"/>
       <w:r>
         <w:t>Use</w:t>
       </w:r>
       <w:proofErr w:type="spellEnd"/>
       <w:r>
-        <w:t xml:space="preserve"> Cases 4 &amp; 5. Aufgrund von Zeit und </w:t>
-      </w:r>
-      <w:proofErr w:type="spellStart"/>
-      <w:r>
-        <w:t>Geolocation</w:t>
-      </w:r>
-      <w:proofErr w:type="spellEnd"/>
-      <w:r>
-        <w:t xml:space="preserve"> herauszufinden, in welchem Zug bzw. auf welchem Sitzplatz eine Person sich befindet, ist zurzeit technisch eine zu grosse Herausforderung. Diese </w:t>
-      </w:r>
-      <w:proofErr w:type="spellStart"/>
-      <w:r>
-        <w:t>Use</w:t>
-      </w:r>
-      <w:proofErr w:type="spellEnd"/>
-      <w:r>
-        <w:t xml:space="preserve"> Cases müssen adaptiert werden.</w:t>
-      </w:r>
-    </w:p>
-    <w:p>
-      <w:pPr>
-        <w:rPr>
-          <w:highlight w:val="yellow"/>
-        </w:rPr>
-      </w:pPr>
-    </w:p>
-    <w:p>
-      <w:pPr>
-        <w:pStyle w:val="berschrift1"/>
-        <w:rPr>
-          <w:highlight w:val="yellow"/>
-        </w:rPr>
-      </w:pPr>
-      <w:bookmarkStart w:id="16" w:name="_Toc21549881"/>
-      <w:r>
-        <w:rPr>
-          <w:highlight w:val="yellow"/>
-        </w:rPr>
-        <w:lastRenderedPageBreak/>
-        <w:t>Anforderungen</w:t>
-      </w:r>
-      <w:bookmarkEnd w:id="16"/>
-    </w:p>
-    <w:p>
-      <w:pPr>
-        <w:pStyle w:val="berschrift2"/>
-        <w:rPr>
-          <w:highlight w:val="yellow"/>
-        </w:rPr>
-      </w:pPr>
-      <w:bookmarkStart w:id="17" w:name="_Toc21549882"/>
-      <w:r>
-        <w:rPr>
-          <w:highlight w:val="yellow"/>
-        </w:rPr>
-        <w:t>Quellen und Vorgehen</w:t>
-      </w:r>
-      <w:bookmarkEnd w:id="17"/>
-      <w:r>
-        <w:rPr>
-          <w:highlight w:val="yellow"/>
-        </w:rPr>
-        <w:t xml:space="preserve"> </w:t>
-      </w:r>
-    </w:p>
-    <w:p>
-      <w:pPr>
-        <w:rPr>
-          <w:highlight w:val="yellow"/>
-        </w:rPr>
-      </w:pPr>
-      <w:r>
-        <w:rPr>
-          <w:highlight w:val="yellow"/>
-        </w:rPr>
-        <w:t xml:space="preserve">Die verwendeten Quellen und genutzten Techniken </w:t>
-      </w:r>
-      <w:r>
-        <w:rPr>
-          <w:highlight w:val="yellow"/>
-        </w:rPr>
-        <w:t xml:space="preserve">(Interviews, Literaturstudium etc.) </w:t>
-      </w:r>
-      <w:r>
-        <w:rPr>
-          <w:highlight w:val="yellow"/>
-        </w:rPr>
-        <w:t>zur Ermittlung der Anforderungen werden aufgeführt</w:t>
-      </w:r>
-    </w:p>
-    <w:p>
-      <w:pPr>
-        <w:rPr>
-          <w:highlight w:val="yellow"/>
-        </w:rPr>
-      </w:pPr>
-    </w:p>
-    <w:p>
-      <w:pPr>
-        <w:pStyle w:val="berschrift2"/>
-        <w:rPr>
-          <w:highlight w:val="yellow"/>
-        </w:rPr>
-      </w:pPr>
-      <w:bookmarkStart w:id="18" w:name="_Toc21549883"/>
-      <w:r>
-        <w:rPr>
-          <w:highlight w:val="yellow"/>
-        </w:rPr>
-        <w:t>F</w:t>
-      </w:r>
-      <w:r>
-        <w:rPr>
-          <w:highlight w:val="yellow"/>
-        </w:rPr>
-        <w:t>unktionale Anforderungen</w:t>
+        <w:t xml:space="preserve"> Cases</w:t>
       </w:r>
       <w:bookmarkEnd w:id="18"/>
-    </w:p>
-    <w:p>
-      <w:pPr>
-        <w:pStyle w:val="berschrift3"/>
-      </w:pPr>
-      <w:bookmarkStart w:id="19" w:name="_Toc21549884"/>
-      <w:proofErr w:type="spellStart"/>
-      <w:r>
-        <w:t>Use</w:t>
-      </w:r>
-      <w:proofErr w:type="spellEnd"/>
-      <w:r>
-        <w:t xml:space="preserve"> Cases</w:t>
-      </w:r>
-      <w:bookmarkEnd w:id="19"/>
     </w:p>
     <w:p/>
     <w:p>
@@ -3907,7 +3857,7 @@
       <w:pPr>
         <w:pStyle w:val="berschrift3"/>
       </w:pPr>
-      <w:bookmarkStart w:id="20" w:name="_Toc21549885"/>
+      <w:bookmarkStart w:id="19" w:name="_Toc21549885"/>
       <w:r>
         <w:t xml:space="preserve">Admin </w:t>
       </w:r>
@@ -3919,7 +3869,7 @@
       <w:r>
         <w:t xml:space="preserve"> Cases</w:t>
       </w:r>
-      <w:bookmarkEnd w:id="20"/>
+      <w:bookmarkEnd w:id="19"/>
     </w:p>
     <w:p>
       <w:r>
@@ -4234,15 +4184,14 @@
           <w:highlight w:val="yellow"/>
         </w:rPr>
       </w:pPr>
-      <w:bookmarkStart w:id="21" w:name="_Toc21549886"/>
+      <w:bookmarkStart w:id="20" w:name="_Toc21549886"/>
       <w:r>
         <w:rPr>
           <w:highlight w:val="yellow"/>
         </w:rPr>
-        <w:lastRenderedPageBreak/>
         <w:t>Detaillierte Anforderungen</w:t>
       </w:r>
-      <w:bookmarkEnd w:id="21"/>
+      <w:bookmarkEnd w:id="20"/>
     </w:p>
     <w:p>
       <w:pPr>
@@ -4577,6 +4526,7 @@
         <w:rPr>
           <w:highlight w:val="yellow"/>
         </w:rPr>
+        <w:lastRenderedPageBreak/>
         <w:t>ID:</w:t>
       </w:r>
       <w:r>
@@ -4707,14 +4657,14 @@
           <w:highlight w:val="yellow"/>
         </w:rPr>
       </w:pPr>
-      <w:bookmarkStart w:id="22" w:name="_Toc21549887"/>
+      <w:bookmarkStart w:id="21" w:name="_Toc21549887"/>
       <w:r>
         <w:rPr>
           <w:highlight w:val="yellow"/>
         </w:rPr>
         <w:t>Qualitätsanforderungen</w:t>
       </w:r>
-      <w:bookmarkEnd w:id="22"/>
+      <w:bookmarkEnd w:id="21"/>
     </w:p>
     <w:p>
       <w:pPr>
@@ -5017,14 +4967,14 @@
           <w:highlight w:val="yellow"/>
         </w:rPr>
       </w:pPr>
-      <w:bookmarkStart w:id="23" w:name="_Toc21549888"/>
+      <w:bookmarkStart w:id="22" w:name="_Toc21549888"/>
       <w:r>
         <w:rPr>
           <w:highlight w:val="yellow"/>
         </w:rPr>
         <w:t>Randbedingungen</w:t>
       </w:r>
-      <w:bookmarkEnd w:id="23"/>
+      <w:bookmarkEnd w:id="22"/>
     </w:p>
     <w:tbl>
       <w:tblPr>
@@ -5471,50 +5421,50 @@
           <w:highlight w:val="yellow"/>
         </w:rPr>
       </w:pPr>
-      <w:bookmarkStart w:id="24" w:name="_Toc21549889"/>
+      <w:bookmarkStart w:id="23" w:name="_Toc21549889"/>
       <w:r>
         <w:rPr>
           <w:highlight w:val="yellow"/>
         </w:rPr>
         <w:t>Datenmodell</w:t>
       </w:r>
+      <w:bookmarkEnd w:id="23"/>
+    </w:p>
+    <w:p>
+      <w:pPr>
+        <w:rPr>
+          <w:highlight w:val="yellow"/>
+        </w:rPr>
+      </w:pPr>
+      <w:r>
+        <w:rPr>
+          <w:highlight w:val="yellow"/>
+        </w:rPr>
+        <w:t>Modell der wichtigsten Entitäten, soweit es für das Verständnis der Anforderungen notwendig ist.</w:t>
+      </w:r>
+    </w:p>
+    <w:p>
+      <w:pPr>
+        <w:rPr>
+          <w:highlight w:val="yellow"/>
+        </w:rPr>
+      </w:pPr>
+    </w:p>
+    <w:p>
+      <w:pPr>
+        <w:pStyle w:val="berschrift2"/>
+      </w:pPr>
+      <w:r>
+        <w:t xml:space="preserve"> </w:t>
+      </w:r>
+      <w:bookmarkStart w:id="24" w:name="_Toc21549890"/>
+      <w:r>
+        <w:t>Business Obje</w:t>
+      </w:r>
+      <w:r>
+        <w:t>kte</w:t>
+      </w:r>
       <w:bookmarkEnd w:id="24"/>
-    </w:p>
-    <w:p>
-      <w:pPr>
-        <w:rPr>
-          <w:highlight w:val="yellow"/>
-        </w:rPr>
-      </w:pPr>
-      <w:r>
-        <w:rPr>
-          <w:highlight w:val="yellow"/>
-        </w:rPr>
-        <w:t>Modell der wichtigsten Entitäten, soweit es für das Verständnis der Anforderungen notwendig ist.</w:t>
-      </w:r>
-    </w:p>
-    <w:p>
-      <w:pPr>
-        <w:rPr>
-          <w:highlight w:val="yellow"/>
-        </w:rPr>
-      </w:pPr>
-    </w:p>
-    <w:p>
-      <w:pPr>
-        <w:pStyle w:val="berschrift2"/>
-      </w:pPr>
-      <w:r>
-        <w:t xml:space="preserve"> </w:t>
-      </w:r>
-      <w:bookmarkStart w:id="25" w:name="_Toc21549890"/>
-      <w:r>
-        <w:t>Business Obje</w:t>
-      </w:r>
-      <w:r>
-        <w:t>kte</w:t>
-      </w:r>
-      <w:bookmarkEnd w:id="25"/>
     </w:p>
     <w:p>
       <w:r>
@@ -5736,7 +5686,6 @@
           </w:tcPr>
           <w:p>
             <w:r>
-              <w:lastRenderedPageBreak/>
               <w:t>Zugservice</w:t>
             </w:r>
           </w:p>
@@ -5797,6 +5746,11 @@
             <w:r>
               <w:t>trecke</w:t>
             </w:r>
+            <w:r>
+              <w:t>, Abfahrtszeit, evtl. Ankunftszeit.</w:t>
+            </w:r>
+            <w:bookmarkStart w:id="25" w:name="_GoBack"/>
+            <w:bookmarkEnd w:id="25"/>
           </w:p>
         </w:tc>
       </w:tr>
@@ -5836,6 +5790,7 @@
       </w:pPr>
       <w:bookmarkStart w:id="26" w:name="_Toc21549891"/>
       <w:r>
+        <w:lastRenderedPageBreak/>
         <w:t>Glossar</w:t>
       </w:r>
       <w:bookmarkEnd w:id="26"/>

</xml_diff>

<commit_message>
Anforderungsspezifikationen: admin use cases hinzufügen
</commit_message>
<xml_diff>
--- a/Projekt1/2 Anforderungs-specs/Anforderungsspezifikation BLS Sitzplatzreservation.docx
+++ b/Projekt1/2 Anforderungs-specs/Anforderungsspezifikation BLS Sitzplatzreservation.docx
@@ -3645,52 +3645,28 @@
           <w:ilvl w:val="0"/>
           <w:numId w:val="15"/>
         </w:numPr>
-        <w:rPr>
-          <w:lang w:val="en-US"/>
-        </w:rPr>
       </w:pPr>
       <w:r>
         <w:t xml:space="preserve">Wie funktionieren andere Zugreservationssysteme? </w:t>
       </w:r>
       <w:r>
-        <w:rPr>
-          <w:lang w:val="en-US"/>
-        </w:rPr>
         <w:t xml:space="preserve">SBB, </w:t>
       </w:r>
       <w:proofErr w:type="spellStart"/>
       <w:r>
-        <w:rPr>
-          <w:lang w:val="en-US"/>
-        </w:rPr>
         <w:t>öBB</w:t>
       </w:r>
       <w:proofErr w:type="spellEnd"/>
       <w:r>
-        <w:rPr>
-          <w:lang w:val="en-US"/>
-        </w:rPr>
         <w:t xml:space="preserve">, DB, SNCR, </w:t>
       </w:r>
       <w:proofErr w:type="spellStart"/>
       <w:proofErr w:type="gramStart"/>
       <w:r>
-        <w:rPr>
-          <w:lang w:val="en-US"/>
-        </w:rPr>
-        <w:t>TrenIt</w:t>
-      </w:r>
-      <w:r>
-        <w:rPr>
-          <w:lang w:val="en-US"/>
-        </w:rPr>
-        <w:t>alia</w:t>
+        <w:t>TrenItalia</w:t>
       </w:r>
       <w:proofErr w:type="spellEnd"/>
       <w:r>
-        <w:rPr>
-          <w:lang w:val="en-US"/>
-        </w:rPr>
         <w:t>,…</w:t>
       </w:r>
       <w:proofErr w:type="gramEnd"/>
@@ -3699,7 +3675,6 @@
       <w:pPr>
         <w:rPr>
           <w:highlight w:val="yellow"/>
-          <w:lang w:val="en-US"/>
         </w:rPr>
       </w:pPr>
     </w:p>
@@ -3707,7 +3682,6 @@
       <w:pPr>
         <w:rPr>
           <w:highlight w:val="yellow"/>
-          <w:lang w:val="en-US"/>
         </w:rPr>
       </w:pPr>
     </w:p>
@@ -3876,8 +3850,6 @@
       <w:r>
         <w:t xml:space="preserve"> wird ein Vorgehen während der Entwicklung festgelegt.</w:t>
       </w:r>
-      <w:bookmarkStart w:id="19" w:name="_GoBack"/>
-      <w:bookmarkEnd w:id="19"/>
     </w:p>
     <w:p>
       <w:pPr>
@@ -3918,24 +3890,24 @@
       <w:pPr>
         <w:pStyle w:val="berschrift2"/>
       </w:pPr>
-      <w:bookmarkStart w:id="20" w:name="_Toc21972884"/>
+      <w:bookmarkStart w:id="19" w:name="_Toc21972884"/>
       <w:r>
         <w:t>F</w:t>
       </w:r>
       <w:r>
         <w:t>unktionale Anforderungen</w:t>
       </w:r>
+      <w:bookmarkEnd w:id="19"/>
+    </w:p>
+    <w:p>
+      <w:pPr>
+        <w:pStyle w:val="berschrift3"/>
+      </w:pPr>
+      <w:bookmarkStart w:id="20" w:name="_Toc21972885"/>
+      <w:r>
+        <w:t>Use Cases</w:t>
+      </w:r>
       <w:bookmarkEnd w:id="20"/>
-    </w:p>
-    <w:p>
-      <w:pPr>
-        <w:pStyle w:val="berschrift3"/>
-      </w:pPr>
-      <w:bookmarkStart w:id="21" w:name="_Toc21972885"/>
-      <w:r>
-        <w:t>Use Cases</w:t>
-      </w:r>
-      <w:bookmarkEnd w:id="21"/>
     </w:p>
     <w:p/>
     <w:p>
@@ -4200,13 +4172,35 @@
     </w:p>
     <w:p>
       <w:pPr>
+        <w:spacing w:line="240" w:lineRule="auto"/>
+        <w:rPr>
+          <w:rFonts w:cs="Arial"/>
+          <w:bCs/>
+          <w:szCs w:val="26"/>
+          <w:highlight w:val="lightGray"/>
+        </w:rPr>
+      </w:pPr>
+      <w:bookmarkStart w:id="21" w:name="_Toc21972886"/>
+      <w:r>
+        <w:rPr>
+          <w:highlight w:val="lightGray"/>
+        </w:rPr>
+        <w:br w:type="page"/>
+      </w:r>
+    </w:p>
+    <w:p>
+      <w:pPr>
         <w:pStyle w:val="berschrift3"/>
-      </w:pPr>
-      <w:bookmarkStart w:id="22" w:name="_Toc21972886"/>
-      <w:r>
+        <w:numPr>
+          <w:ilvl w:val="0"/>
+          <w:numId w:val="0"/>
+        </w:numPr>
+      </w:pPr>
+      <w:r>
+        <w:lastRenderedPageBreak/>
         <w:t>Admin Use Cases</w:t>
       </w:r>
-      <w:bookmarkEnd w:id="22"/>
+      <w:bookmarkEnd w:id="21"/>
     </w:p>
     <w:p>
       <w:r>
@@ -4230,6 +4224,7 @@
         <w:t>umzusetzen.</w:t>
       </w:r>
     </w:p>
+    <w:p/>
     <w:p>
       <w:r>
         <w:rPr>
@@ -4244,17 +4239,67 @@
         <w:t xml:space="preserve">Nummer, </w:t>
       </w:r>
       <w:r>
-        <w:t xml:space="preserve">1./2. Klasse, 220V </w:t>
-      </w:r>
-      <w:proofErr w:type="gramStart"/>
-      <w:r>
-        <w:t>Anschluss,…</w:t>
-      </w:r>
-      <w:proofErr w:type="gramEnd"/>
-      <w:r>
-        <w:t>.)</w:t>
-      </w:r>
-    </w:p>
+        <w:t>1./2. Klasse, 220V Anschluss,</w:t>
+      </w:r>
+      <w:r>
+        <w:t xml:space="preserve"> Tisch, </w:t>
+      </w:r>
+      <w:r>
+        <w:t>…</w:t>
+      </w:r>
+      <w:r>
+        <w:t>)</w:t>
+      </w:r>
+    </w:p>
+    <w:p>
+      <w:r>
+        <w:rPr>
+          <w:noProof/>
+        </w:rPr>
+        <w:drawing>
+          <wp:inline distT="0" distB="0" distL="0" distR="0" wp14:anchorId="7D829E67" wp14:editId="58BAB070">
+            <wp:extent cx="6011545" cy="6011545"/>
+            <wp:effectExtent l="0" t="0" r="0" b="0"/>
+            <wp:docPr id="4" name="Grafik 4"/>
+            <wp:cNvGraphicFramePr>
+              <a:graphicFrameLocks xmlns:a="http://schemas.openxmlformats.org/drawingml/2006/main" noChangeAspect="1"/>
+            </wp:cNvGraphicFramePr>
+            <a:graphic xmlns:a="http://schemas.openxmlformats.org/drawingml/2006/main">
+              <a:graphicData uri="http://schemas.openxmlformats.org/drawingml/2006/picture">
+                <pic:pic xmlns:pic="http://schemas.openxmlformats.org/drawingml/2006/picture">
+                  <pic:nvPicPr>
+                    <pic:cNvPr id="4" name="AdminUseCase - Sitzplan mit Plätzen belegen.JPG"/>
+                    <pic:cNvPicPr/>
+                  </pic:nvPicPr>
+                  <pic:blipFill>
+                    <a:blip r:embed="rId15" cstate="print">
+                      <a:extLst>
+                        <a:ext uri="{28A0092B-C50C-407E-A947-70E740481C1C}">
+                          <a14:useLocalDpi xmlns:a14="http://schemas.microsoft.com/office/drawing/2010/main" val="0"/>
+                        </a:ext>
+                      </a:extLst>
+                    </a:blip>
+                    <a:stretch>
+                      <a:fillRect/>
+                    </a:stretch>
+                  </pic:blipFill>
+                  <pic:spPr>
+                    <a:xfrm rot="10800000">
+                      <a:off x="0" y="0"/>
+                      <a:ext cx="6011545" cy="6011545"/>
+                    </a:xfrm>
+                    <a:prstGeom prst="rect">
+                      <a:avLst/>
+                    </a:prstGeom>
+                  </pic:spPr>
+                </pic:pic>
+              </a:graphicData>
+            </a:graphic>
+          </wp:inline>
+        </w:drawing>
+      </w:r>
+    </w:p>
+    <w:p/>
     <w:p>
       <w:r>
         <w:rPr>
@@ -4273,7 +4318,22 @@
       </w:r>
     </w:p>
     <w:p>
-      <w:pPr>
+      <w:r>
+        <w:t xml:space="preserve">GUI: Sitzpläne sind </w:t>
+      </w:r>
+      <w:proofErr w:type="spellStart"/>
+      <w:r>
+        <w:t>hardcoded</w:t>
+      </w:r>
+      <w:proofErr w:type="spellEnd"/>
+      <w:r>
+        <w:t>.</w:t>
+      </w:r>
+    </w:p>
+    <w:p/>
+    <w:p>
+      <w:pPr>
+        <w:spacing w:line="240" w:lineRule="auto"/>
         <w:rPr>
           <w:u w:val="single"/>
         </w:rPr>
@@ -4282,10 +4342,250 @@
         <w:rPr>
           <w:u w:val="single"/>
         </w:rPr>
+        <w:br w:type="page"/>
+      </w:r>
+    </w:p>
+    <w:p>
+      <w:r>
+        <w:rPr>
+          <w:u w:val="single"/>
+        </w:rPr>
+        <w:lastRenderedPageBreak/>
         <w:t>Admin Use Case 3</w:t>
       </w:r>
       <w:r>
         <w:t>: Sitzplan einem Wagen zuordnen</w:t>
+      </w:r>
+    </w:p>
+    <w:p>
+      <w:r>
+        <w:rPr>
+          <w:noProof/>
+        </w:rPr>
+        <w:drawing>
+          <wp:inline distT="0" distB="0" distL="0" distR="0" wp14:anchorId="1721553D" wp14:editId="2AEB5276">
+            <wp:extent cx="6011545" cy="2174875"/>
+            <wp:effectExtent l="0" t="0" r="0" b="0"/>
+            <wp:docPr id="6" name="Grafik 6"/>
+            <wp:cNvGraphicFramePr>
+              <a:graphicFrameLocks xmlns:a="http://schemas.openxmlformats.org/drawingml/2006/main" noChangeAspect="1"/>
+            </wp:cNvGraphicFramePr>
+            <a:graphic xmlns:a="http://schemas.openxmlformats.org/drawingml/2006/main">
+              <a:graphicData uri="http://schemas.openxmlformats.org/drawingml/2006/picture">
+                <pic:pic xmlns:pic="http://schemas.openxmlformats.org/drawingml/2006/picture">
+                  <pic:nvPicPr>
+                    <pic:cNvPr id="6" name="AdminUseCase - Sitzplan Wagen zuordnen.JPG"/>
+                    <pic:cNvPicPr/>
+                  </pic:nvPicPr>
+                  <pic:blipFill>
+                    <a:blip r:embed="rId16" cstate="print">
+                      <a:extLst>
+                        <a:ext uri="{28A0092B-C50C-407E-A947-70E740481C1C}">
+                          <a14:useLocalDpi xmlns:a14="http://schemas.microsoft.com/office/drawing/2010/main" val="0"/>
+                        </a:ext>
+                      </a:extLst>
+                    </a:blip>
+                    <a:stretch>
+                      <a:fillRect/>
+                    </a:stretch>
+                  </pic:blipFill>
+                  <pic:spPr>
+                    <a:xfrm>
+                      <a:off x="0" y="0"/>
+                      <a:ext cx="6011545" cy="2174875"/>
+                    </a:xfrm>
+                    <a:prstGeom prst="rect">
+                      <a:avLst/>
+                    </a:prstGeom>
+                  </pic:spPr>
+                </pic:pic>
+              </a:graphicData>
+            </a:graphic>
+          </wp:inline>
+        </w:drawing>
+      </w:r>
+    </w:p>
+    <w:p>
+      <w:pPr>
+        <w:rPr>
+          <w:u w:val="single"/>
+        </w:rPr>
+      </w:pPr>
+    </w:p>
+    <w:p>
+      <w:r>
+        <w:rPr>
+          <w:u w:val="single"/>
+        </w:rPr>
+        <w:t xml:space="preserve">Admin Use Case </w:t>
+      </w:r>
+      <w:r>
+        <w:rPr>
+          <w:u w:val="single"/>
+        </w:rPr>
+        <w:t>4</w:t>
+      </w:r>
+      <w:r>
+        <w:t xml:space="preserve">: </w:t>
+      </w:r>
+      <w:r>
+        <w:t>Zugkomposition</w:t>
+      </w:r>
+      <w:r>
+        <w:t xml:space="preserve"> zusammenstellen</w:t>
+      </w:r>
+      <w:r>
+        <w:t xml:space="preserve"> (ve</w:t>
+      </w:r>
+      <w:r>
+        <w:t>rschiedene Wägen in eine Reihenfolge bringen, so dass eine Zugkomposition entsteht)</w:t>
+      </w:r>
+      <w:r>
+        <w:t>: Name/Code muss hinzugefügt werden.</w:t>
+      </w:r>
+    </w:p>
+    <w:p>
+      <w:r>
+        <w:rPr>
+          <w:noProof/>
+        </w:rPr>
+        <w:drawing>
+          <wp:inline distT="0" distB="0" distL="0" distR="0" wp14:anchorId="40E5F522" wp14:editId="02DA5CB0">
+            <wp:extent cx="6011545" cy="1976120"/>
+            <wp:effectExtent l="0" t="0" r="0" b="5080"/>
+            <wp:docPr id="12" name="Grafik 12"/>
+            <wp:cNvGraphicFramePr>
+              <a:graphicFrameLocks xmlns:a="http://schemas.openxmlformats.org/drawingml/2006/main" noChangeAspect="1"/>
+            </wp:cNvGraphicFramePr>
+            <a:graphic xmlns:a="http://schemas.openxmlformats.org/drawingml/2006/main">
+              <a:graphicData uri="http://schemas.openxmlformats.org/drawingml/2006/picture">
+                <pic:pic xmlns:pic="http://schemas.openxmlformats.org/drawingml/2006/picture">
+                  <pic:nvPicPr>
+                    <pic:cNvPr id="12" name="AdminUseCase - Zugkomposition zusammenstellen.JPG"/>
+                    <pic:cNvPicPr/>
+                  </pic:nvPicPr>
+                  <pic:blipFill>
+                    <a:blip r:embed="rId17" cstate="print">
+                      <a:extLst>
+                        <a:ext uri="{28A0092B-C50C-407E-A947-70E740481C1C}">
+                          <a14:useLocalDpi xmlns:a14="http://schemas.microsoft.com/office/drawing/2010/main" val="0"/>
+                        </a:ext>
+                      </a:extLst>
+                    </a:blip>
+                    <a:stretch>
+                      <a:fillRect/>
+                    </a:stretch>
+                  </pic:blipFill>
+                  <pic:spPr>
+                    <a:xfrm>
+                      <a:off x="0" y="0"/>
+                      <a:ext cx="6011545" cy="1976120"/>
+                    </a:xfrm>
+                    <a:prstGeom prst="rect">
+                      <a:avLst/>
+                    </a:prstGeom>
+                  </pic:spPr>
+                </pic:pic>
+              </a:graphicData>
+            </a:graphic>
+          </wp:inline>
+        </w:drawing>
+      </w:r>
+    </w:p>
+    <w:p/>
+    <w:p>
+      <w:r>
+        <w:rPr>
+          <w:u w:val="single"/>
+        </w:rPr>
+        <w:t xml:space="preserve">Admin Use Case </w:t>
+      </w:r>
+      <w:r>
+        <w:rPr>
+          <w:u w:val="single"/>
+        </w:rPr>
+        <w:t>5</w:t>
+      </w:r>
+      <w:r>
+        <w:t xml:space="preserve">: Strecke erstellen </w:t>
+      </w:r>
+      <w:r>
+        <w:t xml:space="preserve">/ ändern </w:t>
+      </w:r>
+      <w:r>
+        <w:t xml:space="preserve">(Start – Zwischenhalte – Ende, Startzeit, </w:t>
+      </w:r>
+      <w:r>
+        <w:t>Fahrtzeiten, Bahnhofsstehzeiten</w:t>
+      </w:r>
+      <w:r>
+        <w:t>)</w:t>
+      </w:r>
+      <w:r>
+        <w:t>: Name/Code muss hinzugefügt werden.</w:t>
+      </w:r>
+    </w:p>
+    <w:p>
+      <w:r>
+        <w:rPr>
+          <w:noProof/>
+        </w:rPr>
+        <w:drawing>
+          <wp:inline distT="0" distB="0" distL="0" distR="0" wp14:anchorId="23914B3F" wp14:editId="6471DF0F">
+            <wp:extent cx="6011545" cy="1807845"/>
+            <wp:effectExtent l="0" t="0" r="0" b="0"/>
+            <wp:docPr id="13" name="Grafik 13"/>
+            <wp:cNvGraphicFramePr>
+              <a:graphicFrameLocks xmlns:a="http://schemas.openxmlformats.org/drawingml/2006/main" noChangeAspect="1"/>
+            </wp:cNvGraphicFramePr>
+            <a:graphic xmlns:a="http://schemas.openxmlformats.org/drawingml/2006/main">
+              <a:graphicData uri="http://schemas.openxmlformats.org/drawingml/2006/picture">
+                <pic:pic xmlns:pic="http://schemas.openxmlformats.org/drawingml/2006/picture">
+                  <pic:nvPicPr>
+                    <pic:cNvPr id="13" name="AdminUseCase - Strecke.JPG"/>
+                    <pic:cNvPicPr/>
+                  </pic:nvPicPr>
+                  <pic:blipFill>
+                    <a:blip r:embed="rId18" cstate="print">
+                      <a:extLst>
+                        <a:ext uri="{28A0092B-C50C-407E-A947-70E740481C1C}">
+                          <a14:useLocalDpi xmlns:a14="http://schemas.microsoft.com/office/drawing/2010/main" val="0"/>
+                        </a:ext>
+                      </a:extLst>
+                    </a:blip>
+                    <a:stretch>
+                      <a:fillRect/>
+                    </a:stretch>
+                  </pic:blipFill>
+                  <pic:spPr>
+                    <a:xfrm>
+                      <a:off x="0" y="0"/>
+                      <a:ext cx="6011545" cy="1807845"/>
+                    </a:xfrm>
+                    <a:prstGeom prst="rect">
+                      <a:avLst/>
+                    </a:prstGeom>
+                  </pic:spPr>
+                </pic:pic>
+              </a:graphicData>
+            </a:graphic>
+          </wp:inline>
+        </w:drawing>
+      </w:r>
+    </w:p>
+    <w:p/>
+    <w:p>
+      <w:pPr>
+        <w:spacing w:line="240" w:lineRule="auto"/>
+        <w:rPr>
+          <w:u w:val="single"/>
+        </w:rPr>
+      </w:pPr>
+      <w:r>
+        <w:rPr>
+          <w:u w:val="single"/>
+        </w:rPr>
+        <w:br w:type="page"/>
       </w:r>
     </w:p>
     <w:p>
@@ -4300,18 +4600,70 @@
         <w:rPr>
           <w:u w:val="single"/>
         </w:rPr>
-        <w:t>4</w:t>
-      </w:r>
-      <w:r>
-        <w:t>: Rollmaterial zusammenstellen</w:t>
-      </w:r>
-      <w:r>
-        <w:t xml:space="preserve"> (ve</w:t>
-      </w:r>
-      <w:r>
-        <w:t>rschiedene Wägen in eine Reihenfolge bringen, so dass eine Zugkomposition entsteht)</w:t>
-      </w:r>
-    </w:p>
+        <w:t>6</w:t>
+      </w:r>
+      <w:r>
+        <w:t>: Zugservice erstellen</w:t>
+      </w:r>
+      <w:r>
+        <w:t xml:space="preserve"> </w:t>
+      </w:r>
+      <w:r>
+        <w:t xml:space="preserve">/ändern </w:t>
+      </w:r>
+      <w:r>
+        <w:t>(besteht aus Rollmaterial, Startzeit, Strecke)</w:t>
+      </w:r>
+    </w:p>
+    <w:p>
+      <w:r>
+        <w:rPr>
+          <w:noProof/>
+        </w:rPr>
+        <w:drawing>
+          <wp:inline distT="0" distB="0" distL="0" distR="0" wp14:anchorId="705C96FE" wp14:editId="2CF01D11">
+            <wp:extent cx="6011545" cy="2367915"/>
+            <wp:effectExtent l="0" t="0" r="0" b="0"/>
+            <wp:docPr id="14" name="Grafik 14"/>
+            <wp:cNvGraphicFramePr>
+              <a:graphicFrameLocks xmlns:a="http://schemas.openxmlformats.org/drawingml/2006/main" noChangeAspect="1"/>
+            </wp:cNvGraphicFramePr>
+            <a:graphic xmlns:a="http://schemas.openxmlformats.org/drawingml/2006/main">
+              <a:graphicData uri="http://schemas.openxmlformats.org/drawingml/2006/picture">
+                <pic:pic xmlns:pic="http://schemas.openxmlformats.org/drawingml/2006/picture">
+                  <pic:nvPicPr>
+                    <pic:cNvPr id="14" name="AdminUseCase - Zugservice.JPG"/>
+                    <pic:cNvPicPr/>
+                  </pic:nvPicPr>
+                  <pic:blipFill>
+                    <a:blip r:embed="rId19" cstate="print">
+                      <a:extLst>
+                        <a:ext uri="{28A0092B-C50C-407E-A947-70E740481C1C}">
+                          <a14:useLocalDpi xmlns:a14="http://schemas.microsoft.com/office/drawing/2010/main" val="0"/>
+                        </a:ext>
+                      </a:extLst>
+                    </a:blip>
+                    <a:stretch>
+                      <a:fillRect/>
+                    </a:stretch>
+                  </pic:blipFill>
+                  <pic:spPr>
+                    <a:xfrm>
+                      <a:off x="0" y="0"/>
+                      <a:ext cx="6011545" cy="2367915"/>
+                    </a:xfrm>
+                    <a:prstGeom prst="rect">
+                      <a:avLst/>
+                    </a:prstGeom>
+                  </pic:spPr>
+                </pic:pic>
+              </a:graphicData>
+            </a:graphic>
+          </wp:inline>
+        </w:drawing>
+      </w:r>
+    </w:p>
+    <w:p/>
     <w:p>
       <w:r>
         <w:rPr>
@@ -4323,24 +4675,66 @@
         <w:rPr>
           <w:u w:val="single"/>
         </w:rPr>
-        <w:t>5</w:t>
-      </w:r>
-      <w:r>
-        <w:t xml:space="preserve">: Strecke erstellen </w:t>
-      </w:r>
-      <w:r>
-        <w:t xml:space="preserve">/ ändern </w:t>
-      </w:r>
-      <w:r>
-        <w:t xml:space="preserve">(Start – Zwischenhalte – Ende, Startzeit, </w:t>
-      </w:r>
-      <w:r>
-        <w:t>Fahrtzeiten, Bahnhofsstehzeiten</w:t>
-      </w:r>
-      <w:r>
-        <w:t>)</w:t>
-      </w:r>
-    </w:p>
+        <w:t>7</w:t>
+      </w:r>
+      <w:r>
+        <w:t>: in bestehendem Zugservice schon reservierte Sitzplätze simulieren.</w:t>
+      </w:r>
+      <w:r>
+        <w:t xml:space="preserve"> </w:t>
+      </w:r>
+    </w:p>
+    <w:p>
+      <w:r>
+        <w:rPr>
+          <w:noProof/>
+        </w:rPr>
+        <w:drawing>
+          <wp:inline distT="0" distB="0" distL="0" distR="0" wp14:anchorId="7520A9D0" wp14:editId="3C051977">
+            <wp:extent cx="6011545" cy="5683250"/>
+            <wp:effectExtent l="0" t="0" r="0" b="6350"/>
+            <wp:docPr id="15" name="Grafik 15"/>
+            <wp:cNvGraphicFramePr>
+              <a:graphicFrameLocks xmlns:a="http://schemas.openxmlformats.org/drawingml/2006/main" noChangeAspect="1"/>
+            </wp:cNvGraphicFramePr>
+            <a:graphic xmlns:a="http://schemas.openxmlformats.org/drawingml/2006/main">
+              <a:graphicData uri="http://schemas.openxmlformats.org/drawingml/2006/picture">
+                <pic:pic xmlns:pic="http://schemas.openxmlformats.org/drawingml/2006/picture">
+                  <pic:nvPicPr>
+                    <pic:cNvPr id="15" name="AdminUseCase - Reservation.JPG"/>
+                    <pic:cNvPicPr/>
+                  </pic:nvPicPr>
+                  <pic:blipFill>
+                    <a:blip r:embed="rId20" cstate="print">
+                      <a:extLst>
+                        <a:ext uri="{28A0092B-C50C-407E-A947-70E740481C1C}">
+                          <a14:useLocalDpi xmlns:a14="http://schemas.microsoft.com/office/drawing/2010/main" val="0"/>
+                        </a:ext>
+                      </a:extLst>
+                    </a:blip>
+                    <a:stretch>
+                      <a:fillRect/>
+                    </a:stretch>
+                  </pic:blipFill>
+                  <pic:spPr>
+                    <a:xfrm>
+                      <a:off x="0" y="0"/>
+                      <a:ext cx="6011545" cy="5683250"/>
+                    </a:xfrm>
+                    <a:prstGeom prst="rect">
+                      <a:avLst/>
+                    </a:prstGeom>
+                  </pic:spPr>
+                </pic:pic>
+              </a:graphicData>
+            </a:graphic>
+          </wp:inline>
+        </w:drawing>
+      </w:r>
+      <w:bookmarkStart w:id="22" w:name="_GoBack"/>
+      <w:bookmarkEnd w:id="22"/>
+    </w:p>
+    <w:p/>
     <w:p>
       <w:r>
         <w:rPr>
@@ -4352,54 +4746,72 @@
         <w:rPr>
           <w:u w:val="single"/>
         </w:rPr>
-        <w:t>6</w:t>
-      </w:r>
-      <w:r>
-        <w:t>: Zugservice erstellen</w:t>
-      </w:r>
-      <w:r>
-        <w:t xml:space="preserve"> </w:t>
-      </w:r>
-      <w:r>
-        <w:t xml:space="preserve">/ändern </w:t>
-      </w:r>
-      <w:r>
-        <w:t>(besteht aus Rollmaterial, Startzeit, Strecke)</w:t>
-      </w:r>
-    </w:p>
-    <w:p>
-      <w:r>
-        <w:rPr>
-          <w:u w:val="single"/>
-        </w:rPr>
-        <w:t xml:space="preserve">Admin Use Case </w:t>
-      </w:r>
-      <w:r>
-        <w:rPr>
-          <w:u w:val="single"/>
-        </w:rPr>
-        <w:t>7</w:t>
-      </w:r>
-      <w:r>
-        <w:t>: in bestehendem Zugservice schon reservierte Sitzplätze simulieren.</w:t>
-      </w:r>
-    </w:p>
-    <w:p>
-      <w:r>
-        <w:rPr>
-          <w:u w:val="single"/>
-        </w:rPr>
-        <w:t xml:space="preserve">Admin Use Case </w:t>
-      </w:r>
-      <w:r>
-        <w:rPr>
-          <w:u w:val="single"/>
-        </w:rPr>
         <w:t>8</w:t>
       </w:r>
       <w:r>
         <w:t>: Verspätung bei einem Zugservice simulieren.</w:t>
       </w:r>
+    </w:p>
+    <w:p>
+      <w:pPr>
+        <w:rPr>
+          <w:highlight w:val="yellow"/>
+        </w:rPr>
+      </w:pPr>
+      <w:r>
+        <w:rPr>
+          <w:noProof/>
+        </w:rPr>
+        <w:lastRenderedPageBreak/>
+        <w:drawing>
+          <wp:inline distT="0" distB="0" distL="0" distR="0" wp14:anchorId="675C5422" wp14:editId="09E69D24">
+            <wp:extent cx="6011545" cy="3284855"/>
+            <wp:effectExtent l="0" t="0" r="0" b="4445"/>
+            <wp:docPr id="11" name="Grafik 11"/>
+            <wp:cNvGraphicFramePr>
+              <a:graphicFrameLocks xmlns:a="http://schemas.openxmlformats.org/drawingml/2006/main" noChangeAspect="1"/>
+            </wp:cNvGraphicFramePr>
+            <a:graphic xmlns:a="http://schemas.openxmlformats.org/drawingml/2006/main">
+              <a:graphicData uri="http://schemas.openxmlformats.org/drawingml/2006/picture">
+                <pic:pic xmlns:pic="http://schemas.openxmlformats.org/drawingml/2006/picture">
+                  <pic:nvPicPr>
+                    <pic:cNvPr id="11" name="AdminUseCase - Verspätung simulieren.JPG"/>
+                    <pic:cNvPicPr/>
+                  </pic:nvPicPr>
+                  <pic:blipFill>
+                    <a:blip r:embed="rId21" cstate="print">
+                      <a:extLst>
+                        <a:ext uri="{28A0092B-C50C-407E-A947-70E740481C1C}">
+                          <a14:useLocalDpi xmlns:a14="http://schemas.microsoft.com/office/drawing/2010/main" val="0"/>
+                        </a:ext>
+                      </a:extLst>
+                    </a:blip>
+                    <a:stretch>
+                      <a:fillRect/>
+                    </a:stretch>
+                  </pic:blipFill>
+                  <pic:spPr>
+                    <a:xfrm>
+                      <a:off x="0" y="0"/>
+                      <a:ext cx="6011545" cy="3284855"/>
+                    </a:xfrm>
+                    <a:prstGeom prst="rect">
+                      <a:avLst/>
+                    </a:prstGeom>
+                  </pic:spPr>
+                </pic:pic>
+              </a:graphicData>
+            </a:graphic>
+          </wp:inline>
+        </w:drawing>
+      </w:r>
+    </w:p>
+    <w:p>
+      <w:pPr>
+        <w:rPr>
+          <w:highlight w:val="yellow"/>
+        </w:rPr>
+      </w:pPr>
     </w:p>
     <w:p>
       <w:pPr>
@@ -5736,7 +6148,6 @@
                 <w:b/>
                 <w:bCs/>
               </w:rPr>
-              <w:lastRenderedPageBreak/>
               <w:t>Objekt</w:t>
             </w:r>
           </w:p>
@@ -5988,13 +6399,21 @@
           <w:tcPr>
             <w:tcW w:w="2547" w:type="dxa"/>
           </w:tcPr>
-          <w:p/>
+          <w:p>
+            <w:r>
+              <w:t>Haltestelle</w:t>
+            </w:r>
+          </w:p>
         </w:tc>
         <w:tc>
           <w:tcPr>
             <w:tcW w:w="6910" w:type="dxa"/>
           </w:tcPr>
-          <w:p/>
+          <w:p>
+            <w:r>
+              <w:t>Name (ID), Verweildauer (eines Zuges im Bahnhof)</w:t>
+            </w:r>
+          </w:p>
         </w:tc>
       </w:tr>
       <w:tr>
@@ -6264,6 +6683,7 @@
         <w:rPr>
           <w:highlight w:val="yellow"/>
         </w:rPr>
+        <w:lastRenderedPageBreak/>
         <w:t xml:space="preserve">Definition </w:t>
       </w:r>
       <w:proofErr w:type="spellStart"/>
@@ -6633,7 +7053,6 @@
           </w:tcPr>
           <w:p>
             <w:r>
-              <w:lastRenderedPageBreak/>
               <w:t>1</w:t>
             </w:r>
             <w:r>

</xml_diff>

<commit_message>
Added Use Cases to description
</commit_message>
<xml_diff>
--- a/Projekt1/2 Anforderungs-specs/Anforderungsspezifikation BLS Sitzplatzreservation.docx
+++ b/Projekt1/2 Anforderungs-specs/Anforderungsspezifikation BLS Sitzplatzreservation.docx
@@ -35,6 +35,8 @@
                 <w:noProof/>
               </w:rPr>
             </w:pPr>
+            <w:bookmarkStart w:id="0" w:name="_Hlk22153542"/>
+            <w:bookmarkEnd w:id="0"/>
             <w:r>
               <w:rPr>
                 <w:noProof/>
@@ -296,7 +298,7 @@
                 </w:ffData>
               </w:fldChar>
             </w:r>
-            <w:bookmarkStart w:id="0" w:name="Text1"/>
+            <w:bookmarkStart w:id="1" w:name="Text1"/>
             <w:r>
               <w:rPr>
                 <w:color w:val="697D91"/>
@@ -332,7 +334,7 @@
               </w:rPr>
               <w:fldChar w:fldCharType="end"/>
             </w:r>
-            <w:bookmarkEnd w:id="0"/>
+            <w:bookmarkEnd w:id="1"/>
           </w:p>
           <w:p>
             <w:pPr>
@@ -359,12 +361,9 @@
           <w:szCs w:val="10"/>
         </w:rPr>
         <w:sectPr>
-          <w:headerReference w:type="even" r:id="rId8"/>
-          <w:headerReference w:type="default" r:id="rId9"/>
-          <w:footerReference w:type="even" r:id="rId10"/>
-          <w:footerReference w:type="default" r:id="rId11"/>
-          <w:headerReference w:type="first" r:id="rId12"/>
-          <w:footerReference w:type="first" r:id="rId13"/>
+          <w:headerReference w:type="default" r:id="rId8"/>
+          <w:footerReference w:type="default" r:id="rId9"/>
+          <w:headerReference w:type="first" r:id="rId10"/>
           <w:pgSz w:w="11906" w:h="16838" w:code="9"/>
           <w:pgMar w:top="1758" w:right="2081" w:bottom="680" w:left="1435" w:header="709" w:footer="510" w:gutter="0"/>
           <w:cols w:space="708"/>
@@ -2731,12 +2730,12 @@
       <w:r>
         <w:br w:type="page"/>
       </w:r>
-      <w:bookmarkStart w:id="1" w:name="_Toc21972867"/>
+      <w:bookmarkStart w:id="2" w:name="_Toc21972867"/>
       <w:r>
         <w:lastRenderedPageBreak/>
         <w:t>Zweck des Dokuments</w:t>
       </w:r>
-      <w:bookmarkEnd w:id="1"/>
+      <w:bookmarkEnd w:id="2"/>
     </w:p>
     <w:p>
       <w:r>
@@ -2814,14 +2813,14 @@
       <w:pPr>
         <w:pStyle w:val="berschrift1"/>
       </w:pPr>
-      <w:bookmarkStart w:id="2" w:name="_Toc21972868"/>
+      <w:bookmarkStart w:id="3" w:name="_Toc21972868"/>
       <w:r>
         <w:t>V</w:t>
       </w:r>
       <w:r>
         <w:t>ision</w:t>
       </w:r>
-      <w:bookmarkEnd w:id="2"/>
+      <w:bookmarkEnd w:id="3"/>
     </w:p>
     <w:p>
       <w:r>
@@ -2837,24 +2836,24 @@
       <w:pPr>
         <w:pStyle w:val="berschrift1"/>
       </w:pPr>
-      <w:bookmarkStart w:id="3" w:name="_Toc21972869"/>
+      <w:bookmarkStart w:id="4" w:name="_Toc21972869"/>
       <w:r>
         <w:t>Projektziel</w:t>
       </w:r>
       <w:r>
         <w:t>setzung</w:t>
       </w:r>
-      <w:bookmarkEnd w:id="3"/>
+      <w:bookmarkEnd w:id="4"/>
     </w:p>
     <w:p>
       <w:pPr>
         <w:pStyle w:val="berschrift2"/>
       </w:pPr>
-      <w:bookmarkStart w:id="4" w:name="_Toc21972870"/>
+      <w:bookmarkStart w:id="5" w:name="_Toc21972870"/>
       <w:r>
         <w:t>Ausgangslage</w:t>
       </w:r>
-      <w:bookmarkEnd w:id="4"/>
+      <w:bookmarkEnd w:id="5"/>
     </w:p>
     <w:p>
       <w:r>
@@ -2865,11 +2864,11 @@
       <w:pPr>
         <w:pStyle w:val="berschrift2"/>
       </w:pPr>
-      <w:bookmarkStart w:id="5" w:name="_Toc21972871"/>
+      <w:bookmarkStart w:id="6" w:name="_Toc21972871"/>
       <w:r>
         <w:t>Stakeholder</w:t>
       </w:r>
-      <w:bookmarkEnd w:id="5"/>
+      <w:bookmarkEnd w:id="6"/>
     </w:p>
     <w:p>
       <w:pPr>
@@ -3009,11 +3008,11 @@
       <w:pPr>
         <w:pStyle w:val="berschrift2"/>
       </w:pPr>
-      <w:bookmarkStart w:id="6" w:name="_Toc21972872"/>
+      <w:bookmarkStart w:id="7" w:name="_Toc21972872"/>
       <w:r>
         <w:t>Projektziele</w:t>
       </w:r>
-      <w:bookmarkEnd w:id="6"/>
+      <w:bookmarkEnd w:id="7"/>
     </w:p>
     <w:p>
       <w:r>
@@ -3212,11 +3211,11 @@
       <w:pPr>
         <w:pStyle w:val="berschrift2"/>
       </w:pPr>
-      <w:bookmarkStart w:id="7" w:name="_Toc21972873"/>
+      <w:bookmarkStart w:id="8" w:name="_Toc21972873"/>
       <w:r>
         <w:t>Weiterführende Gedanken</w:t>
       </w:r>
-      <w:bookmarkEnd w:id="7"/>
+      <w:bookmarkEnd w:id="8"/>
     </w:p>
     <w:p>
       <w:r>
@@ -3254,11 +3253,11 @@
       <w:pPr>
         <w:pStyle w:val="berschrift3"/>
       </w:pPr>
-      <w:bookmarkStart w:id="8" w:name="_Toc21972874"/>
+      <w:bookmarkStart w:id="9" w:name="_Toc21972874"/>
       <w:r>
         <w:t>Offene Fragen</w:t>
       </w:r>
-      <w:bookmarkEnd w:id="8"/>
+      <w:bookmarkEnd w:id="9"/>
     </w:p>
     <w:p/>
     <w:p/>
@@ -3266,11 +3265,11 @@
       <w:pPr>
         <w:pStyle w:val="berschrift3"/>
       </w:pPr>
-      <w:bookmarkStart w:id="9" w:name="_Toc21972875"/>
+      <w:bookmarkStart w:id="10" w:name="_Toc21972875"/>
       <w:r>
         <w:t>Beantwortete Fragen</w:t>
       </w:r>
-      <w:bookmarkEnd w:id="9"/>
+      <w:bookmarkEnd w:id="10"/>
     </w:p>
     <w:p>
       <w:r>
@@ -3294,21 +3293,21 @@
       <w:pPr>
         <w:pStyle w:val="berschrift1"/>
       </w:pPr>
-      <w:bookmarkStart w:id="10" w:name="_Toc21972876"/>
+      <w:bookmarkStart w:id="11" w:name="_Toc21972876"/>
       <w:r>
         <w:t>Systemabgrenzung</w:t>
       </w:r>
-      <w:bookmarkEnd w:id="10"/>
+      <w:bookmarkEnd w:id="11"/>
     </w:p>
     <w:p>
       <w:pPr>
         <w:pStyle w:val="berschrift2"/>
       </w:pPr>
-      <w:bookmarkStart w:id="11" w:name="_Toc21972877"/>
+      <w:bookmarkStart w:id="12" w:name="_Toc21972877"/>
       <w:r>
         <w:t>Prozessumfeld</w:t>
       </w:r>
-      <w:bookmarkEnd w:id="11"/>
+      <w:bookmarkEnd w:id="12"/>
     </w:p>
     <w:p>
       <w:r>
@@ -3347,11 +3346,11 @@
       <w:pPr>
         <w:pStyle w:val="berschrift2"/>
       </w:pPr>
-      <w:bookmarkStart w:id="12" w:name="_Toc21972878"/>
+      <w:bookmarkStart w:id="13" w:name="_Toc21972878"/>
       <w:r>
         <w:t>Systemumfeld</w:t>
       </w:r>
-      <w:bookmarkEnd w:id="12"/>
+      <w:bookmarkEnd w:id="13"/>
     </w:p>
     <w:p>
       <w:r>
@@ -3372,15 +3371,7 @@
     </w:p>
     <w:p>
       <w:r>
-        <w:t xml:space="preserve">Das </w:t>
-      </w:r>
-      <w:proofErr w:type="spellStart"/>
-      <w:r>
-        <w:t>Umsystem</w:t>
-      </w:r>
-      <w:proofErr w:type="spellEnd"/>
-      <w:r>
-        <w:t xml:space="preserve"> «Zugservices» </w:t>
+        <w:t xml:space="preserve">Das Umsystem «Zugservices» </w:t>
       </w:r>
     </w:p>
     <w:p>
@@ -3482,7 +3473,7 @@
                     <pic:cNvPicPr/>
                   </pic:nvPicPr>
                   <pic:blipFill rotWithShape="1">
-                    <a:blip r:embed="rId14" cstate="print">
+                    <a:blip r:embed="rId11" cstate="print">
                       <a:extLst>
                         <a:ext uri="{28A0092B-C50C-407E-A947-70E740481C1C}">
                           <a14:useLocalDpi xmlns:a14="http://schemas.microsoft.com/office/drawing/2010/main" val="0"/>
@@ -3524,13 +3515,13 @@
       <w:pPr>
         <w:pStyle w:val="berschrift2"/>
       </w:pPr>
-      <w:bookmarkStart w:id="13" w:name="_Toc526070082"/>
-      <w:bookmarkStart w:id="14" w:name="_Toc21972879"/>
+      <w:bookmarkStart w:id="14" w:name="_Toc526070082"/>
+      <w:bookmarkStart w:id="15" w:name="_Toc21972879"/>
       <w:r>
         <w:t>Nicht unterstützte Projektziele</w:t>
       </w:r>
-      <w:bookmarkEnd w:id="13"/>
       <w:bookmarkEnd w:id="14"/>
+      <w:bookmarkEnd w:id="15"/>
     </w:p>
     <w:p>
       <w:r>
@@ -3562,21 +3553,21 @@
       <w:pPr>
         <w:pStyle w:val="berschrift1"/>
       </w:pPr>
-      <w:bookmarkStart w:id="15" w:name="_Toc21972880"/>
+      <w:bookmarkStart w:id="16" w:name="_Toc21972880"/>
       <w:r>
         <w:t>Anforderungen</w:t>
       </w:r>
-      <w:bookmarkEnd w:id="15"/>
+      <w:bookmarkEnd w:id="16"/>
     </w:p>
     <w:p>
       <w:pPr>
         <w:pStyle w:val="berschrift2"/>
       </w:pPr>
-      <w:bookmarkStart w:id="16" w:name="_Toc21972881"/>
+      <w:bookmarkStart w:id="17" w:name="_Toc21972881"/>
       <w:r>
         <w:t>Quellen und Vorgehen</w:t>
       </w:r>
-      <w:bookmarkEnd w:id="16"/>
+      <w:bookmarkEnd w:id="17"/>
       <w:r>
         <w:t xml:space="preserve"> </w:t>
       </w:r>
@@ -3585,11 +3576,11 @@
       <w:pPr>
         <w:pStyle w:val="berschrift3"/>
       </w:pPr>
-      <w:bookmarkStart w:id="17" w:name="_Toc21972882"/>
+      <w:bookmarkStart w:id="18" w:name="_Toc21972882"/>
       <w:r>
         <w:t>Quellen</w:t>
       </w:r>
-      <w:bookmarkEnd w:id="17"/>
+      <w:bookmarkEnd w:id="18"/>
     </w:p>
     <w:p>
       <w:r>
@@ -3689,11 +3680,11 @@
       <w:pPr>
         <w:pStyle w:val="berschrift3"/>
       </w:pPr>
-      <w:bookmarkStart w:id="18" w:name="_Toc21972883"/>
+      <w:bookmarkStart w:id="19" w:name="_Toc21972883"/>
       <w:r>
         <w:t>Vorgehen</w:t>
       </w:r>
-      <w:bookmarkEnd w:id="18"/>
+      <w:bookmarkEnd w:id="19"/>
     </w:p>
     <w:p>
       <w:r>
@@ -3778,15 +3769,7 @@
         </w:numPr>
       </w:pPr>
       <w:r>
-        <w:t xml:space="preserve">Was ist ein </w:t>
-      </w:r>
-      <w:proofErr w:type="spellStart"/>
-      <w:r>
-        <w:t>No</w:t>
-      </w:r>
-      <w:proofErr w:type="spellEnd"/>
-      <w:r>
-        <w:t>-Go? Warum?</w:t>
+        <w:t>Was ist ein No-Go? Warum?</w:t>
       </w:r>
     </w:p>
     <w:p>
@@ -3890,24 +3873,24 @@
       <w:pPr>
         <w:pStyle w:val="berschrift2"/>
       </w:pPr>
-      <w:bookmarkStart w:id="19" w:name="_Toc21972884"/>
+      <w:bookmarkStart w:id="20" w:name="_Toc21972884"/>
       <w:r>
         <w:t>F</w:t>
       </w:r>
       <w:r>
         <w:t>unktionale Anforderungen</w:t>
       </w:r>
-      <w:bookmarkEnd w:id="19"/>
+      <w:bookmarkEnd w:id="20"/>
     </w:p>
     <w:p>
       <w:pPr>
         <w:pStyle w:val="berschrift3"/>
       </w:pPr>
-      <w:bookmarkStart w:id="20" w:name="_Toc21972885"/>
+      <w:bookmarkStart w:id="21" w:name="_Toc21972885"/>
       <w:r>
         <w:t>Use Cases</w:t>
       </w:r>
-      <w:bookmarkEnd w:id="20"/>
+      <w:bookmarkEnd w:id="21"/>
     </w:p>
     <w:p/>
     <w:p>
@@ -3960,6 +3943,326 @@
     <w:p/>
     <w:p>
       <w:r>
+        <w:t xml:space="preserve">Folgende Darstellungen zeigen den Ablauf einer möglichen Bestellung. </w:t>
+      </w:r>
+      <w:r>
+        <w:rPr>
+          <w:noProof/>
+        </w:rPr>
+        <w:drawing>
+          <wp:anchor distT="0" distB="0" distL="114300" distR="114300" simplePos="0" relativeHeight="251659264" behindDoc="1" locked="0" layoutInCell="1" allowOverlap="1" wp14:anchorId="6614FF06" wp14:editId="7F9484A1">
+            <wp:simplePos x="0" y="0"/>
+            <wp:positionH relativeFrom="column">
+              <wp:posOffset>2601595</wp:posOffset>
+            </wp:positionH>
+            <wp:positionV relativeFrom="paragraph">
+              <wp:posOffset>410210</wp:posOffset>
+            </wp:positionV>
+            <wp:extent cx="2525395" cy="4489450"/>
+            <wp:effectExtent l="0" t="0" r="8255" b="6350"/>
+            <wp:wrapTight wrapText="bothSides">
+              <wp:wrapPolygon edited="0">
+                <wp:start x="0" y="0"/>
+                <wp:lineTo x="0" y="21539"/>
+                <wp:lineTo x="21508" y="21539"/>
+                <wp:lineTo x="21508" y="0"/>
+                <wp:lineTo x="0" y="0"/>
+              </wp:wrapPolygon>
+            </wp:wrapTight>
+            <wp:docPr id="9" name="Grafik 9"/>
+            <wp:cNvGraphicFramePr>
+              <a:graphicFrameLocks xmlns:a="http://schemas.openxmlformats.org/drawingml/2006/main" noChangeAspect="1"/>
+            </wp:cNvGraphicFramePr>
+            <a:graphic xmlns:a="http://schemas.openxmlformats.org/drawingml/2006/main">
+              <a:graphicData uri="http://schemas.openxmlformats.org/drawingml/2006/picture">
+                <pic:pic xmlns:pic="http://schemas.openxmlformats.org/drawingml/2006/picture">
+                  <pic:nvPicPr>
+                    <pic:cNvPr id="9" name="20191016_195828.jpg"/>
+                    <pic:cNvPicPr/>
+                  </pic:nvPicPr>
+                  <pic:blipFill>
+                    <a:blip r:embed="rId12" cstate="print">
+                      <a:extLst>
+                        <a:ext uri="{28A0092B-C50C-407E-A947-70E740481C1C}">
+                          <a14:useLocalDpi xmlns:a14="http://schemas.microsoft.com/office/drawing/2010/main" val="0"/>
+                        </a:ext>
+                      </a:extLst>
+                    </a:blip>
+                    <a:stretch>
+                      <a:fillRect/>
+                    </a:stretch>
+                  </pic:blipFill>
+                  <pic:spPr>
+                    <a:xfrm>
+                      <a:off x="0" y="0"/>
+                      <a:ext cx="2525395" cy="4489450"/>
+                    </a:xfrm>
+                    <a:prstGeom prst="rect">
+                      <a:avLst/>
+                    </a:prstGeom>
+                  </pic:spPr>
+                </pic:pic>
+              </a:graphicData>
+            </a:graphic>
+          </wp:anchor>
+        </w:drawing>
+      </w:r>
+      <w:r>
+        <w:rPr>
+          <w:noProof/>
+        </w:rPr>
+        <w:drawing>
+          <wp:anchor distT="0" distB="0" distL="114300" distR="114300" simplePos="0" relativeHeight="251658240" behindDoc="1" locked="0" layoutInCell="1" allowOverlap="1" wp14:anchorId="7708067E" wp14:editId="3A13FCC0">
+            <wp:simplePos x="0" y="0"/>
+            <wp:positionH relativeFrom="margin">
+              <wp:posOffset>215900</wp:posOffset>
+            </wp:positionH>
+            <wp:positionV relativeFrom="paragraph">
+              <wp:posOffset>405130</wp:posOffset>
+            </wp:positionV>
+            <wp:extent cx="2383790" cy="4500880"/>
+            <wp:effectExtent l="0" t="0" r="0" b="0"/>
+            <wp:wrapTight wrapText="bothSides">
+              <wp:wrapPolygon edited="0">
+                <wp:start x="0" y="0"/>
+                <wp:lineTo x="0" y="21484"/>
+                <wp:lineTo x="21404" y="21484"/>
+                <wp:lineTo x="21404" y="0"/>
+                <wp:lineTo x="0" y="0"/>
+              </wp:wrapPolygon>
+            </wp:wrapTight>
+            <wp:docPr id="7" name="Grafik 7"/>
+            <wp:cNvGraphicFramePr>
+              <a:graphicFrameLocks xmlns:a="http://schemas.openxmlformats.org/drawingml/2006/main" noChangeAspect="1"/>
+            </wp:cNvGraphicFramePr>
+            <a:graphic xmlns:a="http://schemas.openxmlformats.org/drawingml/2006/main">
+              <a:graphicData uri="http://schemas.openxmlformats.org/drawingml/2006/picture">
+                <pic:pic xmlns:pic="http://schemas.openxmlformats.org/drawingml/2006/picture">
+                  <pic:nvPicPr>
+                    <pic:cNvPr id="7" name="20191016_200714.jpg"/>
+                    <pic:cNvPicPr/>
+                  </pic:nvPicPr>
+                  <pic:blipFill>
+                    <a:blip r:embed="rId13" cstate="print">
+                      <a:extLst>
+                        <a:ext uri="{28A0092B-C50C-407E-A947-70E740481C1C}">
+                          <a14:useLocalDpi xmlns:a14="http://schemas.microsoft.com/office/drawing/2010/main" val="0"/>
+                        </a:ext>
+                      </a:extLst>
+                    </a:blip>
+                    <a:stretch>
+                      <a:fillRect/>
+                    </a:stretch>
+                  </pic:blipFill>
+                  <pic:spPr>
+                    <a:xfrm>
+                      <a:off x="0" y="0"/>
+                      <a:ext cx="2383790" cy="4500880"/>
+                    </a:xfrm>
+                    <a:prstGeom prst="rect">
+                      <a:avLst/>
+                    </a:prstGeom>
+                  </pic:spPr>
+                </pic:pic>
+              </a:graphicData>
+            </a:graphic>
+          </wp:anchor>
+        </w:drawing>
+      </w:r>
+      <w:r>
+        <w:t>Darstellung 4 &amp; 5 gilt als gleiche Anzeige mit dem Unterschied, dass bei 5 ein reservierter Platz gewählt wurde.</w:t>
+      </w:r>
+    </w:p>
+    <w:p>
+      <w:r>
+        <w:rPr>
+          <w:noProof/>
+        </w:rPr>
+        <w:lastRenderedPageBreak/>
+        <w:drawing>
+          <wp:inline distT="0" distB="0" distL="0" distR="0" wp14:anchorId="7AB7D1DA" wp14:editId="78FA8EBB">
+            <wp:extent cx="2369794" cy="3331028"/>
+            <wp:effectExtent l="0" t="0" r="0" b="3175"/>
+            <wp:docPr id="10" name="Grafik 10"/>
+            <wp:cNvGraphicFramePr>
+              <a:graphicFrameLocks xmlns:a="http://schemas.openxmlformats.org/drawingml/2006/main" noChangeAspect="1"/>
+            </wp:cNvGraphicFramePr>
+            <a:graphic xmlns:a="http://schemas.openxmlformats.org/drawingml/2006/main">
+              <a:graphicData uri="http://schemas.openxmlformats.org/drawingml/2006/picture">
+                <pic:pic xmlns:pic="http://schemas.openxmlformats.org/drawingml/2006/picture">
+                  <pic:nvPicPr>
+                    <pic:cNvPr id="10" name="20191016_200804.jpg"/>
+                    <pic:cNvPicPr/>
+                  </pic:nvPicPr>
+                  <pic:blipFill>
+                    <a:blip r:embed="rId14" cstate="print">
+                      <a:extLst>
+                        <a:ext uri="{28A0092B-C50C-407E-A947-70E740481C1C}">
+                          <a14:useLocalDpi xmlns:a14="http://schemas.microsoft.com/office/drawing/2010/main" val="0"/>
+                        </a:ext>
+                      </a:extLst>
+                    </a:blip>
+                    <a:stretch>
+                      <a:fillRect/>
+                    </a:stretch>
+                  </pic:blipFill>
+                  <pic:spPr>
+                    <a:xfrm>
+                      <a:off x="0" y="0"/>
+                      <a:ext cx="2369794" cy="3331028"/>
+                    </a:xfrm>
+                    <a:prstGeom prst="rect">
+                      <a:avLst/>
+                    </a:prstGeom>
+                  </pic:spPr>
+                </pic:pic>
+              </a:graphicData>
+            </a:graphic>
+          </wp:inline>
+        </w:drawing>
+      </w:r>
+      <w:r>
+        <w:rPr>
+          <w:noProof/>
+        </w:rPr>
+        <w:drawing>
+          <wp:inline distT="0" distB="0" distL="0" distR="0" wp14:anchorId="0FC8FDEB" wp14:editId="4E41828A">
+            <wp:extent cx="2520950" cy="3333115"/>
+            <wp:effectExtent l="0" t="0" r="0" b="635"/>
+            <wp:docPr id="17" name="Grafik 17"/>
+            <wp:cNvGraphicFramePr>
+              <a:graphicFrameLocks xmlns:a="http://schemas.openxmlformats.org/drawingml/2006/main" noChangeAspect="1"/>
+            </wp:cNvGraphicFramePr>
+            <a:graphic xmlns:a="http://schemas.openxmlformats.org/drawingml/2006/main">
+              <a:graphicData uri="http://schemas.openxmlformats.org/drawingml/2006/picture">
+                <pic:pic xmlns:pic="http://schemas.openxmlformats.org/drawingml/2006/picture">
+                  <pic:nvPicPr>
+                    <pic:cNvPr id="17" name="20191016_200826.jpg"/>
+                    <pic:cNvPicPr/>
+                  </pic:nvPicPr>
+                  <pic:blipFill>
+                    <a:blip r:embed="rId15" cstate="print">
+                      <a:extLst>
+                        <a:ext uri="{28A0092B-C50C-407E-A947-70E740481C1C}">
+                          <a14:useLocalDpi xmlns:a14="http://schemas.microsoft.com/office/drawing/2010/main" val="0"/>
+                        </a:ext>
+                      </a:extLst>
+                    </a:blip>
+                    <a:stretch>
+                      <a:fillRect/>
+                    </a:stretch>
+                  </pic:blipFill>
+                  <pic:spPr>
+                    <a:xfrm>
+                      <a:off x="0" y="0"/>
+                      <a:ext cx="2520950" cy="3333115"/>
+                    </a:xfrm>
+                    <a:prstGeom prst="rect">
+                      <a:avLst/>
+                    </a:prstGeom>
+                  </pic:spPr>
+                </pic:pic>
+              </a:graphicData>
+            </a:graphic>
+          </wp:inline>
+        </w:drawing>
+      </w:r>
+      <w:r>
+        <w:rPr>
+          <w:noProof/>
+        </w:rPr>
+        <w:drawing>
+          <wp:inline distT="0" distB="0" distL="0" distR="0" wp14:anchorId="311A57B1" wp14:editId="347C6BD9">
+            <wp:extent cx="2345215" cy="3291010"/>
+            <wp:effectExtent l="0" t="0" r="0" b="5080"/>
+            <wp:docPr id="18" name="Grafik 18"/>
+            <wp:cNvGraphicFramePr>
+              <a:graphicFrameLocks xmlns:a="http://schemas.openxmlformats.org/drawingml/2006/main" noChangeAspect="1"/>
+            </wp:cNvGraphicFramePr>
+            <a:graphic xmlns:a="http://schemas.openxmlformats.org/drawingml/2006/main">
+              <a:graphicData uri="http://schemas.openxmlformats.org/drawingml/2006/picture">
+                <pic:pic xmlns:pic="http://schemas.openxmlformats.org/drawingml/2006/picture">
+                  <pic:nvPicPr>
+                    <pic:cNvPr id="18" name="20191016_195840.jpg"/>
+                    <pic:cNvPicPr/>
+                  </pic:nvPicPr>
+                  <pic:blipFill>
+                    <a:blip r:embed="rId16" cstate="print">
+                      <a:extLst>
+                        <a:ext uri="{28A0092B-C50C-407E-A947-70E740481C1C}">
+                          <a14:useLocalDpi xmlns:a14="http://schemas.microsoft.com/office/drawing/2010/main" val="0"/>
+                        </a:ext>
+                      </a:extLst>
+                    </a:blip>
+                    <a:stretch>
+                      <a:fillRect/>
+                    </a:stretch>
+                  </pic:blipFill>
+                  <pic:spPr>
+                    <a:xfrm>
+                      <a:off x="0" y="0"/>
+                      <a:ext cx="2349491" cy="3297011"/>
+                    </a:xfrm>
+                    <a:prstGeom prst="rect">
+                      <a:avLst/>
+                    </a:prstGeom>
+                  </pic:spPr>
+                </pic:pic>
+              </a:graphicData>
+            </a:graphic>
+          </wp:inline>
+        </w:drawing>
+      </w:r>
+      <w:r>
+        <w:rPr>
+          <w:noProof/>
+        </w:rPr>
+        <w:drawing>
+          <wp:inline distT="0" distB="0" distL="0" distR="0" wp14:anchorId="779759BF" wp14:editId="594183A8">
+            <wp:extent cx="2501900" cy="3289300"/>
+            <wp:effectExtent l="0" t="0" r="0" b="6350"/>
+            <wp:docPr id="20" name="Grafik 20"/>
+            <wp:cNvGraphicFramePr>
+              <a:graphicFrameLocks xmlns:a="http://schemas.openxmlformats.org/drawingml/2006/main" noChangeAspect="1"/>
+            </wp:cNvGraphicFramePr>
+            <a:graphic xmlns:a="http://schemas.openxmlformats.org/drawingml/2006/main">
+              <a:graphicData uri="http://schemas.openxmlformats.org/drawingml/2006/picture">
+                <pic:pic xmlns:pic="http://schemas.openxmlformats.org/drawingml/2006/picture">
+                  <pic:nvPicPr>
+                    <pic:cNvPr id="20" name="20191016_200846.jpg"/>
+                    <pic:cNvPicPr/>
+                  </pic:nvPicPr>
+                  <pic:blipFill>
+                    <a:blip r:embed="rId17" cstate="print">
+                      <a:extLst>
+                        <a:ext uri="{28A0092B-C50C-407E-A947-70E740481C1C}">
+                          <a14:useLocalDpi xmlns:a14="http://schemas.microsoft.com/office/drawing/2010/main" val="0"/>
+                        </a:ext>
+                      </a:extLst>
+                    </a:blip>
+                    <a:stretch>
+                      <a:fillRect/>
+                    </a:stretch>
+                  </pic:blipFill>
+                  <pic:spPr>
+                    <a:xfrm>
+                      <a:off x="0" y="0"/>
+                      <a:ext cx="2501900" cy="3289300"/>
+                    </a:xfrm>
+                    <a:prstGeom prst="rect">
+                      <a:avLst/>
+                    </a:prstGeom>
+                  </pic:spPr>
+                </pic:pic>
+              </a:graphicData>
+            </a:graphic>
+          </wp:inline>
+        </w:drawing>
+      </w:r>
+    </w:p>
+    <w:p/>
+    <w:p>
+      <w:r>
         <w:rPr>
           <w:u w:val="single"/>
         </w:rPr>
@@ -4008,9 +4311,46 @@
     <w:p/>
     <w:p>
       <w:r>
+        <w:t>Gleicher Bestell</w:t>
+      </w:r>
+      <w:r>
+        <w:t>a</w:t>
+      </w:r>
+      <w:r>
+        <w:t>blauf wie in Use Case 1.</w:t>
+      </w:r>
+      <w:r>
+        <w:t xml:space="preserve"> (Darstellungen 1-6)</w:t>
+      </w:r>
+    </w:p>
+    <w:p/>
+    <w:p>
+      <w:pPr>
         <w:rPr>
           <w:u w:val="single"/>
         </w:rPr>
+      </w:pPr>
+    </w:p>
+    <w:p>
+      <w:pPr>
+        <w:rPr>
+          <w:u w:val="single"/>
+        </w:rPr>
+      </w:pPr>
+    </w:p>
+    <w:p>
+      <w:pPr>
+        <w:rPr>
+          <w:u w:val="single"/>
+        </w:rPr>
+      </w:pPr>
+    </w:p>
+    <w:p>
+      <w:r>
+        <w:rPr>
+          <w:u w:val="single"/>
+        </w:rPr>
+        <w:lastRenderedPageBreak/>
         <w:t xml:space="preserve">Use </w:t>
       </w:r>
       <w:r>
@@ -4026,15 +4366,7 @@
         <w:t>ase 3:</w:t>
       </w:r>
       <w:r>
-        <w:t xml:space="preserve"> Abo - </w:t>
-      </w:r>
-      <w:proofErr w:type="spellStart"/>
-      <w:r>
-        <w:t>geolocation</w:t>
-      </w:r>
-      <w:proofErr w:type="spellEnd"/>
-      <w:r>
-        <w:t>-basierter Reservation-Vorschlag durch Applikation</w:t>
+        <w:t xml:space="preserve"> Abo - geolocation-basierter Reservation-Vorschlag durch Applikation</w:t>
       </w:r>
     </w:p>
     <w:p>
@@ -4064,6 +4396,84 @@
     <w:p/>
     <w:p>
       <w:r>
+        <w:t xml:space="preserve">Anhand einer </w:t>
+      </w:r>
+      <w:proofErr w:type="spellStart"/>
+      <w:r>
+        <w:t>Notification</w:t>
+      </w:r>
+      <w:proofErr w:type="spellEnd"/>
+      <w:r>
+        <w:t xml:space="preserve"> erhält der User eine Benachrichtigung. Beim darauf Tippen wird der User zur Sitzplanansicht weitergeleitet (Siehe Use Case 1, Darstellung 3). Von hier an wird </w:t>
+      </w:r>
+      <w:r>
+        <w:t>der übliche Bestellvorgang getätigt. (Use Case 1, Darstellungen 3-6)</w:t>
+      </w:r>
+    </w:p>
+    <w:p/>
+    <w:p>
+      <w:r>
+        <w:rPr>
+          <w:noProof/>
+        </w:rPr>
+        <w:drawing>
+          <wp:anchor distT="0" distB="0" distL="114300" distR="114300" simplePos="0" relativeHeight="251660288" behindDoc="0" locked="0" layoutInCell="1" allowOverlap="1" wp14:anchorId="505868FC" wp14:editId="227BD297">
+            <wp:simplePos x="914400" y="2044700"/>
+            <wp:positionH relativeFrom="column">
+              <wp:align>left</wp:align>
+            </wp:positionH>
+            <wp:positionV relativeFrom="paragraph">
+              <wp:align>top</wp:align>
+            </wp:positionV>
+            <wp:extent cx="2066925" cy="3677068"/>
+            <wp:effectExtent l="0" t="0" r="0" b="0"/>
+            <wp:wrapSquare wrapText="bothSides"/>
+            <wp:docPr id="21" name="Grafik 21"/>
+            <wp:cNvGraphicFramePr>
+              <a:graphicFrameLocks xmlns:a="http://schemas.openxmlformats.org/drawingml/2006/main" noChangeAspect="1"/>
+            </wp:cNvGraphicFramePr>
+            <a:graphic xmlns:a="http://schemas.openxmlformats.org/drawingml/2006/main">
+              <a:graphicData uri="http://schemas.openxmlformats.org/drawingml/2006/picture">
+                <pic:pic xmlns:pic="http://schemas.openxmlformats.org/drawingml/2006/picture">
+                  <pic:nvPicPr>
+                    <pic:cNvPr id="21" name="20191016_200958.jpg"/>
+                    <pic:cNvPicPr/>
+                  </pic:nvPicPr>
+                  <pic:blipFill>
+                    <a:blip r:embed="rId18" cstate="print">
+                      <a:extLst>
+                        <a:ext uri="{28A0092B-C50C-407E-A947-70E740481C1C}">
+                          <a14:useLocalDpi xmlns:a14="http://schemas.microsoft.com/office/drawing/2010/main" val="0"/>
+                        </a:ext>
+                      </a:extLst>
+                    </a:blip>
+                    <a:stretch>
+                      <a:fillRect/>
+                    </a:stretch>
+                  </pic:blipFill>
+                  <pic:spPr>
+                    <a:xfrm>
+                      <a:off x="0" y="0"/>
+                      <a:ext cx="2066925" cy="3677068"/>
+                    </a:xfrm>
+                    <a:prstGeom prst="rect">
+                      <a:avLst/>
+                    </a:prstGeom>
+                  </pic:spPr>
+                </pic:pic>
+              </a:graphicData>
+            </a:graphic>
+          </wp:anchor>
+        </w:drawing>
+      </w:r>
+      <w:r>
+        <w:br w:type="textWrapping" w:clear="all"/>
+      </w:r>
+    </w:p>
+    <w:p/>
+    <w:p/>
+    <w:p>
+      <w:r>
         <w:rPr>
           <w:u w:val="single"/>
         </w:rPr>
@@ -4112,6 +4522,12 @@
     <w:p/>
     <w:p>
       <w:r>
+        <w:t>Gleicher Bestellablauf wie in Use Case 1. (Darstellungen 1-6)</w:t>
+      </w:r>
+    </w:p>
+    <w:p/>
+    <w:p>
+      <w:r>
         <w:rPr>
           <w:u w:val="single"/>
         </w:rPr>
@@ -4161,6 +4577,18 @@
       </w:r>
       <w:r>
         <w:t xml:space="preserve"> zahlt &amp; erhält eine Bestätigung.</w:t>
+      </w:r>
+    </w:p>
+    <w:p>
+      <w:pPr>
+        <w:rPr>
+          <w:highlight w:val="yellow"/>
+        </w:rPr>
+      </w:pPr>
+    </w:p>
+    <w:p>
+      <w:r>
+        <w:t>Gleicher Bestellablauf wie in Use Case 1. (Darstellungen 1-6)</w:t>
       </w:r>
     </w:p>
     <w:p>
@@ -4180,7 +4608,7 @@
           <w:highlight w:val="lightGray"/>
         </w:rPr>
       </w:pPr>
-      <w:bookmarkStart w:id="21" w:name="_Toc21972886"/>
+      <w:bookmarkStart w:id="22" w:name="_Toc21972886"/>
       <w:r>
         <w:rPr>
           <w:highlight w:val="lightGray"/>
@@ -4200,7 +4628,7 @@
         <w:lastRenderedPageBreak/>
         <w:t>Admin Use Cases</w:t>
       </w:r>
-      <w:bookmarkEnd w:id="21"/>
+      <w:bookmarkEnd w:id="22"/>
     </w:p>
     <w:p>
       <w:r>
@@ -4252,6 +4680,7 @@
       </w:r>
     </w:p>
     <w:p>
+      <w:bookmarkStart w:id="23" w:name="_GoBack"/>
       <w:r>
         <w:rPr>
           <w:noProof/>
@@ -4272,7 +4701,7 @@
                     <pic:cNvPicPr/>
                   </pic:nvPicPr>
                   <pic:blipFill>
-                    <a:blip r:embed="rId15" cstate="print">
+                    <a:blip r:embed="rId19" cstate="print">
                       <a:extLst>
                         <a:ext uri="{28A0092B-C50C-407E-A947-70E740481C1C}">
                           <a14:useLocalDpi xmlns:a14="http://schemas.microsoft.com/office/drawing/2010/main" val="0"/>
@@ -4298,6 +4727,7 @@
           </wp:inline>
         </w:drawing>
       </w:r>
+      <w:bookmarkEnd w:id="23"/>
     </w:p>
     <w:p/>
     <w:p>
@@ -4378,7 +4808,7 @@
                     <pic:cNvPicPr/>
                   </pic:nvPicPr>
                   <pic:blipFill>
-                    <a:blip r:embed="rId16" cstate="print">
+                    <a:blip r:embed="rId20" cstate="print">
                       <a:extLst>
                         <a:ext uri="{28A0092B-C50C-407E-A947-70E740481C1C}">
                           <a14:useLocalDpi xmlns:a14="http://schemas.microsoft.com/office/drawing/2010/main" val="0"/>
@@ -4465,7 +4895,7 @@
                     <pic:cNvPicPr/>
                   </pic:nvPicPr>
                   <pic:blipFill>
-                    <a:blip r:embed="rId17" cstate="print">
+                    <a:blip r:embed="rId21" cstate="print">
                       <a:extLst>
                         <a:ext uri="{28A0092B-C50C-407E-A947-70E740481C1C}">
                           <a14:useLocalDpi xmlns:a14="http://schemas.microsoft.com/office/drawing/2010/main" val="0"/>
@@ -4546,7 +4976,7 @@
                     <pic:cNvPicPr/>
                   </pic:nvPicPr>
                   <pic:blipFill>
-                    <a:blip r:embed="rId18" cstate="print">
+                    <a:blip r:embed="rId22" cstate="print">
                       <a:extLst>
                         <a:ext uri="{28A0092B-C50C-407E-A947-70E740481C1C}">
                           <a14:useLocalDpi xmlns:a14="http://schemas.microsoft.com/office/drawing/2010/main" val="0"/>
@@ -4636,7 +5066,7 @@
                     <pic:cNvPicPr/>
                   </pic:nvPicPr>
                   <pic:blipFill>
-                    <a:blip r:embed="rId19" cstate="print">
+                    <a:blip r:embed="rId23" cstate="print">
                       <a:extLst>
                         <a:ext uri="{28A0092B-C50C-407E-A947-70E740481C1C}">
                           <a14:useLocalDpi xmlns:a14="http://schemas.microsoft.com/office/drawing/2010/main" val="0"/>
@@ -4705,7 +5135,7 @@
                     <pic:cNvPicPr/>
                   </pic:nvPicPr>
                   <pic:blipFill>
-                    <a:blip r:embed="rId20" cstate="print">
+                    <a:blip r:embed="rId24" cstate="print">
                       <a:extLst>
                         <a:ext uri="{28A0092B-C50C-407E-A947-70E740481C1C}">
                           <a14:useLocalDpi xmlns:a14="http://schemas.microsoft.com/office/drawing/2010/main" val="0"/>
@@ -4731,15 +5161,21 @@
           </wp:inline>
         </w:drawing>
       </w:r>
-      <w:bookmarkStart w:id="22" w:name="_GoBack"/>
-      <w:bookmarkEnd w:id="22"/>
     </w:p>
     <w:p/>
     <w:p>
-      <w:r>
+      <w:pPr>
         <w:rPr>
           <w:u w:val="single"/>
         </w:rPr>
+      </w:pPr>
+    </w:p>
+    <w:p>
+      <w:r>
+        <w:rPr>
+          <w:u w:val="single"/>
+        </w:rPr>
+        <w:lastRenderedPageBreak/>
         <w:t xml:space="preserve">Admin Use Case </w:t>
       </w:r>
       <w:r>
@@ -4762,7 +5198,6 @@
         <w:rPr>
           <w:noProof/>
         </w:rPr>
-        <w:lastRenderedPageBreak/>
         <w:drawing>
           <wp:inline distT="0" distB="0" distL="0" distR="0" wp14:anchorId="675C5422" wp14:editId="09E69D24">
             <wp:extent cx="6011545" cy="3284855"/>
@@ -4779,7 +5214,7 @@
                     <pic:cNvPicPr/>
                   </pic:nvPicPr>
                   <pic:blipFill>
-                    <a:blip r:embed="rId21" cstate="print">
+                    <a:blip r:embed="rId25" cstate="print">
                       <a:extLst>
                         <a:ext uri="{28A0092B-C50C-407E-A947-70E740481C1C}">
                           <a14:useLocalDpi xmlns:a14="http://schemas.microsoft.com/office/drawing/2010/main" val="0"/>
@@ -4827,14 +5262,14 @@
           <w:highlight w:val="yellow"/>
         </w:rPr>
       </w:pPr>
-      <w:bookmarkStart w:id="23" w:name="_Toc21972887"/>
+      <w:bookmarkStart w:id="24" w:name="_Toc21972887"/>
       <w:r>
         <w:rPr>
           <w:highlight w:val="yellow"/>
         </w:rPr>
         <w:t>Detaillierte Anforderungen</w:t>
       </w:r>
-      <w:bookmarkEnd w:id="23"/>
+      <w:bookmarkEnd w:id="24"/>
     </w:p>
     <w:p>
       <w:pPr>
@@ -5299,14 +5734,14 @@
           <w:highlight w:val="yellow"/>
         </w:rPr>
       </w:pPr>
-      <w:bookmarkStart w:id="24" w:name="_Toc21972888"/>
+      <w:bookmarkStart w:id="25" w:name="_Toc21972888"/>
       <w:r>
         <w:rPr>
           <w:highlight w:val="yellow"/>
         </w:rPr>
         <w:t>Qualitätsanforderungen</w:t>
       </w:r>
-      <w:bookmarkEnd w:id="24"/>
+      <w:bookmarkEnd w:id="25"/>
     </w:p>
     <w:p>
       <w:pPr>
@@ -5609,14 +6044,14 @@
           <w:highlight w:val="yellow"/>
         </w:rPr>
       </w:pPr>
-      <w:bookmarkStart w:id="25" w:name="_Toc21972889"/>
+      <w:bookmarkStart w:id="26" w:name="_Toc21972889"/>
       <w:r>
         <w:rPr>
           <w:highlight w:val="yellow"/>
         </w:rPr>
         <w:t>Randbedingungen</w:t>
       </w:r>
-      <w:bookmarkEnd w:id="25"/>
+      <w:bookmarkEnd w:id="26"/>
     </w:p>
     <w:tbl>
       <w:tblPr>
@@ -5974,6 +6409,7 @@
         <w:rPr>
           <w:highlight w:val="yellow"/>
         </w:rPr>
+        <w:lastRenderedPageBreak/>
         <w:t>Standards</w:t>
       </w:r>
     </w:p>
@@ -6063,14 +6499,14 @@
           <w:highlight w:val="yellow"/>
         </w:rPr>
       </w:pPr>
-      <w:bookmarkStart w:id="26" w:name="_Toc21972890"/>
+      <w:bookmarkStart w:id="27" w:name="_Toc21972890"/>
       <w:r>
         <w:rPr>
           <w:highlight w:val="yellow"/>
         </w:rPr>
         <w:t>Datenmodell</w:t>
       </w:r>
-      <w:bookmarkEnd w:id="26"/>
+      <w:bookmarkEnd w:id="27"/>
     </w:p>
     <w:p>
       <w:pPr>
@@ -6099,14 +6535,14 @@
       <w:r>
         <w:t xml:space="preserve"> </w:t>
       </w:r>
-      <w:bookmarkStart w:id="27" w:name="_Toc21972891"/>
+      <w:bookmarkStart w:id="28" w:name="_Toc21972891"/>
       <w:r>
         <w:t>Business Obje</w:t>
       </w:r>
       <w:r>
         <w:t>kte</w:t>
       </w:r>
-      <w:bookmarkEnd w:id="27"/>
+      <w:bookmarkEnd w:id="28"/>
     </w:p>
     <w:p>
       <w:r>
@@ -6436,11 +6872,11 @@
       <w:pPr>
         <w:pStyle w:val="berschrift1"/>
       </w:pPr>
-      <w:bookmarkStart w:id="28" w:name="_Toc21972892"/>
+      <w:bookmarkStart w:id="29" w:name="_Toc21972892"/>
       <w:r>
         <w:t>Glossar</w:t>
       </w:r>
-      <w:bookmarkEnd w:id="28"/>
+      <w:bookmarkEnd w:id="29"/>
     </w:p>
     <w:p>
       <w:pPr>
@@ -6456,21 +6892,14 @@
       <w:r>
         <w:t>-</w:t>
       </w:r>
-      <w:proofErr w:type="spellStart"/>
       <w:r>
         <w:t>Lötschberg</w:t>
       </w:r>
-      <w:proofErr w:type="spellEnd"/>
       <w:r>
         <w:t>-</w:t>
       </w:r>
-      <w:proofErr w:type="spellStart"/>
-      <w:r>
-        <w:t>Simplon</w:t>
-      </w:r>
-      <w:proofErr w:type="spellEnd"/>
-      <w:r>
-        <w:t>: Schweizerische Bahngesellschaft, mehrheitlich im Kanton Bern tätig.</w:t>
+      <w:r>
+        <w:t>Simplon: Schweizerische Bahngesellschaft, mehrheitlich im Kanton Bern tätig.</w:t>
       </w:r>
     </w:p>
     <w:p>
@@ -6494,14 +6923,14 @@
           <w:highlight w:val="yellow"/>
         </w:rPr>
       </w:pPr>
-      <w:bookmarkStart w:id="29" w:name="_Toc21972893"/>
+      <w:bookmarkStart w:id="30" w:name="_Toc21972893"/>
       <w:r>
         <w:rPr>
           <w:highlight w:val="yellow"/>
         </w:rPr>
         <w:t>Literaturverzeichnis</w:t>
       </w:r>
-      <w:bookmarkEnd w:id="29"/>
+      <w:bookmarkEnd w:id="30"/>
     </w:p>
     <w:p>
       <w:pPr>
@@ -6626,14 +7055,14 @@
           <w:highlight w:val="yellow"/>
         </w:rPr>
       </w:pPr>
-      <w:bookmarkStart w:id="30" w:name="_Toc21972894"/>
+      <w:bookmarkStart w:id="31" w:name="_Toc21972894"/>
       <w:r>
         <w:rPr>
           <w:highlight w:val="yellow"/>
         </w:rPr>
         <w:t>Anhang</w:t>
       </w:r>
-      <w:bookmarkEnd w:id="30"/>
+      <w:bookmarkEnd w:id="31"/>
     </w:p>
     <w:p>
       <w:pPr>
@@ -6642,14 +7071,14 @@
           <w:highlight w:val="yellow"/>
         </w:rPr>
       </w:pPr>
-      <w:bookmarkStart w:id="31" w:name="_Toc21972895"/>
+      <w:bookmarkStart w:id="32" w:name="_Toc21972895"/>
       <w:r>
         <w:rPr>
           <w:highlight w:val="yellow"/>
         </w:rPr>
         <w:t>Abstimmung der Anforderungen</w:t>
       </w:r>
-      <w:bookmarkEnd w:id="31"/>
+      <w:bookmarkEnd w:id="32"/>
     </w:p>
     <w:p>
       <w:pPr>
@@ -6678,7 +7107,7 @@
           <w:highlight w:val="yellow"/>
         </w:rPr>
       </w:pPr>
-      <w:bookmarkStart w:id="32" w:name="_Toc21972896"/>
+      <w:bookmarkStart w:id="33" w:name="_Toc21972896"/>
       <w:r>
         <w:rPr>
           <w:highlight w:val="yellow"/>
@@ -6698,41 +7127,27 @@
         <w:rPr>
           <w:highlight w:val="yellow"/>
         </w:rPr>
-        <w:t xml:space="preserve"> </w:t>
-      </w:r>
-      <w:proofErr w:type="spellStart"/>
+        <w:t xml:space="preserve"> Ready </w:t>
+      </w:r>
       <w:r>
         <w:rPr>
           <w:highlight w:val="yellow"/>
         </w:rPr>
-        <w:t>Ready</w:t>
-      </w:r>
-      <w:proofErr w:type="spellEnd"/>
+        <w:t>–</w:t>
+      </w:r>
       <w:r>
         <w:rPr>
           <w:highlight w:val="yellow"/>
         </w:rPr>
-        <w:t xml:space="preserve"> </w:t>
-      </w:r>
+        <w:t xml:space="preserve"> Checklist</w:t>
+      </w:r>
+      <w:bookmarkEnd w:id="33"/>
+    </w:p>
+    <w:p>
       <w:r>
         <w:rPr>
           <w:highlight w:val="yellow"/>
         </w:rPr>
-        <w:t>–</w:t>
-      </w:r>
-      <w:r>
-        <w:rPr>
-          <w:highlight w:val="yellow"/>
-        </w:rPr>
-        <w:t xml:space="preserve"> Checklist</w:t>
-      </w:r>
-      <w:bookmarkEnd w:id="32"/>
-    </w:p>
-    <w:p>
-      <w:r>
-        <w:rPr>
-          <w:highlight w:val="yellow"/>
-        </w:rPr>
         <w:t>Spezifische Kriterien, die die Anforderungen in diesem Projekt erfüllen müssen, um reif für die Umsetzung zu sein</w:t>
       </w:r>
     </w:p>
@@ -6741,11 +7156,11 @@
       <w:pPr>
         <w:pStyle w:val="berschrift1"/>
       </w:pPr>
-      <w:bookmarkStart w:id="33" w:name="_Toc21972897"/>
+      <w:bookmarkStart w:id="34" w:name="_Toc21972897"/>
       <w:r>
         <w:t>Versionskontrolle</w:t>
       </w:r>
-      <w:bookmarkEnd w:id="33"/>
+      <w:bookmarkEnd w:id="34"/>
     </w:p>
     <w:tbl>
       <w:tblPr>
@@ -7136,16 +7551,6 @@
   <w:p>
     <w:pPr>
       <w:pStyle w:val="Fuzeile"/>
-    </w:pPr>
-  </w:p>
-</w:ftr>
-</file>
-
-<file path=word/footer2.xml><?xml version="1.0" encoding="utf-8"?>
-<w:ftr xmlns:wpc="http://schemas.microsoft.com/office/word/2010/wordprocessingCanvas" xmlns:cx="http://schemas.microsoft.com/office/drawing/2014/chartex" xmlns:cx1="http://schemas.microsoft.com/office/drawing/2015/9/8/chartex" xmlns:cx2="http://schemas.microsoft.com/office/drawing/2015/10/21/chartex" xmlns:cx3="http://schemas.microsoft.com/office/drawing/2016/5/9/chartex" xmlns:cx4="http://schemas.microsoft.com/office/drawing/2016/5/10/chartex" xmlns:cx5="http://schemas.microsoft.com/office/drawing/2016/5/11/chartex" xmlns:cx6="http://schemas.microsoft.com/office/drawing/2016/5/12/chartex" xmlns:cx7="http://schemas.microsoft.com/office/drawing/2016/5/13/chartex" xmlns:cx8="http://schemas.microsoft.com/office/drawing/2016/5/14/chartex" xmlns:mc="http://schemas.openxmlformats.org/markup-compatibility/2006" xmlns:aink="http://schemas.microsoft.com/office/drawing/2016/ink" xmlns:am3d="http://schemas.microsoft.com/office/drawing/2017/model3d" xmlns:o="urn:schemas-microsoft-com:office:office" xmlns:r="http://schemas.openxmlformats.org/officeDocument/2006/relationships" xmlns:m="http://schemas.openxmlformats.org/officeDocument/2006/math" xmlns:v="urn:schemas-microsoft-com:vml" xmlns:wp14="http://schemas.microsoft.com/office/word/2010/wordprocessingDrawing" xmlns:wp="http://schemas.openxmlformats.org/drawingml/2006/wordprocessingDrawing" xmlns:w10="urn:schemas-microsoft-com:office:word" xmlns:w="http://schemas.openxmlformats.org/wordprocessingml/2006/main" xmlns:w14="http://schemas.microsoft.com/office/word/2010/wordml" xmlns:w15="http://schemas.microsoft.com/office/word/2012/wordml" xmlns:w16cid="http://schemas.microsoft.com/office/word/2016/wordml/cid" xmlns:w16se="http://schemas.microsoft.com/office/word/2015/wordml/symex" xmlns:wpg="http://schemas.microsoft.com/office/word/2010/wordprocessingGroup" xmlns:wpi="http://schemas.microsoft.com/office/word/2010/wordprocessingInk" xmlns:wne="http://schemas.microsoft.com/office/word/2006/wordml" xmlns:wps="http://schemas.microsoft.com/office/word/2010/wordprocessingShape" mc:Ignorable="w14 w15 w16se w16cid wp14">
-  <w:p>
-    <w:pPr>
-      <w:pStyle w:val="Fuzeile"/>
       <w:spacing w:before="300"/>
       <w:rPr>
         <w:color w:val="697D91"/>
@@ -7279,7 +7684,7 @@
               <v:stroke joinstyle="miter"/>
               <v:path gradientshapeok="t" o:connecttype="rect"/>
             </v:shapetype>
-            <v:shape id="Text Box 12" o:spid="_x0000_s1026" type="#_x0000_t202" style="position:absolute;margin-left:512.55pt;margin-top:805.1pt;width:33.4pt;height:11.8pt;z-index:251658240;visibility:visible;mso-wrap-style:square;mso-width-percent:0;mso-height-percent:0;mso-wrap-distance-left:9pt;mso-wrap-distance-top:0;mso-wrap-distance-right:9pt;mso-wrap-distance-bottom:0;mso-position-horizontal:absolute;mso-position-horizontal-relative:page;mso-position-vertical:absolute;mso-position-vertical-relative:page;mso-width-percent:0;mso-height-percent:0;mso-width-relative:page;mso-height-relative:page;v-text-anchor:top" o:gfxdata="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" o:allowoverlap="f" stroked="f">
+            <v:shape id="Text Box 12" o:spid="_x0000_s1026" type="#_x0000_t202" style="position:absolute;margin-left:512.55pt;margin-top:805.1pt;width:33.4pt;height:11.8pt;z-index:251658240;visibility:visible;mso-wrap-style:square;mso-width-percent:0;mso-height-percent:0;mso-wrap-distance-left:9pt;mso-wrap-distance-top:0;mso-wrap-distance-right:9pt;mso-wrap-distance-bottom:0;mso-position-horizontal:absolute;mso-position-horizontal-relative:page;mso-position-vertical:absolute;mso-position-vertical-relative:page;mso-width-percent:0;mso-height-percent:0;mso-width-relative:page;mso-height-relative:page;v-text-anchor:top" o:gfxdata="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" o:allowoverlap="f" stroked="f">
               <v:textbox inset="0,0,0,0">
                 <w:txbxContent>
                   <w:p>
@@ -7394,16 +7799,6 @@
 </w:ftr>
 </file>
 
-<file path=word/footer3.xml><?xml version="1.0" encoding="utf-8"?>
-<w:ftr xmlns:wpc="http://schemas.microsoft.com/office/word/2010/wordprocessingCanvas" xmlns:cx="http://schemas.microsoft.com/office/drawing/2014/chartex" xmlns:cx1="http://schemas.microsoft.com/office/drawing/2015/9/8/chartex" xmlns:cx2="http://schemas.microsoft.com/office/drawing/2015/10/21/chartex" xmlns:cx3="http://schemas.microsoft.com/office/drawing/2016/5/9/chartex" xmlns:cx4="http://schemas.microsoft.com/office/drawing/2016/5/10/chartex" xmlns:cx5="http://schemas.microsoft.com/office/drawing/2016/5/11/chartex" xmlns:cx6="http://schemas.microsoft.com/office/drawing/2016/5/12/chartex" xmlns:cx7="http://schemas.microsoft.com/office/drawing/2016/5/13/chartex" xmlns:cx8="http://schemas.microsoft.com/office/drawing/2016/5/14/chartex" xmlns:mc="http://schemas.openxmlformats.org/markup-compatibility/2006" xmlns:aink="http://schemas.microsoft.com/office/drawing/2016/ink" xmlns:am3d="http://schemas.microsoft.com/office/drawing/2017/model3d" xmlns:o="urn:schemas-microsoft-com:office:office" xmlns:r="http://schemas.openxmlformats.org/officeDocument/2006/relationships" xmlns:m="http://schemas.openxmlformats.org/officeDocument/2006/math" xmlns:v="urn:schemas-microsoft-com:vml" xmlns:wp14="http://schemas.microsoft.com/office/word/2010/wordprocessingDrawing" xmlns:wp="http://schemas.openxmlformats.org/drawingml/2006/wordprocessingDrawing" xmlns:w10="urn:schemas-microsoft-com:office:word" xmlns:w="http://schemas.openxmlformats.org/wordprocessingml/2006/main" xmlns:w14="http://schemas.microsoft.com/office/word/2010/wordml" xmlns:w15="http://schemas.microsoft.com/office/word/2012/wordml" xmlns:w16cid="http://schemas.microsoft.com/office/word/2016/wordml/cid" xmlns:w16se="http://schemas.microsoft.com/office/word/2015/wordml/symex" xmlns:wpg="http://schemas.microsoft.com/office/word/2010/wordprocessingGroup" xmlns:wpi="http://schemas.microsoft.com/office/word/2010/wordprocessingInk" xmlns:wne="http://schemas.microsoft.com/office/word/2006/wordml" xmlns:wps="http://schemas.microsoft.com/office/word/2010/wordprocessingShape" mc:Ignorable="w14 w15 w16se w16cid wp14">
-  <w:p>
-    <w:pPr>
-      <w:pStyle w:val="Fuzeile"/>
-    </w:pPr>
-  </w:p>
-</w:ftr>
-</file>
-
 <file path=word/footnotes.xml><?xml version="1.0" encoding="utf-8"?>
 <w:footnotes xmlns:wpc="http://schemas.microsoft.com/office/word/2010/wordprocessingCanvas" xmlns:cx="http://schemas.microsoft.com/office/drawing/2014/chartex" xmlns:cx1="http://schemas.microsoft.com/office/drawing/2015/9/8/chartex" xmlns:cx2="http://schemas.microsoft.com/office/drawing/2015/10/21/chartex" xmlns:cx3="http://schemas.microsoft.com/office/drawing/2016/5/9/chartex" xmlns:cx4="http://schemas.microsoft.com/office/drawing/2016/5/10/chartex" xmlns:cx5="http://schemas.microsoft.com/office/drawing/2016/5/11/chartex" xmlns:cx6="http://schemas.microsoft.com/office/drawing/2016/5/12/chartex" xmlns:cx7="http://schemas.microsoft.com/office/drawing/2016/5/13/chartex" xmlns:cx8="http://schemas.microsoft.com/office/drawing/2016/5/14/chartex" xmlns:mc="http://schemas.openxmlformats.org/markup-compatibility/2006" xmlns:aink="http://schemas.microsoft.com/office/drawing/2016/ink" xmlns:am3d="http://schemas.microsoft.com/office/drawing/2017/model3d" xmlns:o="urn:schemas-microsoft-com:office:office" xmlns:r="http://schemas.openxmlformats.org/officeDocument/2006/relationships" xmlns:m="http://schemas.openxmlformats.org/officeDocument/2006/math" xmlns:v="urn:schemas-microsoft-com:vml" xmlns:wp14="http://schemas.microsoft.com/office/word/2010/wordprocessingDrawing" xmlns:wp="http://schemas.openxmlformats.org/drawingml/2006/wordprocessingDrawing" xmlns:w10="urn:schemas-microsoft-com:office:word" xmlns:w="http://schemas.openxmlformats.org/wordprocessingml/2006/main" xmlns:w14="http://schemas.microsoft.com/office/word/2010/wordml" xmlns:w15="http://schemas.microsoft.com/office/word/2012/wordml" xmlns:w16cid="http://schemas.microsoft.com/office/word/2016/wordml/cid" xmlns:w16se="http://schemas.microsoft.com/office/word/2015/wordml/symex" xmlns:wpg="http://schemas.microsoft.com/office/word/2010/wordprocessingGroup" xmlns:wpi="http://schemas.microsoft.com/office/word/2010/wordprocessingInk" xmlns:wne="http://schemas.microsoft.com/office/word/2006/wordml" xmlns:wps="http://schemas.microsoft.com/office/word/2010/wordprocessingShape" mc:Ignorable="w14 w15 w16se w16cid wp14">
   <w:footnote w:type="separator" w:id="-1">
@@ -7427,16 +7822,6 @@
 </file>
 
 <file path=word/header1.xml><?xml version="1.0" encoding="utf-8"?>
-<w:hdr xmlns:wpc="http://schemas.microsoft.com/office/word/2010/wordprocessingCanvas" xmlns:cx="http://schemas.microsoft.com/office/drawing/2014/chartex" xmlns:cx1="http://schemas.microsoft.com/office/drawing/2015/9/8/chartex" xmlns:cx2="http://schemas.microsoft.com/office/drawing/2015/10/21/chartex" xmlns:cx3="http://schemas.microsoft.com/office/drawing/2016/5/9/chartex" xmlns:cx4="http://schemas.microsoft.com/office/drawing/2016/5/10/chartex" xmlns:cx5="http://schemas.microsoft.com/office/drawing/2016/5/11/chartex" xmlns:cx6="http://schemas.microsoft.com/office/drawing/2016/5/12/chartex" xmlns:cx7="http://schemas.microsoft.com/office/drawing/2016/5/13/chartex" xmlns:cx8="http://schemas.microsoft.com/office/drawing/2016/5/14/chartex" xmlns:mc="http://schemas.openxmlformats.org/markup-compatibility/2006" xmlns:aink="http://schemas.microsoft.com/office/drawing/2016/ink" xmlns:am3d="http://schemas.microsoft.com/office/drawing/2017/model3d" xmlns:o="urn:schemas-microsoft-com:office:office" xmlns:r="http://schemas.openxmlformats.org/officeDocument/2006/relationships" xmlns:m="http://schemas.openxmlformats.org/officeDocument/2006/math" xmlns:v="urn:schemas-microsoft-com:vml" xmlns:wp14="http://schemas.microsoft.com/office/word/2010/wordprocessingDrawing" xmlns:wp="http://schemas.openxmlformats.org/drawingml/2006/wordprocessingDrawing" xmlns:w10="urn:schemas-microsoft-com:office:word" xmlns:w="http://schemas.openxmlformats.org/wordprocessingml/2006/main" xmlns:w14="http://schemas.microsoft.com/office/word/2010/wordml" xmlns:w15="http://schemas.microsoft.com/office/word/2012/wordml" xmlns:w16cid="http://schemas.microsoft.com/office/word/2016/wordml/cid" xmlns:w16se="http://schemas.microsoft.com/office/word/2015/wordml/symex" xmlns:wpg="http://schemas.microsoft.com/office/word/2010/wordprocessingGroup" xmlns:wpi="http://schemas.microsoft.com/office/word/2010/wordprocessingInk" xmlns:wne="http://schemas.microsoft.com/office/word/2006/wordml" xmlns:wps="http://schemas.microsoft.com/office/word/2010/wordprocessingShape" mc:Ignorable="w14 w15 w16se w16cid wp14">
-  <w:p>
-    <w:pPr>
-      <w:pStyle w:val="Kopfzeile"/>
-    </w:pPr>
-  </w:p>
-</w:hdr>
-</file>
-
-<file path=word/header2.xml><?xml version="1.0" encoding="utf-8"?>
 <w:hdr xmlns:wpc="http://schemas.microsoft.com/office/word/2010/wordprocessingCanvas" xmlns:cx="http://schemas.microsoft.com/office/drawing/2014/chartex" xmlns:cx1="http://schemas.microsoft.com/office/drawing/2015/9/8/chartex" xmlns:cx2="http://schemas.microsoft.com/office/drawing/2015/10/21/chartex" xmlns:cx3="http://schemas.microsoft.com/office/drawing/2016/5/9/chartex" xmlns:cx4="http://schemas.microsoft.com/office/drawing/2016/5/10/chartex" xmlns:cx5="http://schemas.microsoft.com/office/drawing/2016/5/11/chartex" xmlns:cx6="http://schemas.microsoft.com/office/drawing/2016/5/12/chartex" xmlns:cx7="http://schemas.microsoft.com/office/drawing/2016/5/13/chartex" xmlns:cx8="http://schemas.microsoft.com/office/drawing/2016/5/14/chartex" xmlns:mc="http://schemas.openxmlformats.org/markup-compatibility/2006" xmlns:aink="http://schemas.microsoft.com/office/drawing/2016/ink" xmlns:am3d="http://schemas.microsoft.com/office/drawing/2017/model3d" xmlns:o="urn:schemas-microsoft-com:office:office" xmlns:r="http://schemas.openxmlformats.org/officeDocument/2006/relationships" xmlns:m="http://schemas.openxmlformats.org/officeDocument/2006/math" xmlns:v="urn:schemas-microsoft-com:vml" xmlns:wp14="http://schemas.microsoft.com/office/word/2010/wordprocessingDrawing" xmlns:wp="http://schemas.openxmlformats.org/drawingml/2006/wordprocessingDrawing" xmlns:w10="urn:schemas-microsoft-com:office:word" xmlns:w="http://schemas.openxmlformats.org/wordprocessingml/2006/main" xmlns:w14="http://schemas.microsoft.com/office/word/2010/wordml" xmlns:w15="http://schemas.microsoft.com/office/word/2012/wordml" xmlns:w16cid="http://schemas.microsoft.com/office/word/2016/wordml/cid" xmlns:w16se="http://schemas.microsoft.com/office/word/2015/wordml/symex" xmlns:wpg="http://schemas.microsoft.com/office/word/2010/wordprocessingGroup" xmlns:wpi="http://schemas.microsoft.com/office/word/2010/wordprocessingInk" xmlns:wne="http://schemas.microsoft.com/office/word/2006/wordml" xmlns:wps="http://schemas.microsoft.com/office/word/2010/wordprocessingShape" mc:Ignorable="w14 w15 w16se w16cid wp14">
   <w:p>
     <w:pPr>
@@ -7510,7 +7895,7 @@
 </w:hdr>
 </file>
 
-<file path=word/header3.xml><?xml version="1.0" encoding="utf-8"?>
+<file path=word/header2.xml><?xml version="1.0" encoding="utf-8"?>
 <w:hdr xmlns:wpc="http://schemas.microsoft.com/office/word/2010/wordprocessingCanvas" xmlns:cx="http://schemas.microsoft.com/office/drawing/2014/chartex" xmlns:cx1="http://schemas.microsoft.com/office/drawing/2015/9/8/chartex" xmlns:cx2="http://schemas.microsoft.com/office/drawing/2015/10/21/chartex" xmlns:cx3="http://schemas.microsoft.com/office/drawing/2016/5/9/chartex" xmlns:cx4="http://schemas.microsoft.com/office/drawing/2016/5/10/chartex" xmlns:cx5="http://schemas.microsoft.com/office/drawing/2016/5/11/chartex" xmlns:cx6="http://schemas.microsoft.com/office/drawing/2016/5/12/chartex" xmlns:cx7="http://schemas.microsoft.com/office/drawing/2016/5/13/chartex" xmlns:cx8="http://schemas.microsoft.com/office/drawing/2016/5/14/chartex" xmlns:mc="http://schemas.openxmlformats.org/markup-compatibility/2006" xmlns:aink="http://schemas.microsoft.com/office/drawing/2016/ink" xmlns:am3d="http://schemas.microsoft.com/office/drawing/2017/model3d" xmlns:o="urn:schemas-microsoft-com:office:office" xmlns:r="http://schemas.openxmlformats.org/officeDocument/2006/relationships" xmlns:m="http://schemas.openxmlformats.org/officeDocument/2006/math" xmlns:v="urn:schemas-microsoft-com:vml" xmlns:wp14="http://schemas.microsoft.com/office/word/2010/wordprocessingDrawing" xmlns:wp="http://schemas.openxmlformats.org/drawingml/2006/wordprocessingDrawing" xmlns:w10="urn:schemas-microsoft-com:office:word" xmlns:w="http://schemas.openxmlformats.org/wordprocessingml/2006/main" xmlns:w14="http://schemas.microsoft.com/office/word/2010/wordml" xmlns:w15="http://schemas.microsoft.com/office/word/2012/wordml" xmlns:w16cid="http://schemas.microsoft.com/office/word/2016/wordml/cid" xmlns:w16se="http://schemas.microsoft.com/office/word/2015/wordml/symex" xmlns:wpg="http://schemas.microsoft.com/office/word/2010/wordprocessingGroup" xmlns:wpi="http://schemas.microsoft.com/office/word/2010/wordprocessingInk" xmlns:wne="http://schemas.microsoft.com/office/word/2006/wordml" xmlns:wps="http://schemas.microsoft.com/office/word/2010/wordprocessingShape" mc:Ignorable="w14 w15 w16se w16cid wp14">
   <w:p>
     <w:pPr>

</xml_diff>

<commit_message>
Added ER-Model to specifications
</commit_message>
<xml_diff>
--- a/Projekt1/2 Anforderungs-specs/Anforderungsspezifikation BLS Sitzplatzreservation.docx
+++ b/Projekt1/2 Anforderungs-specs/Anforderungsspezifikation BLS Sitzplatzreservation.docx
@@ -183,8 +183,16 @@
               <w:rPr>
                 <w:b/>
               </w:rPr>
-              <w:t>Aleksandar Andrejic</w:t>
+              <w:t xml:space="preserve">Aleksandar </w:t>
             </w:r>
+            <w:proofErr w:type="spellStart"/>
+            <w:r>
+              <w:rPr>
+                <w:b/>
+              </w:rPr>
+              <w:t>Andrejic</w:t>
+            </w:r>
+            <w:proofErr w:type="spellEnd"/>
           </w:p>
           <w:p>
             <w:pPr>
@@ -384,15 +392,17 @@
     </w:p>
     <w:p/>
     <w:p/>
+    <w:bookmarkStart w:id="2" w:name="_GoBack"/>
+    <w:bookmarkEnd w:id="2"/>
     <w:p>
       <w:pPr>
         <w:pStyle w:val="Verzeichnis1"/>
         <w:rPr>
           <w:rFonts w:asciiTheme="minorHAnsi" w:eastAsiaTheme="minorEastAsia" w:hAnsiTheme="minorHAnsi" w:cstheme="minorBidi"/>
           <w:noProof/>
-          <w:sz w:val="24"/>
-          <w:szCs w:val="24"/>
-          <w:lang w:val="de-CH" w:eastAsia="de-DE"/>
+          <w:sz w:val="22"/>
+          <w:szCs w:val="22"/>
+          <w:lang w:val="de-CH" w:eastAsia="ja-JP"/>
         </w:rPr>
       </w:pPr>
       <w:r>
@@ -404,7 +414,7 @@
       <w:r>
         <w:fldChar w:fldCharType="separate"/>
       </w:r>
-      <w:hyperlink w:anchor="_Toc21972867" w:history="1">
+      <w:hyperlink w:anchor="_Toc22159647" w:history="1">
         <w:r>
           <w:rPr>
             <w:rStyle w:val="Hyperlink"/>
@@ -416,9 +426,9 @@
           <w:rPr>
             <w:rFonts w:asciiTheme="minorHAnsi" w:eastAsiaTheme="minorEastAsia" w:hAnsiTheme="minorHAnsi" w:cstheme="minorBidi"/>
             <w:noProof/>
-            <w:sz w:val="24"/>
-            <w:szCs w:val="24"/>
-            <w:lang w:val="de-CH" w:eastAsia="de-DE"/>
+            <w:sz w:val="22"/>
+            <w:szCs w:val="22"/>
+            <w:lang w:val="de-CH" w:eastAsia="ja-JP"/>
           </w:rPr>
           <w:tab/>
         </w:r>
@@ -448,7 +458,7 @@
             <w:noProof/>
             <w:webHidden/>
           </w:rPr>
-          <w:instrText xml:space="preserve"> PAGEREF _Toc21972867 \h </w:instrText>
+          <w:instrText xml:space="preserve"> PAGEREF _Toc22159647 \h </w:instrText>
         </w:r>
         <w:r>
           <w:rPr>
@@ -485,12 +495,12 @@
         <w:rPr>
           <w:rFonts w:asciiTheme="minorHAnsi" w:eastAsiaTheme="minorEastAsia" w:hAnsiTheme="minorHAnsi" w:cstheme="minorBidi"/>
           <w:noProof/>
-          <w:sz w:val="24"/>
-          <w:szCs w:val="24"/>
-          <w:lang w:val="de-CH" w:eastAsia="de-DE"/>
-        </w:rPr>
-      </w:pPr>
-      <w:hyperlink w:anchor="_Toc21972868" w:history="1">
+          <w:sz w:val="22"/>
+          <w:szCs w:val="22"/>
+          <w:lang w:val="de-CH" w:eastAsia="ja-JP"/>
+        </w:rPr>
+      </w:pPr>
+      <w:hyperlink w:anchor="_Toc22159648" w:history="1">
         <w:r>
           <w:rPr>
             <w:rStyle w:val="Hyperlink"/>
@@ -502,9 +512,9 @@
           <w:rPr>
             <w:rFonts w:asciiTheme="minorHAnsi" w:eastAsiaTheme="minorEastAsia" w:hAnsiTheme="minorHAnsi" w:cstheme="minorBidi"/>
             <w:noProof/>
-            <w:sz w:val="24"/>
-            <w:szCs w:val="24"/>
-            <w:lang w:val="de-CH" w:eastAsia="de-DE"/>
+            <w:sz w:val="22"/>
+            <w:szCs w:val="22"/>
+            <w:lang w:val="de-CH" w:eastAsia="ja-JP"/>
           </w:rPr>
           <w:tab/>
         </w:r>
@@ -534,7 +544,7 @@
             <w:noProof/>
             <w:webHidden/>
           </w:rPr>
-          <w:instrText xml:space="preserve"> PAGEREF _Toc21972868 \h </w:instrText>
+          <w:instrText xml:space="preserve"> PAGEREF _Toc22159648 \h </w:instrText>
         </w:r>
         <w:r>
           <w:rPr>
@@ -571,12 +581,12 @@
         <w:rPr>
           <w:rFonts w:asciiTheme="minorHAnsi" w:eastAsiaTheme="minorEastAsia" w:hAnsiTheme="minorHAnsi" w:cstheme="minorBidi"/>
           <w:noProof/>
-          <w:sz w:val="24"/>
-          <w:szCs w:val="24"/>
-          <w:lang w:val="de-CH" w:eastAsia="de-DE"/>
-        </w:rPr>
-      </w:pPr>
-      <w:hyperlink w:anchor="_Toc21972869" w:history="1">
+          <w:sz w:val="22"/>
+          <w:szCs w:val="22"/>
+          <w:lang w:val="de-CH" w:eastAsia="ja-JP"/>
+        </w:rPr>
+      </w:pPr>
+      <w:hyperlink w:anchor="_Toc22159649" w:history="1">
         <w:r>
           <w:rPr>
             <w:rStyle w:val="Hyperlink"/>
@@ -588,9 +598,9 @@
           <w:rPr>
             <w:rFonts w:asciiTheme="minorHAnsi" w:eastAsiaTheme="minorEastAsia" w:hAnsiTheme="minorHAnsi" w:cstheme="minorBidi"/>
             <w:noProof/>
-            <w:sz w:val="24"/>
-            <w:szCs w:val="24"/>
-            <w:lang w:val="de-CH" w:eastAsia="de-DE"/>
+            <w:sz w:val="22"/>
+            <w:szCs w:val="22"/>
+            <w:lang w:val="de-CH" w:eastAsia="ja-JP"/>
           </w:rPr>
           <w:tab/>
         </w:r>
@@ -620,7 +630,7 @@
             <w:noProof/>
             <w:webHidden/>
           </w:rPr>
-          <w:instrText xml:space="preserve"> PAGEREF _Toc21972869 \h </w:instrText>
+          <w:instrText xml:space="preserve"> PAGEREF _Toc22159649 \h </w:instrText>
         </w:r>
         <w:r>
           <w:rPr>
@@ -657,12 +667,12 @@
         <w:rPr>
           <w:rFonts w:asciiTheme="minorHAnsi" w:eastAsiaTheme="minorEastAsia" w:hAnsiTheme="minorHAnsi" w:cstheme="minorBidi"/>
           <w:noProof/>
-          <w:sz w:val="24"/>
-          <w:szCs w:val="24"/>
-          <w:lang w:eastAsia="de-DE"/>
-        </w:rPr>
-      </w:pPr>
-      <w:hyperlink w:anchor="_Toc21972870" w:history="1">
+          <w:sz w:val="22"/>
+          <w:szCs w:val="22"/>
+          <w:lang w:eastAsia="ja-JP"/>
+        </w:rPr>
+      </w:pPr>
+      <w:hyperlink w:anchor="_Toc22159650" w:history="1">
         <w:r>
           <w:rPr>
             <w:rStyle w:val="Hyperlink"/>
@@ -689,7 +699,7 @@
             <w:noProof/>
             <w:webHidden/>
           </w:rPr>
-          <w:instrText xml:space="preserve"> PAGEREF _Toc21972870 \h </w:instrText>
+          <w:instrText xml:space="preserve"> PAGEREF _Toc22159650 \h </w:instrText>
         </w:r>
         <w:r>
           <w:rPr>
@@ -726,12 +736,12 @@
         <w:rPr>
           <w:rFonts w:asciiTheme="minorHAnsi" w:eastAsiaTheme="minorEastAsia" w:hAnsiTheme="minorHAnsi" w:cstheme="minorBidi"/>
           <w:noProof/>
-          <w:sz w:val="24"/>
-          <w:szCs w:val="24"/>
-          <w:lang w:eastAsia="de-DE"/>
-        </w:rPr>
-      </w:pPr>
-      <w:hyperlink w:anchor="_Toc21972871" w:history="1">
+          <w:sz w:val="22"/>
+          <w:szCs w:val="22"/>
+          <w:lang w:eastAsia="ja-JP"/>
+        </w:rPr>
+      </w:pPr>
+      <w:hyperlink w:anchor="_Toc22159651" w:history="1">
         <w:r>
           <w:rPr>
             <w:rStyle w:val="Hyperlink"/>
@@ -758,7 +768,7 @@
             <w:noProof/>
             <w:webHidden/>
           </w:rPr>
-          <w:instrText xml:space="preserve"> PAGEREF _Toc21972871 \h </w:instrText>
+          <w:instrText xml:space="preserve"> PAGEREF _Toc22159651 \h </w:instrText>
         </w:r>
         <w:r>
           <w:rPr>
@@ -795,12 +805,12 @@
         <w:rPr>
           <w:rFonts w:asciiTheme="minorHAnsi" w:eastAsiaTheme="minorEastAsia" w:hAnsiTheme="minorHAnsi" w:cstheme="minorBidi"/>
           <w:noProof/>
-          <w:sz w:val="24"/>
-          <w:szCs w:val="24"/>
-          <w:lang w:eastAsia="de-DE"/>
-        </w:rPr>
-      </w:pPr>
-      <w:hyperlink w:anchor="_Toc21972872" w:history="1">
+          <w:sz w:val="22"/>
+          <w:szCs w:val="22"/>
+          <w:lang w:eastAsia="ja-JP"/>
+        </w:rPr>
+      </w:pPr>
+      <w:hyperlink w:anchor="_Toc22159652" w:history="1">
         <w:r>
           <w:rPr>
             <w:rStyle w:val="Hyperlink"/>
@@ -827,7 +837,7 @@
             <w:noProof/>
             <w:webHidden/>
           </w:rPr>
-          <w:instrText xml:space="preserve"> PAGEREF _Toc21972872 \h </w:instrText>
+          <w:instrText xml:space="preserve"> PAGEREF _Toc22159652 \h </w:instrText>
         </w:r>
         <w:r>
           <w:rPr>
@@ -864,12 +874,12 @@
         <w:rPr>
           <w:rFonts w:asciiTheme="minorHAnsi" w:eastAsiaTheme="minorEastAsia" w:hAnsiTheme="minorHAnsi" w:cstheme="minorBidi"/>
           <w:noProof/>
-          <w:sz w:val="24"/>
-          <w:szCs w:val="24"/>
-          <w:lang w:eastAsia="de-DE"/>
-        </w:rPr>
-      </w:pPr>
-      <w:hyperlink w:anchor="_Toc21972873" w:history="1">
+          <w:sz w:val="22"/>
+          <w:szCs w:val="22"/>
+          <w:lang w:eastAsia="ja-JP"/>
+        </w:rPr>
+      </w:pPr>
+      <w:hyperlink w:anchor="_Toc22159653" w:history="1">
         <w:r>
           <w:rPr>
             <w:rStyle w:val="Hyperlink"/>
@@ -896,7 +906,7 @@
             <w:noProof/>
             <w:webHidden/>
           </w:rPr>
-          <w:instrText xml:space="preserve"> PAGEREF _Toc21972873 \h </w:instrText>
+          <w:instrText xml:space="preserve"> PAGEREF _Toc22159653 \h </w:instrText>
         </w:r>
         <w:r>
           <w:rPr>
@@ -936,12 +946,12 @@
         <w:rPr>
           <w:rFonts w:asciiTheme="minorHAnsi" w:eastAsiaTheme="minorEastAsia" w:hAnsiTheme="minorHAnsi" w:cstheme="minorBidi"/>
           <w:noProof/>
-          <w:sz w:val="24"/>
-          <w:szCs w:val="24"/>
-          <w:lang w:eastAsia="de-DE"/>
-        </w:rPr>
-      </w:pPr>
-      <w:hyperlink w:anchor="_Toc21972874" w:history="1">
+          <w:sz w:val="22"/>
+          <w:szCs w:val="22"/>
+          <w:lang w:eastAsia="ja-JP"/>
+        </w:rPr>
+      </w:pPr>
+      <w:hyperlink w:anchor="_Toc22159654" w:history="1">
         <w:r>
           <w:rPr>
             <w:rStyle w:val="Hyperlink"/>
@@ -968,7 +978,7 @@
             <w:noProof/>
             <w:webHidden/>
           </w:rPr>
-          <w:instrText xml:space="preserve"> PAGEREF _Toc21972874 \h </w:instrText>
+          <w:instrText xml:space="preserve"> PAGEREF _Toc22159654 \h </w:instrText>
         </w:r>
         <w:r>
           <w:rPr>
@@ -1008,12 +1018,12 @@
         <w:rPr>
           <w:rFonts w:asciiTheme="minorHAnsi" w:eastAsiaTheme="minorEastAsia" w:hAnsiTheme="minorHAnsi" w:cstheme="minorBidi"/>
           <w:noProof/>
-          <w:sz w:val="24"/>
-          <w:szCs w:val="24"/>
-          <w:lang w:eastAsia="de-DE"/>
-        </w:rPr>
-      </w:pPr>
-      <w:hyperlink w:anchor="_Toc21972875" w:history="1">
+          <w:sz w:val="22"/>
+          <w:szCs w:val="22"/>
+          <w:lang w:eastAsia="ja-JP"/>
+        </w:rPr>
+      </w:pPr>
+      <w:hyperlink w:anchor="_Toc22159655" w:history="1">
         <w:r>
           <w:rPr>
             <w:rStyle w:val="Hyperlink"/>
@@ -1040,7 +1050,7 @@
             <w:noProof/>
             <w:webHidden/>
           </w:rPr>
-          <w:instrText xml:space="preserve"> PAGEREF _Toc21972875 \h </w:instrText>
+          <w:instrText xml:space="preserve"> PAGEREF _Toc22159655 \h </w:instrText>
         </w:r>
         <w:r>
           <w:rPr>
@@ -1077,12 +1087,12 @@
         <w:rPr>
           <w:rFonts w:asciiTheme="minorHAnsi" w:eastAsiaTheme="minorEastAsia" w:hAnsiTheme="minorHAnsi" w:cstheme="minorBidi"/>
           <w:noProof/>
-          <w:sz w:val="24"/>
-          <w:szCs w:val="24"/>
-          <w:lang w:val="de-CH" w:eastAsia="de-DE"/>
-        </w:rPr>
-      </w:pPr>
-      <w:hyperlink w:anchor="_Toc21972876" w:history="1">
+          <w:sz w:val="22"/>
+          <w:szCs w:val="22"/>
+          <w:lang w:val="de-CH" w:eastAsia="ja-JP"/>
+        </w:rPr>
+      </w:pPr>
+      <w:hyperlink w:anchor="_Toc22159656" w:history="1">
         <w:r>
           <w:rPr>
             <w:rStyle w:val="Hyperlink"/>
@@ -1094,9 +1104,9 @@
           <w:rPr>
             <w:rFonts w:asciiTheme="minorHAnsi" w:eastAsiaTheme="minorEastAsia" w:hAnsiTheme="minorHAnsi" w:cstheme="minorBidi"/>
             <w:noProof/>
-            <w:sz w:val="24"/>
-            <w:szCs w:val="24"/>
-            <w:lang w:val="de-CH" w:eastAsia="de-DE"/>
+            <w:sz w:val="22"/>
+            <w:szCs w:val="22"/>
+            <w:lang w:val="de-CH" w:eastAsia="ja-JP"/>
           </w:rPr>
           <w:tab/>
         </w:r>
@@ -1126,7 +1136,7 @@
             <w:noProof/>
             <w:webHidden/>
           </w:rPr>
-          <w:instrText xml:space="preserve"> PAGEREF _Toc21972876 \h </w:instrText>
+          <w:instrText xml:space="preserve"> PAGEREF _Toc22159656 \h </w:instrText>
         </w:r>
         <w:r>
           <w:rPr>
@@ -1163,12 +1173,12 @@
         <w:rPr>
           <w:rFonts w:asciiTheme="minorHAnsi" w:eastAsiaTheme="minorEastAsia" w:hAnsiTheme="minorHAnsi" w:cstheme="minorBidi"/>
           <w:noProof/>
-          <w:sz w:val="24"/>
-          <w:szCs w:val="24"/>
-          <w:lang w:eastAsia="de-DE"/>
-        </w:rPr>
-      </w:pPr>
-      <w:hyperlink w:anchor="_Toc21972877" w:history="1">
+          <w:sz w:val="22"/>
+          <w:szCs w:val="22"/>
+          <w:lang w:eastAsia="ja-JP"/>
+        </w:rPr>
+      </w:pPr>
+      <w:hyperlink w:anchor="_Toc22159657" w:history="1">
         <w:r>
           <w:rPr>
             <w:rStyle w:val="Hyperlink"/>
@@ -1195,7 +1205,7 @@
             <w:noProof/>
             <w:webHidden/>
           </w:rPr>
-          <w:instrText xml:space="preserve"> PAGEREF _Toc21972877 \h </w:instrText>
+          <w:instrText xml:space="preserve"> PAGEREF _Toc22159657 \h </w:instrText>
         </w:r>
         <w:r>
           <w:rPr>
@@ -1232,12 +1242,12 @@
         <w:rPr>
           <w:rFonts w:asciiTheme="minorHAnsi" w:eastAsiaTheme="minorEastAsia" w:hAnsiTheme="minorHAnsi" w:cstheme="minorBidi"/>
           <w:noProof/>
-          <w:sz w:val="24"/>
-          <w:szCs w:val="24"/>
-          <w:lang w:eastAsia="de-DE"/>
-        </w:rPr>
-      </w:pPr>
-      <w:hyperlink w:anchor="_Toc21972878" w:history="1">
+          <w:sz w:val="22"/>
+          <w:szCs w:val="22"/>
+          <w:lang w:eastAsia="ja-JP"/>
+        </w:rPr>
+      </w:pPr>
+      <w:hyperlink w:anchor="_Toc22159658" w:history="1">
         <w:r>
           <w:rPr>
             <w:rStyle w:val="Hyperlink"/>
@@ -1264,7 +1274,7 @@
             <w:noProof/>
             <w:webHidden/>
           </w:rPr>
-          <w:instrText xml:space="preserve"> PAGEREF _Toc21972878 \h </w:instrText>
+          <w:instrText xml:space="preserve"> PAGEREF _Toc22159658 \h </w:instrText>
         </w:r>
         <w:r>
           <w:rPr>
@@ -1301,12 +1311,12 @@
         <w:rPr>
           <w:rFonts w:asciiTheme="minorHAnsi" w:eastAsiaTheme="minorEastAsia" w:hAnsiTheme="minorHAnsi" w:cstheme="minorBidi"/>
           <w:noProof/>
-          <w:sz w:val="24"/>
-          <w:szCs w:val="24"/>
-          <w:lang w:eastAsia="de-DE"/>
-        </w:rPr>
-      </w:pPr>
-      <w:hyperlink w:anchor="_Toc21972879" w:history="1">
+          <w:sz w:val="22"/>
+          <w:szCs w:val="22"/>
+          <w:lang w:eastAsia="ja-JP"/>
+        </w:rPr>
+      </w:pPr>
+      <w:hyperlink w:anchor="_Toc22159659" w:history="1">
         <w:r>
           <w:rPr>
             <w:rStyle w:val="Hyperlink"/>
@@ -1333,7 +1343,7 @@
             <w:noProof/>
             <w:webHidden/>
           </w:rPr>
-          <w:instrText xml:space="preserve"> PAGEREF _Toc21972879 \h </w:instrText>
+          <w:instrText xml:space="preserve"> PAGEREF _Toc22159659 \h </w:instrText>
         </w:r>
         <w:r>
           <w:rPr>
@@ -1370,17 +1380,16 @@
         <w:rPr>
           <w:rFonts w:asciiTheme="minorHAnsi" w:eastAsiaTheme="minorEastAsia" w:hAnsiTheme="minorHAnsi" w:cstheme="minorBidi"/>
           <w:noProof/>
-          <w:sz w:val="24"/>
-          <w:szCs w:val="24"/>
-          <w:lang w:val="de-CH" w:eastAsia="de-DE"/>
-        </w:rPr>
-      </w:pPr>
-      <w:hyperlink w:anchor="_Toc21972880" w:history="1">
+          <w:sz w:val="22"/>
+          <w:szCs w:val="22"/>
+          <w:lang w:val="de-CH" w:eastAsia="ja-JP"/>
+        </w:rPr>
+      </w:pPr>
+      <w:hyperlink w:anchor="_Toc22159660" w:history="1">
         <w:r>
           <w:rPr>
             <w:rStyle w:val="Hyperlink"/>
             <w:noProof/>
-            <w:highlight w:val="yellow"/>
           </w:rPr>
           <w:t>5</w:t>
         </w:r>
@@ -1388,9 +1397,9 @@
           <w:rPr>
             <w:rFonts w:asciiTheme="minorHAnsi" w:eastAsiaTheme="minorEastAsia" w:hAnsiTheme="minorHAnsi" w:cstheme="minorBidi"/>
             <w:noProof/>
-            <w:sz w:val="24"/>
-            <w:szCs w:val="24"/>
-            <w:lang w:val="de-CH" w:eastAsia="de-DE"/>
+            <w:sz w:val="22"/>
+            <w:szCs w:val="22"/>
+            <w:lang w:val="de-CH" w:eastAsia="ja-JP"/>
           </w:rPr>
           <w:tab/>
         </w:r>
@@ -1398,7 +1407,6 @@
           <w:rPr>
             <w:rStyle w:val="Hyperlink"/>
             <w:noProof/>
-            <w:highlight w:val="yellow"/>
           </w:rPr>
           <w:t>Anforderungen</w:t>
         </w:r>
@@ -1421,7 +1429,7 @@
             <w:noProof/>
             <w:webHidden/>
           </w:rPr>
-          <w:instrText xml:space="preserve"> PAGEREF _Toc21972880 \h </w:instrText>
+          <w:instrText xml:space="preserve"> PAGEREF _Toc22159660 \h </w:instrText>
         </w:r>
         <w:r>
           <w:rPr>
@@ -1458,12 +1466,12 @@
         <w:rPr>
           <w:rFonts w:asciiTheme="minorHAnsi" w:eastAsiaTheme="minorEastAsia" w:hAnsiTheme="minorHAnsi" w:cstheme="minorBidi"/>
           <w:noProof/>
-          <w:sz w:val="24"/>
-          <w:szCs w:val="24"/>
-          <w:lang w:eastAsia="de-DE"/>
-        </w:rPr>
-      </w:pPr>
-      <w:hyperlink w:anchor="_Toc21972881" w:history="1">
+          <w:sz w:val="22"/>
+          <w:szCs w:val="22"/>
+          <w:lang w:eastAsia="ja-JP"/>
+        </w:rPr>
+      </w:pPr>
+      <w:hyperlink w:anchor="_Toc22159661" w:history="1">
         <w:r>
           <w:rPr>
             <w:rStyle w:val="Hyperlink"/>
@@ -1490,7 +1498,7 @@
             <w:noProof/>
             <w:webHidden/>
           </w:rPr>
-          <w:instrText xml:space="preserve"> PAGEREF _Toc21972881 \h </w:instrText>
+          <w:instrText xml:space="preserve"> PAGEREF _Toc22159661 \h </w:instrText>
         </w:r>
         <w:r>
           <w:rPr>
@@ -1530,12 +1538,12 @@
         <w:rPr>
           <w:rFonts w:asciiTheme="minorHAnsi" w:eastAsiaTheme="minorEastAsia" w:hAnsiTheme="minorHAnsi" w:cstheme="minorBidi"/>
           <w:noProof/>
-          <w:sz w:val="24"/>
-          <w:szCs w:val="24"/>
-          <w:lang w:eastAsia="de-DE"/>
-        </w:rPr>
-      </w:pPr>
-      <w:hyperlink w:anchor="_Toc21972882" w:history="1">
+          <w:sz w:val="22"/>
+          <w:szCs w:val="22"/>
+          <w:lang w:eastAsia="ja-JP"/>
+        </w:rPr>
+      </w:pPr>
+      <w:hyperlink w:anchor="_Toc22159662" w:history="1">
         <w:r>
           <w:rPr>
             <w:rStyle w:val="Hyperlink"/>
@@ -1562,7 +1570,7 @@
             <w:noProof/>
             <w:webHidden/>
           </w:rPr>
-          <w:instrText xml:space="preserve"> PAGEREF _Toc21972882 \h </w:instrText>
+          <w:instrText xml:space="preserve"> PAGEREF _Toc22159662 \h </w:instrText>
         </w:r>
         <w:r>
           <w:rPr>
@@ -1602,12 +1610,12 @@
         <w:rPr>
           <w:rFonts w:asciiTheme="minorHAnsi" w:eastAsiaTheme="minorEastAsia" w:hAnsiTheme="minorHAnsi" w:cstheme="minorBidi"/>
           <w:noProof/>
-          <w:sz w:val="24"/>
-          <w:szCs w:val="24"/>
-          <w:lang w:eastAsia="de-DE"/>
-        </w:rPr>
-      </w:pPr>
-      <w:hyperlink w:anchor="_Toc21972883" w:history="1">
+          <w:sz w:val="22"/>
+          <w:szCs w:val="22"/>
+          <w:lang w:eastAsia="ja-JP"/>
+        </w:rPr>
+      </w:pPr>
+      <w:hyperlink w:anchor="_Toc22159663" w:history="1">
         <w:r>
           <w:rPr>
             <w:rStyle w:val="Hyperlink"/>
@@ -1634,7 +1642,7 @@
             <w:noProof/>
             <w:webHidden/>
           </w:rPr>
-          <w:instrText xml:space="preserve"> PAGEREF _Toc21972883 \h </w:instrText>
+          <w:instrText xml:space="preserve"> PAGEREF _Toc22159663 \h </w:instrText>
         </w:r>
         <w:r>
           <w:rPr>
@@ -1654,7 +1662,7 @@
             <w:noProof/>
             <w:webHidden/>
           </w:rPr>
-          <w:t>6</w:t>
+          <w:t>5</w:t>
         </w:r>
         <w:r>
           <w:rPr>
@@ -1671,12 +1679,12 @@
         <w:rPr>
           <w:rFonts w:asciiTheme="minorHAnsi" w:eastAsiaTheme="minorEastAsia" w:hAnsiTheme="minorHAnsi" w:cstheme="minorBidi"/>
           <w:noProof/>
-          <w:sz w:val="24"/>
-          <w:szCs w:val="24"/>
-          <w:lang w:eastAsia="de-DE"/>
-        </w:rPr>
-      </w:pPr>
-      <w:hyperlink w:anchor="_Toc21972884" w:history="1">
+          <w:sz w:val="22"/>
+          <w:szCs w:val="22"/>
+          <w:lang w:eastAsia="ja-JP"/>
+        </w:rPr>
+      </w:pPr>
+      <w:hyperlink w:anchor="_Toc22159664" w:history="1">
         <w:r>
           <w:rPr>
             <w:rStyle w:val="Hyperlink"/>
@@ -1703,7 +1711,7 @@
             <w:noProof/>
             <w:webHidden/>
           </w:rPr>
-          <w:instrText xml:space="preserve"> PAGEREF _Toc21972884 \h </w:instrText>
+          <w:instrText xml:space="preserve"> PAGEREF _Toc22159664 \h </w:instrText>
         </w:r>
         <w:r>
           <w:rPr>
@@ -1743,12 +1751,12 @@
         <w:rPr>
           <w:rFonts w:asciiTheme="minorHAnsi" w:eastAsiaTheme="minorEastAsia" w:hAnsiTheme="minorHAnsi" w:cstheme="minorBidi"/>
           <w:noProof/>
-          <w:sz w:val="24"/>
-          <w:szCs w:val="24"/>
-          <w:lang w:eastAsia="de-DE"/>
-        </w:rPr>
-      </w:pPr>
-      <w:hyperlink w:anchor="_Toc21972885" w:history="1">
+          <w:sz w:val="22"/>
+          <w:szCs w:val="22"/>
+          <w:lang w:eastAsia="ja-JP"/>
+        </w:rPr>
+      </w:pPr>
+      <w:hyperlink w:anchor="_Toc22159665" w:history="1">
         <w:r>
           <w:rPr>
             <w:rStyle w:val="Hyperlink"/>
@@ -1775,7 +1783,7 @@
             <w:noProof/>
             <w:webHidden/>
           </w:rPr>
-          <w:instrText xml:space="preserve"> PAGEREF _Toc21972885 \h </w:instrText>
+          <w:instrText xml:space="preserve"> PAGEREF _Toc22159665 \h </w:instrText>
         </w:r>
         <w:r>
           <w:rPr>
@@ -1815,18 +1823,18 @@
         <w:rPr>
           <w:rFonts w:asciiTheme="minorHAnsi" w:eastAsiaTheme="minorEastAsia" w:hAnsiTheme="minorHAnsi" w:cstheme="minorBidi"/>
           <w:noProof/>
-          <w:sz w:val="24"/>
-          <w:szCs w:val="24"/>
-          <w:lang w:eastAsia="de-DE"/>
-        </w:rPr>
-      </w:pPr>
-      <w:hyperlink w:anchor="_Toc21972886" w:history="1">
+          <w:sz w:val="22"/>
+          <w:szCs w:val="22"/>
+          <w:lang w:eastAsia="ja-JP"/>
+        </w:rPr>
+      </w:pPr>
+      <w:hyperlink w:anchor="_Toc22159666" w:history="1">
         <w:r>
           <w:rPr>
             <w:rStyle w:val="Hyperlink"/>
             <w:noProof/>
           </w:rPr>
-          <w:t>5.2.2 Admin Use Cases</w:t>
+          <w:t>Admin Use Cases</w:t>
         </w:r>
         <w:r>
           <w:rPr>
@@ -1847,7 +1855,7 @@
             <w:noProof/>
             <w:webHidden/>
           </w:rPr>
-          <w:instrText xml:space="preserve"> PAGEREF _Toc21972886 \h </w:instrText>
+          <w:instrText xml:space="preserve"> PAGEREF _Toc22159666 \h </w:instrText>
         </w:r>
         <w:r>
           <w:rPr>
@@ -1867,7 +1875,7 @@
             <w:noProof/>
             <w:webHidden/>
           </w:rPr>
-          <w:t>7</w:t>
+          <w:t>9</w:t>
         </w:r>
         <w:r>
           <w:rPr>
@@ -1887,19 +1895,19 @@
         <w:rPr>
           <w:rFonts w:asciiTheme="minorHAnsi" w:eastAsiaTheme="minorEastAsia" w:hAnsiTheme="minorHAnsi" w:cstheme="minorBidi"/>
           <w:noProof/>
-          <w:sz w:val="24"/>
-          <w:szCs w:val="24"/>
-          <w:lang w:eastAsia="de-DE"/>
-        </w:rPr>
-      </w:pPr>
-      <w:hyperlink w:anchor="_Toc21972887" w:history="1">
+          <w:sz w:val="22"/>
+          <w:szCs w:val="22"/>
+          <w:lang w:eastAsia="ja-JP"/>
+        </w:rPr>
+      </w:pPr>
+      <w:hyperlink w:anchor="_Toc22159667" w:history="1">
         <w:r>
           <w:rPr>
             <w:rStyle w:val="Hyperlink"/>
             <w:noProof/>
             <w:highlight w:val="yellow"/>
           </w:rPr>
-          <w:t>5.2.3 Detaillierte Anforderungen</w:t>
+          <w:t>5.2.2 Detaillierte Anforderungen</w:t>
         </w:r>
         <w:r>
           <w:rPr>
@@ -1920,7 +1928,7 @@
             <w:noProof/>
             <w:webHidden/>
           </w:rPr>
-          <w:instrText xml:space="preserve"> PAGEREF _Toc21972887 \h </w:instrText>
+          <w:instrText xml:space="preserve"> PAGEREF _Toc22159667 \h </w:instrText>
         </w:r>
         <w:r>
           <w:rPr>
@@ -1940,7 +1948,7 @@
             <w:noProof/>
             <w:webHidden/>
           </w:rPr>
-          <w:t>7</w:t>
+          <w:t>12</w:t>
         </w:r>
         <w:r>
           <w:rPr>
@@ -1957,12 +1965,12 @@
         <w:rPr>
           <w:rFonts w:asciiTheme="minorHAnsi" w:eastAsiaTheme="minorEastAsia" w:hAnsiTheme="minorHAnsi" w:cstheme="minorBidi"/>
           <w:noProof/>
-          <w:sz w:val="24"/>
-          <w:szCs w:val="24"/>
-          <w:lang w:eastAsia="de-DE"/>
-        </w:rPr>
-      </w:pPr>
-      <w:hyperlink w:anchor="_Toc21972888" w:history="1">
+          <w:sz w:val="22"/>
+          <w:szCs w:val="22"/>
+          <w:lang w:eastAsia="ja-JP"/>
+        </w:rPr>
+      </w:pPr>
+      <w:hyperlink w:anchor="_Toc22159668" w:history="1">
         <w:r>
           <w:rPr>
             <w:rStyle w:val="Hyperlink"/>
@@ -1990,7 +1998,7 @@
             <w:noProof/>
             <w:webHidden/>
           </w:rPr>
-          <w:instrText xml:space="preserve"> PAGEREF _Toc21972888 \h </w:instrText>
+          <w:instrText xml:space="preserve"> PAGEREF _Toc22159668 \h </w:instrText>
         </w:r>
         <w:r>
           <w:rPr>
@@ -2010,7 +2018,7 @@
             <w:noProof/>
             <w:webHidden/>
           </w:rPr>
-          <w:t>7</w:t>
+          <w:t>12</w:t>
         </w:r>
         <w:r>
           <w:rPr>
@@ -2027,12 +2035,12 @@
         <w:rPr>
           <w:rFonts w:asciiTheme="minorHAnsi" w:eastAsiaTheme="minorEastAsia" w:hAnsiTheme="minorHAnsi" w:cstheme="minorBidi"/>
           <w:noProof/>
-          <w:sz w:val="24"/>
-          <w:szCs w:val="24"/>
-          <w:lang w:eastAsia="de-DE"/>
-        </w:rPr>
-      </w:pPr>
-      <w:hyperlink w:anchor="_Toc21972889" w:history="1">
+          <w:sz w:val="22"/>
+          <w:szCs w:val="22"/>
+          <w:lang w:eastAsia="ja-JP"/>
+        </w:rPr>
+      </w:pPr>
+      <w:hyperlink w:anchor="_Toc22159669" w:history="1">
         <w:r>
           <w:rPr>
             <w:rStyle w:val="Hyperlink"/>
@@ -2060,7 +2068,7 @@
             <w:noProof/>
             <w:webHidden/>
           </w:rPr>
-          <w:instrText xml:space="preserve"> PAGEREF _Toc21972889 \h </w:instrText>
+          <w:instrText xml:space="preserve"> PAGEREF _Toc22159669 \h </w:instrText>
         </w:r>
         <w:r>
           <w:rPr>
@@ -2080,7 +2088,7 @@
             <w:noProof/>
             <w:webHidden/>
           </w:rPr>
-          <w:t>7</w:t>
+          <w:t>12</w:t>
         </w:r>
         <w:r>
           <w:rPr>
@@ -2097,17 +2105,16 @@
         <w:rPr>
           <w:rFonts w:asciiTheme="minorHAnsi" w:eastAsiaTheme="minorEastAsia" w:hAnsiTheme="minorHAnsi" w:cstheme="minorBidi"/>
           <w:noProof/>
-          <w:sz w:val="24"/>
-          <w:szCs w:val="24"/>
-          <w:lang w:eastAsia="de-DE"/>
-        </w:rPr>
-      </w:pPr>
-      <w:hyperlink w:anchor="_Toc21972890" w:history="1">
+          <w:sz w:val="22"/>
+          <w:szCs w:val="22"/>
+          <w:lang w:eastAsia="ja-JP"/>
+        </w:rPr>
+      </w:pPr>
+      <w:hyperlink w:anchor="_Toc22159670" w:history="1">
         <w:r>
           <w:rPr>
             <w:rStyle w:val="Hyperlink"/>
             <w:noProof/>
-            <w:highlight w:val="yellow"/>
           </w:rPr>
           <w:t>5.5 Datenmodell</w:t>
         </w:r>
@@ -2130,7 +2137,7 @@
             <w:noProof/>
             <w:webHidden/>
           </w:rPr>
-          <w:instrText xml:space="preserve"> PAGEREF _Toc21972890 \h </w:instrText>
+          <w:instrText xml:space="preserve"> PAGEREF _Toc22159670 \h </w:instrText>
         </w:r>
         <w:r>
           <w:rPr>
@@ -2150,7 +2157,7 @@
             <w:noProof/>
             <w:webHidden/>
           </w:rPr>
-          <w:t>8</w:t>
+          <w:t>13</w:t>
         </w:r>
         <w:r>
           <w:rPr>
@@ -2167,12 +2174,12 @@
         <w:rPr>
           <w:rFonts w:asciiTheme="minorHAnsi" w:eastAsiaTheme="minorEastAsia" w:hAnsiTheme="minorHAnsi" w:cstheme="minorBidi"/>
           <w:noProof/>
-          <w:sz w:val="24"/>
-          <w:szCs w:val="24"/>
-          <w:lang w:eastAsia="de-DE"/>
-        </w:rPr>
-      </w:pPr>
-      <w:hyperlink w:anchor="_Toc21972891" w:history="1">
+          <w:sz w:val="22"/>
+          <w:szCs w:val="22"/>
+          <w:lang w:eastAsia="ja-JP"/>
+        </w:rPr>
+      </w:pPr>
+      <w:hyperlink w:anchor="_Toc22159671" w:history="1">
         <w:r>
           <w:rPr>
             <w:rStyle w:val="Hyperlink"/>
@@ -2199,7 +2206,7 @@
             <w:noProof/>
             <w:webHidden/>
           </w:rPr>
-          <w:instrText xml:space="preserve"> PAGEREF _Toc21972891 \h </w:instrText>
+          <w:instrText xml:space="preserve"> PAGEREF _Toc22159671 \h </w:instrText>
         </w:r>
         <w:r>
           <w:rPr>
@@ -2219,7 +2226,7 @@
             <w:noProof/>
             <w:webHidden/>
           </w:rPr>
-          <w:t>8</w:t>
+          <w:t>13</w:t>
         </w:r>
         <w:r>
           <w:rPr>
@@ -2236,12 +2243,12 @@
         <w:rPr>
           <w:rFonts w:asciiTheme="minorHAnsi" w:eastAsiaTheme="minorEastAsia" w:hAnsiTheme="minorHAnsi" w:cstheme="minorBidi"/>
           <w:noProof/>
-          <w:sz w:val="24"/>
-          <w:szCs w:val="24"/>
-          <w:lang w:val="de-CH" w:eastAsia="de-DE"/>
-        </w:rPr>
-      </w:pPr>
-      <w:hyperlink w:anchor="_Toc21972892" w:history="1">
+          <w:sz w:val="22"/>
+          <w:szCs w:val="22"/>
+          <w:lang w:val="de-CH" w:eastAsia="ja-JP"/>
+        </w:rPr>
+      </w:pPr>
+      <w:hyperlink w:anchor="_Toc22159672" w:history="1">
         <w:r>
           <w:rPr>
             <w:rStyle w:val="Hyperlink"/>
@@ -2253,9 +2260,9 @@
           <w:rPr>
             <w:rFonts w:asciiTheme="minorHAnsi" w:eastAsiaTheme="minorEastAsia" w:hAnsiTheme="minorHAnsi" w:cstheme="minorBidi"/>
             <w:noProof/>
-            <w:sz w:val="24"/>
-            <w:szCs w:val="24"/>
-            <w:lang w:val="de-CH" w:eastAsia="de-DE"/>
+            <w:sz w:val="22"/>
+            <w:szCs w:val="22"/>
+            <w:lang w:val="de-CH" w:eastAsia="ja-JP"/>
           </w:rPr>
           <w:tab/>
         </w:r>
@@ -2285,7 +2292,7 @@
             <w:noProof/>
             <w:webHidden/>
           </w:rPr>
-          <w:instrText xml:space="preserve"> PAGEREF _Toc21972892 \h </w:instrText>
+          <w:instrText xml:space="preserve"> PAGEREF _Toc22159672 \h </w:instrText>
         </w:r>
         <w:r>
           <w:rPr>
@@ -2305,7 +2312,7 @@
             <w:noProof/>
             <w:webHidden/>
           </w:rPr>
-          <w:t>8</w:t>
+          <w:t>14</w:t>
         </w:r>
         <w:r>
           <w:rPr>
@@ -2322,12 +2329,12 @@
         <w:rPr>
           <w:rFonts w:asciiTheme="minorHAnsi" w:eastAsiaTheme="minorEastAsia" w:hAnsiTheme="minorHAnsi" w:cstheme="minorBidi"/>
           <w:noProof/>
-          <w:sz w:val="24"/>
-          <w:szCs w:val="24"/>
-          <w:lang w:val="de-CH" w:eastAsia="de-DE"/>
-        </w:rPr>
-      </w:pPr>
-      <w:hyperlink w:anchor="_Toc21972893" w:history="1">
+          <w:sz w:val="22"/>
+          <w:szCs w:val="22"/>
+          <w:lang w:val="de-CH" w:eastAsia="ja-JP"/>
+        </w:rPr>
+      </w:pPr>
+      <w:hyperlink w:anchor="_Toc22159673" w:history="1">
         <w:r>
           <w:rPr>
             <w:rStyle w:val="Hyperlink"/>
@@ -2340,9 +2347,9 @@
           <w:rPr>
             <w:rFonts w:asciiTheme="minorHAnsi" w:eastAsiaTheme="minorEastAsia" w:hAnsiTheme="minorHAnsi" w:cstheme="minorBidi"/>
             <w:noProof/>
-            <w:sz w:val="24"/>
-            <w:szCs w:val="24"/>
-            <w:lang w:val="de-CH" w:eastAsia="de-DE"/>
+            <w:sz w:val="22"/>
+            <w:szCs w:val="22"/>
+            <w:lang w:val="de-CH" w:eastAsia="ja-JP"/>
           </w:rPr>
           <w:tab/>
         </w:r>
@@ -2373,7 +2380,7 @@
             <w:noProof/>
             <w:webHidden/>
           </w:rPr>
-          <w:instrText xml:space="preserve"> PAGEREF _Toc21972893 \h </w:instrText>
+          <w:instrText xml:space="preserve"> PAGEREF _Toc22159673 \h </w:instrText>
         </w:r>
         <w:r>
           <w:rPr>
@@ -2393,7 +2400,7 @@
             <w:noProof/>
             <w:webHidden/>
           </w:rPr>
-          <w:t>8</w:t>
+          <w:t>14</w:t>
         </w:r>
         <w:r>
           <w:rPr>
@@ -2410,12 +2417,12 @@
         <w:rPr>
           <w:rFonts w:asciiTheme="minorHAnsi" w:eastAsiaTheme="minorEastAsia" w:hAnsiTheme="minorHAnsi" w:cstheme="minorBidi"/>
           <w:noProof/>
-          <w:sz w:val="24"/>
-          <w:szCs w:val="24"/>
-          <w:lang w:val="de-CH" w:eastAsia="de-DE"/>
-        </w:rPr>
-      </w:pPr>
-      <w:hyperlink w:anchor="_Toc21972894" w:history="1">
+          <w:sz w:val="22"/>
+          <w:szCs w:val="22"/>
+          <w:lang w:val="de-CH" w:eastAsia="ja-JP"/>
+        </w:rPr>
+      </w:pPr>
+      <w:hyperlink w:anchor="_Toc22159674" w:history="1">
         <w:r>
           <w:rPr>
             <w:rStyle w:val="Hyperlink"/>
@@ -2428,9 +2435,9 @@
           <w:rPr>
             <w:rFonts w:asciiTheme="minorHAnsi" w:eastAsiaTheme="minorEastAsia" w:hAnsiTheme="minorHAnsi" w:cstheme="minorBidi"/>
             <w:noProof/>
-            <w:sz w:val="24"/>
-            <w:szCs w:val="24"/>
-            <w:lang w:val="de-CH" w:eastAsia="de-DE"/>
+            <w:sz w:val="22"/>
+            <w:szCs w:val="22"/>
+            <w:lang w:val="de-CH" w:eastAsia="ja-JP"/>
           </w:rPr>
           <w:tab/>
         </w:r>
@@ -2461,7 +2468,7 @@
             <w:noProof/>
             <w:webHidden/>
           </w:rPr>
-          <w:instrText xml:space="preserve"> PAGEREF _Toc21972894 \h </w:instrText>
+          <w:instrText xml:space="preserve"> PAGEREF _Toc22159674 \h </w:instrText>
         </w:r>
         <w:r>
           <w:rPr>
@@ -2481,7 +2488,7 @@
             <w:noProof/>
             <w:webHidden/>
           </w:rPr>
-          <w:t>8</w:t>
+          <w:t>14</w:t>
         </w:r>
         <w:r>
           <w:rPr>
@@ -2498,12 +2505,12 @@
         <w:rPr>
           <w:rFonts w:asciiTheme="minorHAnsi" w:eastAsiaTheme="minorEastAsia" w:hAnsiTheme="minorHAnsi" w:cstheme="minorBidi"/>
           <w:noProof/>
-          <w:sz w:val="24"/>
-          <w:szCs w:val="24"/>
-          <w:lang w:eastAsia="de-DE"/>
-        </w:rPr>
-      </w:pPr>
-      <w:hyperlink w:anchor="_Toc21972895" w:history="1">
+          <w:sz w:val="22"/>
+          <w:szCs w:val="22"/>
+          <w:lang w:eastAsia="ja-JP"/>
+        </w:rPr>
+      </w:pPr>
+      <w:hyperlink w:anchor="_Toc22159675" w:history="1">
         <w:r>
           <w:rPr>
             <w:rStyle w:val="Hyperlink"/>
@@ -2531,7 +2538,7 @@
             <w:noProof/>
             <w:webHidden/>
           </w:rPr>
-          <w:instrText xml:space="preserve"> PAGEREF _Toc21972895 \h </w:instrText>
+          <w:instrText xml:space="preserve"> PAGEREF _Toc22159675 \h </w:instrText>
         </w:r>
         <w:r>
           <w:rPr>
@@ -2551,7 +2558,7 @@
             <w:noProof/>
             <w:webHidden/>
           </w:rPr>
-          <w:t>8</w:t>
+          <w:t>14</w:t>
         </w:r>
         <w:r>
           <w:rPr>
@@ -2568,12 +2575,12 @@
         <w:rPr>
           <w:rFonts w:asciiTheme="minorHAnsi" w:eastAsiaTheme="minorEastAsia" w:hAnsiTheme="minorHAnsi" w:cstheme="minorBidi"/>
           <w:noProof/>
-          <w:sz w:val="24"/>
-          <w:szCs w:val="24"/>
-          <w:lang w:eastAsia="de-DE"/>
-        </w:rPr>
-      </w:pPr>
-      <w:hyperlink w:anchor="_Toc21972896" w:history="1">
+          <w:sz w:val="22"/>
+          <w:szCs w:val="22"/>
+          <w:lang w:eastAsia="ja-JP"/>
+        </w:rPr>
+      </w:pPr>
+      <w:hyperlink w:anchor="_Toc22159676" w:history="1">
         <w:r>
           <w:rPr>
             <w:rStyle w:val="Hyperlink"/>
@@ -2601,7 +2608,7 @@
             <w:noProof/>
             <w:webHidden/>
           </w:rPr>
-          <w:instrText xml:space="preserve"> PAGEREF _Toc21972896 \h </w:instrText>
+          <w:instrText xml:space="preserve"> PAGEREF _Toc22159676 \h </w:instrText>
         </w:r>
         <w:r>
           <w:rPr>
@@ -2621,7 +2628,7 @@
             <w:noProof/>
             <w:webHidden/>
           </w:rPr>
-          <w:t>8</w:t>
+          <w:t>14</w:t>
         </w:r>
         <w:r>
           <w:rPr>
@@ -2638,12 +2645,12 @@
         <w:rPr>
           <w:rFonts w:asciiTheme="minorHAnsi" w:eastAsiaTheme="minorEastAsia" w:hAnsiTheme="minorHAnsi" w:cstheme="minorBidi"/>
           <w:noProof/>
-          <w:sz w:val="24"/>
-          <w:szCs w:val="24"/>
-          <w:lang w:val="de-CH" w:eastAsia="de-DE"/>
-        </w:rPr>
-      </w:pPr>
-      <w:hyperlink w:anchor="_Toc21972897" w:history="1">
+          <w:sz w:val="22"/>
+          <w:szCs w:val="22"/>
+          <w:lang w:val="de-CH" w:eastAsia="ja-JP"/>
+        </w:rPr>
+      </w:pPr>
+      <w:hyperlink w:anchor="_Toc22159677" w:history="1">
         <w:r>
           <w:rPr>
             <w:rStyle w:val="Hyperlink"/>
@@ -2655,9 +2662,9 @@
           <w:rPr>
             <w:rFonts w:asciiTheme="minorHAnsi" w:eastAsiaTheme="minorEastAsia" w:hAnsiTheme="minorHAnsi" w:cstheme="minorBidi"/>
             <w:noProof/>
-            <w:sz w:val="24"/>
-            <w:szCs w:val="24"/>
-            <w:lang w:val="de-CH" w:eastAsia="de-DE"/>
+            <w:sz w:val="22"/>
+            <w:szCs w:val="22"/>
+            <w:lang w:val="de-CH" w:eastAsia="ja-JP"/>
           </w:rPr>
           <w:tab/>
         </w:r>
@@ -2687,7 +2694,7 @@
             <w:noProof/>
             <w:webHidden/>
           </w:rPr>
-          <w:instrText xml:space="preserve"> PAGEREF _Toc21972897 \h </w:instrText>
+          <w:instrText xml:space="preserve"> PAGEREF _Toc22159677 \h </w:instrText>
         </w:r>
         <w:r>
           <w:rPr>
@@ -2707,7 +2714,7 @@
             <w:noProof/>
             <w:webHidden/>
           </w:rPr>
-          <w:t>9</w:t>
+          <w:t>14</w:t>
         </w:r>
         <w:r>
           <w:rPr>
@@ -2730,12 +2737,12 @@
       <w:r>
         <w:br w:type="page"/>
       </w:r>
-      <w:bookmarkStart w:id="2" w:name="_Toc21972867"/>
+      <w:bookmarkStart w:id="3" w:name="_Toc22159647"/>
       <w:r>
         <w:lastRenderedPageBreak/>
         <w:t>Zweck des Dokuments</w:t>
       </w:r>
-      <w:bookmarkEnd w:id="2"/>
+      <w:bookmarkEnd w:id="3"/>
     </w:p>
     <w:p>
       <w:r>
@@ -2773,7 +2780,15 @@
         <w:t xml:space="preserve">Auftragnehmer sind </w:t>
       </w:r>
       <w:r>
-        <w:t>Aleksandar Andrejic und Yann Roth</w:t>
+        <w:t xml:space="preserve">Aleksandar </w:t>
+      </w:r>
+      <w:proofErr w:type="spellStart"/>
+      <w:r>
+        <w:t>Andrejic</w:t>
+      </w:r>
+      <w:proofErr w:type="spellEnd"/>
+      <w:r>
+        <w:t xml:space="preserve"> und Yann Roth</w:t>
       </w:r>
       <w:r>
         <w:t xml:space="preserve">. </w:t>
@@ -2813,14 +2828,14 @@
       <w:pPr>
         <w:pStyle w:val="berschrift1"/>
       </w:pPr>
-      <w:bookmarkStart w:id="3" w:name="_Toc21972868"/>
+      <w:bookmarkStart w:id="4" w:name="_Toc22159648"/>
       <w:r>
         <w:t>V</w:t>
       </w:r>
       <w:r>
         <w:t>ision</w:t>
       </w:r>
-      <w:bookmarkEnd w:id="3"/>
+      <w:bookmarkEnd w:id="4"/>
     </w:p>
     <w:p>
       <w:r>
@@ -2836,24 +2851,24 @@
       <w:pPr>
         <w:pStyle w:val="berschrift1"/>
       </w:pPr>
-      <w:bookmarkStart w:id="4" w:name="_Toc21972869"/>
+      <w:bookmarkStart w:id="5" w:name="_Toc22159649"/>
       <w:r>
         <w:t>Projektziel</w:t>
       </w:r>
       <w:r>
         <w:t>setzung</w:t>
       </w:r>
-      <w:bookmarkEnd w:id="4"/>
+      <w:bookmarkEnd w:id="5"/>
     </w:p>
     <w:p>
       <w:pPr>
         <w:pStyle w:val="berschrift2"/>
       </w:pPr>
-      <w:bookmarkStart w:id="5" w:name="_Toc21972870"/>
+      <w:bookmarkStart w:id="6" w:name="_Toc22159650"/>
       <w:r>
         <w:t>Ausgangslage</w:t>
       </w:r>
-      <w:bookmarkEnd w:id="5"/>
+      <w:bookmarkEnd w:id="6"/>
     </w:p>
     <w:p>
       <w:r>
@@ -2864,11 +2879,11 @@
       <w:pPr>
         <w:pStyle w:val="berschrift2"/>
       </w:pPr>
-      <w:bookmarkStart w:id="6" w:name="_Toc21972871"/>
+      <w:bookmarkStart w:id="7" w:name="_Toc22159651"/>
       <w:r>
         <w:t>Stakeholder</w:t>
       </w:r>
-      <w:bookmarkEnd w:id="6"/>
+      <w:bookmarkEnd w:id="7"/>
     </w:p>
     <w:p>
       <w:pPr>
@@ -2881,8 +2896,13 @@
         <w:t>Entwickler</w:t>
       </w:r>
       <w:r>
-        <w:t>: Yann Roth, Aleksander Andrejic</w:t>
-      </w:r>
+        <w:t xml:space="preserve">: Yann Roth, Aleksander </w:t>
+      </w:r>
+      <w:proofErr w:type="spellStart"/>
+      <w:r>
+        <w:t>Andrejic</w:t>
+      </w:r>
+      <w:proofErr w:type="spellEnd"/>
     </w:p>
     <w:p>
       <w:pPr>
@@ -3008,11 +3028,11 @@
       <w:pPr>
         <w:pStyle w:val="berschrift2"/>
       </w:pPr>
-      <w:bookmarkStart w:id="7" w:name="_Toc21972872"/>
+      <w:bookmarkStart w:id="8" w:name="_Toc22159652"/>
       <w:r>
         <w:t>Projektziele</w:t>
       </w:r>
-      <w:bookmarkEnd w:id="7"/>
+      <w:bookmarkEnd w:id="8"/>
     </w:p>
     <w:p>
       <w:r>
@@ -3211,11 +3231,11 @@
       <w:pPr>
         <w:pStyle w:val="berschrift2"/>
       </w:pPr>
-      <w:bookmarkStart w:id="8" w:name="_Toc21972873"/>
+      <w:bookmarkStart w:id="9" w:name="_Toc22159653"/>
       <w:r>
         <w:t>Weiterführende Gedanken</w:t>
       </w:r>
-      <w:bookmarkEnd w:id="8"/>
+      <w:bookmarkEnd w:id="9"/>
     </w:p>
     <w:p>
       <w:r>
@@ -3253,11 +3273,11 @@
       <w:pPr>
         <w:pStyle w:val="berschrift3"/>
       </w:pPr>
-      <w:bookmarkStart w:id="9" w:name="_Toc21972874"/>
+      <w:bookmarkStart w:id="10" w:name="_Toc22159654"/>
       <w:r>
         <w:t>Offene Fragen</w:t>
       </w:r>
-      <w:bookmarkEnd w:id="9"/>
+      <w:bookmarkEnd w:id="10"/>
     </w:p>
     <w:p/>
     <w:p/>
@@ -3265,11 +3285,11 @@
       <w:pPr>
         <w:pStyle w:val="berschrift3"/>
       </w:pPr>
-      <w:bookmarkStart w:id="10" w:name="_Toc21972875"/>
+      <w:bookmarkStart w:id="11" w:name="_Toc22159655"/>
       <w:r>
         <w:t>Beantwortete Fragen</w:t>
       </w:r>
-      <w:bookmarkEnd w:id="10"/>
+      <w:bookmarkEnd w:id="11"/>
     </w:p>
     <w:p>
       <w:r>
@@ -3293,21 +3313,21 @@
       <w:pPr>
         <w:pStyle w:val="berschrift1"/>
       </w:pPr>
-      <w:bookmarkStart w:id="11" w:name="_Toc21972876"/>
+      <w:bookmarkStart w:id="12" w:name="_Toc22159656"/>
       <w:r>
         <w:t>Systemabgrenzung</w:t>
       </w:r>
-      <w:bookmarkEnd w:id="11"/>
+      <w:bookmarkEnd w:id="12"/>
     </w:p>
     <w:p>
       <w:pPr>
         <w:pStyle w:val="berschrift2"/>
       </w:pPr>
-      <w:bookmarkStart w:id="12" w:name="_Toc21972877"/>
+      <w:bookmarkStart w:id="13" w:name="_Toc22159657"/>
       <w:r>
         <w:t>Prozessumfeld</w:t>
       </w:r>
-      <w:bookmarkEnd w:id="12"/>
+      <w:bookmarkEnd w:id="13"/>
     </w:p>
     <w:p>
       <w:r>
@@ -3346,11 +3366,11 @@
       <w:pPr>
         <w:pStyle w:val="berschrift2"/>
       </w:pPr>
-      <w:bookmarkStart w:id="13" w:name="_Toc21972878"/>
+      <w:bookmarkStart w:id="14" w:name="_Toc22159658"/>
       <w:r>
         <w:t>Systemumfeld</w:t>
       </w:r>
-      <w:bookmarkEnd w:id="13"/>
+      <w:bookmarkEnd w:id="14"/>
     </w:p>
     <w:p>
       <w:r>
@@ -3515,13 +3535,13 @@
       <w:pPr>
         <w:pStyle w:val="berschrift2"/>
       </w:pPr>
-      <w:bookmarkStart w:id="14" w:name="_Toc526070082"/>
-      <w:bookmarkStart w:id="15" w:name="_Toc21972879"/>
+      <w:bookmarkStart w:id="15" w:name="_Toc526070082"/>
+      <w:bookmarkStart w:id="16" w:name="_Toc22159659"/>
       <w:r>
         <w:t>Nicht unterstützte Projektziele</w:t>
       </w:r>
-      <w:bookmarkEnd w:id="14"/>
       <w:bookmarkEnd w:id="15"/>
+      <w:bookmarkEnd w:id="16"/>
     </w:p>
     <w:p>
       <w:r>
@@ -3553,21 +3573,21 @@
       <w:pPr>
         <w:pStyle w:val="berschrift1"/>
       </w:pPr>
-      <w:bookmarkStart w:id="16" w:name="_Toc21972880"/>
+      <w:bookmarkStart w:id="17" w:name="_Toc22159660"/>
       <w:r>
         <w:t>Anforderungen</w:t>
       </w:r>
-      <w:bookmarkEnd w:id="16"/>
+      <w:bookmarkEnd w:id="17"/>
     </w:p>
     <w:p>
       <w:pPr>
         <w:pStyle w:val="berschrift2"/>
       </w:pPr>
-      <w:bookmarkStart w:id="17" w:name="_Toc21972881"/>
+      <w:bookmarkStart w:id="18" w:name="_Toc22159661"/>
       <w:r>
         <w:t>Quellen und Vorgehen</w:t>
       </w:r>
-      <w:bookmarkEnd w:id="17"/>
+      <w:bookmarkEnd w:id="18"/>
       <w:r>
         <w:t xml:space="preserve"> </w:t>
       </w:r>
@@ -3576,11 +3596,11 @@
       <w:pPr>
         <w:pStyle w:val="berschrift3"/>
       </w:pPr>
-      <w:bookmarkStart w:id="18" w:name="_Toc21972882"/>
+      <w:bookmarkStart w:id="19" w:name="_Toc22159662"/>
       <w:r>
         <w:t>Quellen</w:t>
       </w:r>
-      <w:bookmarkEnd w:id="18"/>
+      <w:bookmarkEnd w:id="19"/>
     </w:p>
     <w:p>
       <w:r>
@@ -3652,7 +3672,6 @@
         <w:t xml:space="preserve">, DB, SNCR, </w:t>
       </w:r>
       <w:proofErr w:type="spellStart"/>
-      <w:proofErr w:type="gramStart"/>
       <w:r>
         <w:t>TrenItalia</w:t>
       </w:r>
@@ -3660,7 +3679,6 @@
       <w:r>
         <w:t>,…</w:t>
       </w:r>
-      <w:proofErr w:type="gramEnd"/>
     </w:p>
     <w:p>
       <w:pPr>
@@ -3680,11 +3698,11 @@
       <w:pPr>
         <w:pStyle w:val="berschrift3"/>
       </w:pPr>
-      <w:bookmarkStart w:id="19" w:name="_Toc21972883"/>
+      <w:bookmarkStart w:id="20" w:name="_Toc22159663"/>
       <w:r>
         <w:t>Vorgehen</w:t>
       </w:r>
-      <w:bookmarkEnd w:id="19"/>
+      <w:bookmarkEnd w:id="20"/>
     </w:p>
     <w:p>
       <w:r>
@@ -3873,24 +3891,24 @@
       <w:pPr>
         <w:pStyle w:val="berschrift2"/>
       </w:pPr>
-      <w:bookmarkStart w:id="20" w:name="_Toc21972884"/>
+      <w:bookmarkStart w:id="21" w:name="_Toc22159664"/>
       <w:r>
         <w:t>F</w:t>
       </w:r>
       <w:r>
         <w:t>unktionale Anforderungen</w:t>
       </w:r>
-      <w:bookmarkEnd w:id="20"/>
+      <w:bookmarkEnd w:id="21"/>
     </w:p>
     <w:p>
       <w:pPr>
         <w:pStyle w:val="berschrift3"/>
       </w:pPr>
-      <w:bookmarkStart w:id="21" w:name="_Toc21972885"/>
+      <w:bookmarkStart w:id="22" w:name="_Toc22159665"/>
       <w:r>
         <w:t>Use Cases</w:t>
       </w:r>
-      <w:bookmarkEnd w:id="21"/>
+      <w:bookmarkEnd w:id="22"/>
     </w:p>
     <w:p/>
     <w:p>
@@ -4608,7 +4626,6 @@
           <w:highlight w:val="lightGray"/>
         </w:rPr>
       </w:pPr>
-      <w:bookmarkStart w:id="22" w:name="_Toc21972886"/>
       <w:r>
         <w:rPr>
           <w:highlight w:val="lightGray"/>
@@ -4624,11 +4641,12 @@
           <w:numId w:val="0"/>
         </w:numPr>
       </w:pPr>
+      <w:bookmarkStart w:id="23" w:name="_Toc22159666"/>
       <w:r>
         <w:lastRenderedPageBreak/>
         <w:t>Admin Use Cases</w:t>
       </w:r>
-      <w:bookmarkEnd w:id="22"/>
+      <w:bookmarkEnd w:id="23"/>
     </w:p>
     <w:p>
       <w:r>
@@ -4680,7 +4698,6 @@
       </w:r>
     </w:p>
     <w:p>
-      <w:bookmarkStart w:id="23" w:name="_GoBack"/>
       <w:r>
         <w:rPr>
           <w:noProof/>
@@ -4727,7 +4744,6 @@
           </wp:inline>
         </w:drawing>
       </w:r>
-      <w:bookmarkEnd w:id="23"/>
     </w:p>
     <w:p/>
     <w:p>
@@ -5262,7 +5278,7 @@
           <w:highlight w:val="yellow"/>
         </w:rPr>
       </w:pPr>
-      <w:bookmarkStart w:id="24" w:name="_Toc21972887"/>
+      <w:bookmarkStart w:id="24" w:name="_Toc22159667"/>
       <w:r>
         <w:rPr>
           <w:highlight w:val="yellow"/>
@@ -5665,32 +5681,16 @@
           <w:lang w:val="en-US"/>
         </w:rPr>
         <w:tab/>
-        <w:t>Muss / Optional P1, P2, P</w:t>
-      </w:r>
-      <w:proofErr w:type="gramStart"/>
-      <w:r>
+        <w:t>Muss / Optional P1, P2, P3  /  Wunsch (Nice to have)</w:t>
+      </w:r>
+    </w:p>
+    <w:p>
+      <w:pPr>
+        <w:ind w:left="993" w:hanging="993"/>
         <w:rPr>
           <w:highlight w:val="yellow"/>
           <w:lang w:val="en-US"/>
         </w:rPr>
-        <w:t>3  /</w:t>
-      </w:r>
-      <w:proofErr w:type="gramEnd"/>
-      <w:r>
-        <w:rPr>
-          <w:highlight w:val="yellow"/>
-          <w:lang w:val="en-US"/>
-        </w:rPr>
-        <w:t xml:space="preserve">  Wunsch (Nice to have)</w:t>
-      </w:r>
-    </w:p>
-    <w:p>
-      <w:pPr>
-        <w:ind w:left="993" w:hanging="993"/>
-        <w:rPr>
-          <w:highlight w:val="yellow"/>
-          <w:lang w:val="en-US"/>
-        </w:rPr>
       </w:pPr>
     </w:p>
     <w:p>
@@ -5734,7 +5734,7 @@
           <w:highlight w:val="yellow"/>
         </w:rPr>
       </w:pPr>
-      <w:bookmarkStart w:id="25" w:name="_Toc21972888"/>
+      <w:bookmarkStart w:id="25" w:name="_Toc22159668"/>
       <w:r>
         <w:rPr>
           <w:highlight w:val="yellow"/>
@@ -6044,7 +6044,7 @@
           <w:highlight w:val="yellow"/>
         </w:rPr>
       </w:pPr>
-      <w:bookmarkStart w:id="26" w:name="_Toc21972889"/>
+      <w:bookmarkStart w:id="26" w:name="_Toc22159669"/>
       <w:r>
         <w:rPr>
           <w:highlight w:val="yellow"/>
@@ -6495,38 +6495,71 @@
     <w:p>
       <w:pPr>
         <w:pStyle w:val="berschrift2"/>
+      </w:pPr>
+      <w:bookmarkStart w:id="27" w:name="_Toc22159670"/>
+      <w:r>
+        <w:t>Datenmodell</w:t>
+      </w:r>
+      <w:bookmarkEnd w:id="27"/>
+    </w:p>
+    <w:p>
+      <w:r>
+        <w:t>Im Folgenden Diagramm werden die Wichtigsten Entitäten dargestellt.</w:t>
+      </w:r>
+    </w:p>
+    <w:p/>
+    <w:p>
+      <w:pPr>
         <w:rPr>
           <w:highlight w:val="yellow"/>
         </w:rPr>
       </w:pPr>
-      <w:bookmarkStart w:id="27" w:name="_Toc21972890"/>
-      <w:r>
-        <w:rPr>
-          <w:highlight w:val="yellow"/>
-        </w:rPr>
-        <w:t>Datenmodell</w:t>
-      </w:r>
-      <w:bookmarkEnd w:id="27"/>
-    </w:p>
-    <w:p>
-      <w:pPr>
-        <w:rPr>
-          <w:highlight w:val="yellow"/>
-        </w:rPr>
-      </w:pPr>
-      <w:r>
-        <w:rPr>
-          <w:highlight w:val="yellow"/>
-        </w:rPr>
-        <w:t>Modell der wichtigsten Entitäten, soweit es für das Verständnis der Anforderungen notwendig ist.</w:t>
-      </w:r>
-    </w:p>
-    <w:p>
-      <w:pPr>
-        <w:rPr>
-          <w:highlight w:val="yellow"/>
-        </w:rPr>
-      </w:pPr>
+      <w:r>
+        <w:rPr>
+          <w:noProof/>
+        </w:rPr>
+        <w:drawing>
+          <wp:inline distT="0" distB="0" distL="0" distR="0" wp14:anchorId="6E7DB564" wp14:editId="2DB2D06B">
+            <wp:extent cx="6011545" cy="4185920"/>
+            <wp:effectExtent l="0" t="0" r="8255" b="5080"/>
+            <wp:docPr id="16" name="Grafik 16"/>
+            <wp:cNvGraphicFramePr>
+              <a:graphicFrameLocks xmlns:a="http://schemas.openxmlformats.org/drawingml/2006/main" noChangeAspect="1"/>
+            </wp:cNvGraphicFramePr>
+            <a:graphic xmlns:a="http://schemas.openxmlformats.org/drawingml/2006/main">
+              <a:graphicData uri="http://schemas.openxmlformats.org/drawingml/2006/picture">
+                <pic:pic xmlns:pic="http://schemas.openxmlformats.org/drawingml/2006/picture">
+                  <pic:nvPicPr>
+                    <pic:cNvPr id="16" name="Entity-Relationship_Model_Sitzplatzreservation.PNG"/>
+                    <pic:cNvPicPr/>
+                  </pic:nvPicPr>
+                  <pic:blipFill>
+                    <a:blip r:embed="rId26">
+                      <a:extLst>
+                        <a:ext uri="{28A0092B-C50C-407E-A947-70E740481C1C}">
+                          <a14:useLocalDpi xmlns:a14="http://schemas.microsoft.com/office/drawing/2010/main" val="0"/>
+                        </a:ext>
+                      </a:extLst>
+                    </a:blip>
+                    <a:stretch>
+                      <a:fillRect/>
+                    </a:stretch>
+                  </pic:blipFill>
+                  <pic:spPr>
+                    <a:xfrm>
+                      <a:off x="0" y="0"/>
+                      <a:ext cx="6011545" cy="4185920"/>
+                    </a:xfrm>
+                    <a:prstGeom prst="rect">
+                      <a:avLst/>
+                    </a:prstGeom>
+                  </pic:spPr>
+                </pic:pic>
+              </a:graphicData>
+            </a:graphic>
+          </wp:inline>
+        </w:drawing>
+      </w:r>
     </w:p>
     <w:p>
       <w:pPr>
@@ -6535,7 +6568,7 @@
       <w:r>
         <w:t xml:space="preserve"> </w:t>
       </w:r>
-      <w:bookmarkStart w:id="28" w:name="_Toc21972891"/>
+      <w:bookmarkStart w:id="28" w:name="_Toc22159671"/>
       <w:r>
         <w:t>Business Obje</w:t>
       </w:r>
@@ -6626,13 +6659,8 @@
           </w:tcPr>
           <w:p>
             <w:r>
-              <w:t xml:space="preserve">Nummer, 220V-Anschluss, 1./2. </w:t>
+              <w:t>Nummer, 220V-Anschluss, 1./2. Klasse,…</w:t>
             </w:r>
-            <w:proofErr w:type="gramStart"/>
-            <w:r>
-              <w:t>Klasse,…</w:t>
-            </w:r>
-            <w:proofErr w:type="gramEnd"/>
           </w:p>
         </w:tc>
       </w:tr>
@@ -6867,13 +6895,13 @@
         </w:tc>
       </w:tr>
     </w:tbl>
-    <w:p/>
     <w:p>
       <w:pPr>
         <w:pStyle w:val="berschrift1"/>
       </w:pPr>
-      <w:bookmarkStart w:id="29" w:name="_Toc21972892"/>
-      <w:r>
+      <w:bookmarkStart w:id="29" w:name="_Toc22159672"/>
+      <w:r>
+        <w:lastRenderedPageBreak/>
         <w:t>Glossar</w:t>
       </w:r>
       <w:bookmarkEnd w:id="29"/>
@@ -6923,7 +6951,7 @@
           <w:highlight w:val="yellow"/>
         </w:rPr>
       </w:pPr>
-      <w:bookmarkStart w:id="30" w:name="_Toc21972893"/>
+      <w:bookmarkStart w:id="30" w:name="_Toc22159673"/>
       <w:r>
         <w:rPr>
           <w:highlight w:val="yellow"/>
@@ -7055,7 +7083,7 @@
           <w:highlight w:val="yellow"/>
         </w:rPr>
       </w:pPr>
-      <w:bookmarkStart w:id="31" w:name="_Toc21972894"/>
+      <w:bookmarkStart w:id="31" w:name="_Toc22159674"/>
       <w:r>
         <w:rPr>
           <w:highlight w:val="yellow"/>
@@ -7071,7 +7099,7 @@
           <w:highlight w:val="yellow"/>
         </w:rPr>
       </w:pPr>
-      <w:bookmarkStart w:id="32" w:name="_Toc21972895"/>
+      <w:bookmarkStart w:id="32" w:name="_Toc22159675"/>
       <w:r>
         <w:rPr>
           <w:highlight w:val="yellow"/>
@@ -7107,12 +7135,11 @@
           <w:highlight w:val="yellow"/>
         </w:rPr>
       </w:pPr>
-      <w:bookmarkStart w:id="33" w:name="_Toc21972896"/>
+      <w:bookmarkStart w:id="33" w:name="_Toc22159676"/>
       <w:r>
         <w:rPr>
           <w:highlight w:val="yellow"/>
         </w:rPr>
-        <w:lastRenderedPageBreak/>
         <w:t xml:space="preserve">Definition </w:t>
       </w:r>
       <w:proofErr w:type="spellStart"/>
@@ -7156,7 +7183,7 @@
       <w:pPr>
         <w:pStyle w:val="berschrift1"/>
       </w:pPr>
-      <w:bookmarkStart w:id="34" w:name="_Toc21972897"/>
+      <w:bookmarkStart w:id="34" w:name="_Toc22159677"/>
       <w:r>
         <w:t>Versionskontrolle</w:t>
       </w:r>
@@ -7338,8 +7365,13 @@
           </w:tcPr>
           <w:p>
             <w:r>
-              <w:t>Y. Roth, A. Andrejic</w:t>
+              <w:t xml:space="preserve">Y. Roth, A. </w:t>
             </w:r>
+            <w:proofErr w:type="spellStart"/>
+            <w:r>
+              <w:t>Andrejic</w:t>
+            </w:r>
+            <w:proofErr w:type="spellEnd"/>
           </w:p>
         </w:tc>
       </w:tr>
@@ -7400,8 +7432,13 @@
           </w:tcPr>
           <w:p>
             <w:r>
-              <w:t>Y. Roth, A. Andrejic</w:t>
+              <w:t xml:space="preserve">Y. Roth, A. </w:t>
             </w:r>
+            <w:proofErr w:type="spellStart"/>
+            <w:r>
+              <w:t>Andrejic</w:t>
+            </w:r>
+            <w:proofErr w:type="spellEnd"/>
           </w:p>
         </w:tc>
       </w:tr>
@@ -7504,8 +7541,13 @@
           </w:tcPr>
           <w:p>
             <w:r>
-              <w:t>Y. Roth, A. Andrejic</w:t>
+              <w:t xml:space="preserve">Y. Roth, A. </w:t>
             </w:r>
+            <w:proofErr w:type="spellStart"/>
+            <w:r>
+              <w:t>Andrejic</w:t>
+            </w:r>
+            <w:proofErr w:type="spellEnd"/>
           </w:p>
         </w:tc>
       </w:tr>
@@ -7684,7 +7726,7 @@
               <v:stroke joinstyle="miter"/>
               <v:path gradientshapeok="t" o:connecttype="rect"/>
             </v:shapetype>
-            <v:shape id="Text Box 12" o:spid="_x0000_s1026" type="#_x0000_t202" style="position:absolute;margin-left:512.55pt;margin-top:805.1pt;width:33.4pt;height:11.8pt;z-index:251658240;visibility:visible;mso-wrap-style:square;mso-width-percent:0;mso-height-percent:0;mso-wrap-distance-left:9pt;mso-wrap-distance-top:0;mso-wrap-distance-right:9pt;mso-wrap-distance-bottom:0;mso-position-horizontal:absolute;mso-position-horizontal-relative:page;mso-position-vertical:absolute;mso-position-vertical-relative:page;mso-width-percent:0;mso-height-percent:0;mso-width-relative:page;mso-height-relative:page;v-text-anchor:top" o:gfxdata="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" o:allowoverlap="f" stroked="f">
+            <v:shape id="Text Box 12" o:spid="_x0000_s1026" type="#_x0000_t202" style="position:absolute;margin-left:512.55pt;margin-top:805.1pt;width:33.4pt;height:11.8pt;z-index:251658240;visibility:visible;mso-wrap-style:square;mso-width-percent:0;mso-height-percent:0;mso-wrap-distance-left:9pt;mso-wrap-distance-top:0;mso-wrap-distance-right:9pt;mso-wrap-distance-bottom:0;mso-position-horizontal:absolute;mso-position-horizontal-relative:page;mso-position-vertical:absolute;mso-position-vertical-relative:page;mso-width-percent:0;mso-height-percent:0;mso-width-relative:page;mso-height-relative:page;v-text-anchor:top" o:gfxdata="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" o:allowoverlap="f" stroked="f">
               <v:textbox inset="0,0,0,0">
                 <w:txbxContent>
                   <w:p>
@@ -8712,7 +8754,7 @@
   <w:abstractNum w:abstractNumId="10" w15:restartNumberingAfterBreak="0">
     <w:nsid w:val="27A80646"/>
     <w:multiLevelType w:val="multilevel"/>
-    <w:tmpl w:val="C2884D06"/>
+    <w:tmpl w:val="C1789998"/>
     <w:lvl w:ilvl="0">
       <w:start w:val="1"/>
       <w:numFmt w:val="decimal"/>
@@ -8739,10 +8781,12 @@
       <w:lvlText w:val="%1.%2"/>
       <w:lvlJc w:val="left"/>
       <w:pPr>
-        <w:ind w:left="0" w:firstLine="0"/>
+        <w:ind w:left="142" w:firstLine="0"/>
       </w:pPr>
       <w:rPr>
         <w:rFonts w:hint="default"/>
+        <w:sz w:val="22"/>
+        <w:szCs w:val="24"/>
       </w:rPr>
     </w:lvl>
     <w:lvl w:ilvl="2">
@@ -9822,6 +9866,7 @@
         <w:tab w:val="left" w:pos="794"/>
       </w:tabs>
       <w:spacing w:before="360" w:after="120"/>
+      <w:ind w:left="0"/>
       <w:outlineLvl w:val="1"/>
     </w:pPr>
     <w:rPr>

</xml_diff>